<commit_message>
Updated repo references in sections for new organization
</commit_message>
<xml_diff>
--- a/Git_Command_List.docx
+++ b/Git_Command_List.docx
@@ -174,7 +174,7 @@
                           <a:blip r:embed="rId5" cstate="print">
                             <a:extLst>
                               <a:ext uri="{28A0092B-C50C-407E-A947-70E740481C1C}">
-                                <a14:useLocalDpi xmlns="" xmlns:wpc="http://schemas.microsoft.com/office/word/2010/wordprocessingCanvas" xmlns:mc="http://schemas.openxmlformats.org/markup-compatibility/2006" xmlns:o="urn:schemas-microsoft-com:office:office" xmlns:v="urn:schemas-microsoft-com:vml" xmlns:wp14="http://schemas.microsoft.com/office/word/2010/wordprocessingDrawing" xmlns:w10="urn:schemas-microsoft-com:office:word" xmlns:w="http://schemas.openxmlformats.org/wordprocessingml/2006/main" xmlns:w14="http://schemas.microsoft.com/office/word/2010/wordml" xmlns:wpg="http://schemas.microsoft.com/office/word/2010/wordprocessingGroup" xmlns:wpi="http://schemas.microsoft.com/office/word/2010/wordprocessingInk" xmlns:wps="http://schemas.microsoft.com/office/word/2010/wordprocessingShape" xmlns:a14="http://schemas.microsoft.com/office/drawing/2010/main" val="0"/>
+                                <a14:useLocalDpi xmlns:a14="http://schemas.microsoft.com/office/drawing/2010/main" xmlns:wps="http://schemas.microsoft.com/office/word/2010/wordprocessingShape" xmlns:wpi="http://schemas.microsoft.com/office/word/2010/wordprocessingInk" xmlns:wpg="http://schemas.microsoft.com/office/word/2010/wordprocessingGroup" xmlns:w14="http://schemas.microsoft.com/office/word/2010/wordml" xmlns:w="http://schemas.openxmlformats.org/wordprocessingml/2006/main" xmlns:w10="urn:schemas-microsoft-com:office:word" xmlns:wp14="http://schemas.microsoft.com/office/word/2010/wordprocessingDrawing" xmlns:v="urn:schemas-microsoft-com:vml" xmlns:o="urn:schemas-microsoft-com:office:office" xmlns:mc="http://schemas.openxmlformats.org/markup-compatibility/2006" xmlns:wpc="http://schemas.microsoft.com/office/word/2010/wordprocessingCanvas" xmlns="" val="0"/>
                               </a:ext>
                             </a:extLst>
                           </a:blip>
@@ -1685,17 +1685,8 @@
           <w:rFonts w:ascii="Times New Roman" w:hAnsi="Times New Roman" w:cs="Times New Roman"/>
           <w:bdr w:val="single" w:sz="6" w:space="0" w:color="auto"/>
         </w:rPr>
-        <w:t xml:space="preserve"> ~/</w:t>
-      </w:r>
-      <w:proofErr w:type="spellStart"/>
-      <w:r>
-        <w:rPr>
-          <w:rFonts w:ascii="Times New Roman" w:hAnsi="Times New Roman" w:cs="Times New Roman"/>
-          <w:bdr w:val="single" w:sz="6" w:space="0" w:color="auto"/>
-        </w:rPr>
-        <w:t>Rascal_Senior_Design</w:t>
-      </w:r>
-      <w:proofErr w:type="spellEnd"/>
+        <w:t xml:space="preserve"> ~/Preliminary-Design</w:t>
+      </w:r>
       <w:r>
         <w:rPr>
           <w:rFonts w:ascii="Times New Roman" w:hAnsi="Times New Roman" w:cs="Times New Roman"/>
@@ -1815,17 +1806,8 @@
           <w:rFonts w:ascii="Times New Roman" w:hAnsi="Times New Roman" w:cs="Times New Roman"/>
           <w:bdr w:val="single" w:sz="4" w:space="0" w:color="auto"/>
         </w:rPr>
-        <w:t xml:space="preserve"> ~/</w:t>
-      </w:r>
-      <w:proofErr w:type="spellStart"/>
-      <w:r>
-        <w:rPr>
-          <w:rFonts w:ascii="Times New Roman" w:hAnsi="Times New Roman" w:cs="Times New Roman"/>
-          <w:bdr w:val="single" w:sz="4" w:space="0" w:color="auto"/>
-        </w:rPr>
-        <w:t>Rascal_Senior_Design</w:t>
-      </w:r>
-      <w:proofErr w:type="spellEnd"/>
+        <w:t xml:space="preserve"> ~/Preliminary-Design</w:t>
+      </w:r>
     </w:p>
     <w:p>
       <w:pPr>
@@ -1864,15 +1846,13 @@
         </w:rPr>
         <w:t>~/</w:t>
       </w:r>
-      <w:proofErr w:type="spellStart"/>
       <w:r>
         <w:rPr>
           <w:rFonts w:ascii="Times New Roman" w:hAnsi="Times New Roman" w:cs="Times New Roman"/>
           <w:bdr w:val="single" w:sz="12" w:space="0" w:color="auto"/>
         </w:rPr>
-        <w:t>Rascal_Senior_Design</w:t>
-      </w:r>
-      <w:proofErr w:type="spellEnd"/>
+        <w:t>Preliminary-Design</w:t>
+      </w:r>
       <w:r>
         <w:rPr>
           <w:rFonts w:ascii="Times New Roman" w:hAnsi="Times New Roman" w:cs="Times New Roman"/>
@@ -2018,7 +1998,21 @@
           <w:rFonts w:ascii="Times New Roman" w:hAnsi="Times New Roman" w:cs="Times New Roman"/>
           <w:bdr w:val="single" w:sz="6" w:space="0" w:color="auto"/>
         </w:rPr>
-        <w:t xml:space="preserve"> repository in c:/Users/tmoline/Rascal_Senior_deign/.git/</w:t>
+        <w:t xml:space="preserve"> repository in c:/Users/tmoline/</w:t>
+      </w:r>
+      <w:r>
+        <w:rPr>
+          <w:rFonts w:ascii="Times New Roman" w:hAnsi="Times New Roman" w:cs="Times New Roman"/>
+          <w:bdr w:val="single" w:sz="6" w:space="0" w:color="auto"/>
+        </w:rPr>
+        <w:t>Preliminary-Design</w:t>
+      </w:r>
+      <w:r>
+        <w:rPr>
+          <w:rFonts w:ascii="Times New Roman" w:hAnsi="Times New Roman" w:cs="Times New Roman"/>
+          <w:bdr w:val="single" w:sz="6" w:space="0" w:color="auto"/>
+        </w:rPr>
+        <w:t>/.git/</w:t>
       </w:r>
     </w:p>
     <w:p>
@@ -2241,7 +2235,42 @@
           <w:rFonts w:ascii="Times New Roman" w:hAnsi="Times New Roman" w:cs="Times New Roman"/>
           <w:bdr w:val="single" w:sz="6" w:space="0" w:color="auto"/>
         </w:rPr>
-        <w:t xml:space="preserve"> remote add origin https://github.com/tomamoline/Rascal_Senior_Design</w:t>
+        <w:t xml:space="preserve"> remote add </w:t>
+      </w:r>
+      <w:r>
+        <w:rPr>
+          <w:rFonts w:ascii="Times New Roman" w:hAnsi="Times New Roman" w:cs="Times New Roman"/>
+          <w:bdr w:val="single" w:sz="6" w:space="0" w:color="auto"/>
+        </w:rPr>
+        <w:t>design</w:t>
+      </w:r>
+      <w:r>
+        <w:rPr>
+          <w:rFonts w:ascii="Times New Roman" w:hAnsi="Times New Roman" w:cs="Times New Roman"/>
+          <w:bdr w:val="single" w:sz="6" w:space="0" w:color="auto"/>
+        </w:rPr>
+        <w:t xml:space="preserve"> https://github.com/</w:t>
+      </w:r>
+      <w:r>
+        <w:rPr>
+          <w:rFonts w:ascii="Times New Roman" w:hAnsi="Times New Roman" w:cs="Times New Roman"/>
+          <w:bdr w:val="single" w:sz="6" w:space="0" w:color="auto"/>
+        </w:rPr>
+        <w:t>RascalSeniorDesign</w:t>
+      </w:r>
+      <w:r>
+        <w:rPr>
+          <w:rFonts w:ascii="Times New Roman" w:hAnsi="Times New Roman" w:cs="Times New Roman"/>
+          <w:bdr w:val="single" w:sz="6" w:space="0" w:color="auto"/>
+        </w:rPr>
+        <w:t>/</w:t>
+      </w:r>
+      <w:r>
+        <w:rPr>
+          <w:rFonts w:ascii="Times New Roman" w:hAnsi="Times New Roman" w:cs="Times New Roman"/>
+          <w:bdr w:val="single" w:sz="6" w:space="0" w:color="auto"/>
+        </w:rPr>
+        <w:t>Preliminary-Design</w:t>
       </w:r>
     </w:p>
     <w:p>
@@ -2256,7 +2285,31 @@
         <w:rPr>
           <w:rFonts w:ascii="Times New Roman" w:hAnsi="Times New Roman" w:cs="Times New Roman"/>
         </w:rPr>
-        <w:t>The “origin” designation inserted before the repository URL refers to a name that one wants to associate with said URL. In this case, in lieu of typing in the URL for every command that requires it, one only has to type in “origin” or any other name associated with a specific URL repository.</w:t>
+        <w:t>The “</w:t>
+      </w:r>
+      <w:r>
+        <w:rPr>
+          <w:rFonts w:ascii="Times New Roman" w:hAnsi="Times New Roman" w:cs="Times New Roman"/>
+        </w:rPr>
+        <w:t>design</w:t>
+      </w:r>
+      <w:r>
+        <w:rPr>
+          <w:rFonts w:ascii="Times New Roman" w:hAnsi="Times New Roman" w:cs="Times New Roman"/>
+        </w:rPr>
+        <w:t>” designation inserted before the repository URL refers to a name that one wants to associate with said URL. In this case, in lieu of typing in the URL for every command that requires it, one only has to type in “</w:t>
+      </w:r>
+      <w:r>
+        <w:rPr>
+          <w:rFonts w:ascii="Times New Roman" w:hAnsi="Times New Roman" w:cs="Times New Roman"/>
+        </w:rPr>
+        <w:t>design</w:t>
+      </w:r>
+      <w:r>
+        <w:rPr>
+          <w:rFonts w:ascii="Times New Roman" w:hAnsi="Times New Roman" w:cs="Times New Roman"/>
+        </w:rPr>
+        <w:t>” or any other name associated with a specific URL repository.</w:t>
       </w:r>
     </w:p>
     <w:p>
@@ -2304,7 +2357,21 @@
           <w:rFonts w:ascii="Times New Roman" w:hAnsi="Times New Roman" w:cs="Times New Roman"/>
           <w:bdr w:val="single" w:sz="6" w:space="0" w:color="auto"/>
         </w:rPr>
-        <w:t xml:space="preserve"> pull origin master</w:t>
+        <w:t xml:space="preserve"> pull </w:t>
+      </w:r>
+      <w:r>
+        <w:rPr>
+          <w:rFonts w:ascii="Times New Roman" w:hAnsi="Times New Roman" w:cs="Times New Roman"/>
+          <w:bdr w:val="single" w:sz="6" w:space="0" w:color="auto"/>
+        </w:rPr>
+        <w:t>design</w:t>
+      </w:r>
+      <w:r>
+        <w:rPr>
+          <w:rFonts w:ascii="Times New Roman" w:hAnsi="Times New Roman" w:cs="Times New Roman"/>
+          <w:bdr w:val="single" w:sz="6" w:space="0" w:color="auto"/>
+        </w:rPr>
+        <w:t xml:space="preserve"> master</w:t>
       </w:r>
     </w:p>
     <w:p>
@@ -2385,7 +2452,13 @@
         <w:rPr>
           <w:rFonts w:ascii="Times New Roman" w:hAnsi="Times New Roman" w:cs="Times New Roman"/>
         </w:rPr>
-        <w:t xml:space="preserve"> fetch origin</w:t>
+        <w:t xml:space="preserve"> fetch </w:t>
+      </w:r>
+      <w:r>
+        <w:rPr>
+          <w:rFonts w:ascii="Times New Roman" w:hAnsi="Times New Roman" w:cs="Times New Roman"/>
+        </w:rPr>
+        <w:t>design</w:t>
       </w:r>
     </w:p>
     <w:p>
@@ -2415,7 +2488,25 @@
         <w:rPr>
           <w:rFonts w:ascii="Times New Roman" w:hAnsi="Times New Roman" w:cs="Times New Roman"/>
         </w:rPr>
-        <w:t xml:space="preserve"> checkout origin/EDITING</w:t>
+        <w:t xml:space="preserve"> checkout </w:t>
+      </w:r>
+      <w:r>
+        <w:rPr>
+          <w:rFonts w:ascii="Times New Roman" w:hAnsi="Times New Roman" w:cs="Times New Roman"/>
+        </w:rPr>
+        <w:t>design</w:t>
+      </w:r>
+      <w:r>
+        <w:rPr>
+          <w:rFonts w:ascii="Times New Roman" w:hAnsi="Times New Roman" w:cs="Times New Roman"/>
+        </w:rPr>
+        <w:t>/</w:t>
+      </w:r>
+      <w:r>
+        <w:rPr>
+          <w:rFonts w:ascii="Times New Roman" w:hAnsi="Times New Roman" w:cs="Times New Roman"/>
+        </w:rPr>
+        <w:t>Editing</w:t>
       </w:r>
     </w:p>
     <w:p>
@@ -2445,7 +2536,13 @@
         <w:rPr>
           <w:rFonts w:ascii="Times New Roman" w:hAnsi="Times New Roman" w:cs="Times New Roman"/>
         </w:rPr>
-        <w:t xml:space="preserve"> checkout EDITING</w:t>
+        <w:t xml:space="preserve"> checkout </w:t>
+      </w:r>
+      <w:r>
+        <w:rPr>
+          <w:rFonts w:ascii="Times New Roman" w:hAnsi="Times New Roman" w:cs="Times New Roman"/>
+        </w:rPr>
+        <w:t>Editing</w:t>
       </w:r>
     </w:p>
     <w:p>
@@ -2477,6 +2574,12 @@
         </w:rPr>
         <w:t xml:space="preserve"> pull</w:t>
       </w:r>
+      <w:r>
+        <w:rPr>
+          <w:rFonts w:ascii="Times New Roman" w:hAnsi="Times New Roman" w:cs="Times New Roman"/>
+        </w:rPr>
+        <w:t xml:space="preserve"> design Editing</w:t>
+      </w:r>
     </w:p>
     <w:p>
       <w:pPr>
@@ -2504,6 +2607,33 @@
         </w:rPr>
         <w:t>s peers.</w:t>
       </w:r>
+    </w:p>
+    <w:p>
+      <w:pPr>
+        <w:spacing w:after="120"/>
+        <w:jc w:val="both"/>
+        <w:rPr>
+          <w:rFonts w:ascii="Times New Roman" w:hAnsi="Times New Roman" w:cs="Times New Roman"/>
+        </w:rPr>
+      </w:pPr>
+    </w:p>
+    <w:p>
+      <w:pPr>
+        <w:spacing w:after="120"/>
+        <w:jc w:val="both"/>
+        <w:rPr>
+          <w:rFonts w:ascii="Times New Roman" w:hAnsi="Times New Roman" w:cs="Times New Roman"/>
+        </w:rPr>
+      </w:pPr>
+    </w:p>
+    <w:p>
+      <w:pPr>
+        <w:spacing w:after="120"/>
+        <w:jc w:val="both"/>
+        <w:rPr>
+          <w:rFonts w:ascii="Times New Roman" w:hAnsi="Times New Roman" w:cs="Times New Roman"/>
+        </w:rPr>
+      </w:pPr>
     </w:p>
     <w:p>
       <w:pPr>
@@ -2511,6 +2641,7 @@
         <w:ind w:left="360"/>
       </w:pPr>
       <w:r>
+        <w:lastRenderedPageBreak/>
         <w:t xml:space="preserve">Adding and Committing Files to </w:t>
       </w:r>
       <w:proofErr w:type="spellStart"/>
@@ -3427,6 +3558,7 @@
     <w:rsid w:val="00941204"/>
     <w:rsid w:val="00A16043"/>
     <w:rsid w:val="00C13F7A"/>
+    <w:rsid w:val="00C21A2E"/>
     <w:rsid w:val="00D1263A"/>
     <w:rsid w:val="00E74447"/>
   </w:rsids>

</xml_diff>

<commit_message>
Added section describing inputing user information
</commit_message>
<xml_diff>
--- a/Git_Command_List.docx
+++ b/Git_Command_List.docx
@@ -1177,21 +1177,7 @@
         <w:rPr>
           <w:rFonts w:ascii="Times New Roman" w:hAnsi="Times New Roman" w:cs="Times New Roman"/>
         </w:rPr>
-        <w:t xml:space="preserve"> doesn’t copy files over to a local </w:t>
-      </w:r>
-      <w:proofErr w:type="gramStart"/>
-      <w:r>
-        <w:rPr>
-          <w:rFonts w:ascii="Times New Roman" w:hAnsi="Times New Roman" w:cs="Times New Roman"/>
-        </w:rPr>
-        <w:t>device,</w:t>
-      </w:r>
-      <w:proofErr w:type="gramEnd"/>
-      <w:r>
-        <w:rPr>
-          <w:rFonts w:ascii="Times New Roman" w:hAnsi="Times New Roman" w:cs="Times New Roman"/>
-        </w:rPr>
-        <w:t xml:space="preserve"> it simply creates different pointers for each branch that is being used on a given device. Thus, adding and committing a large number of files takes less than a second as opposed to many minutes. This, among other reasons, is the main purpose of using </w:t>
+        <w:t xml:space="preserve"> doesn’t copy files over to a local device, it simply creates different pointers for each branch that is being used on a given device. Thus, adding and committing a large number of files takes less than a second as opposed to many minutes. This, among other reasons, is the main purpose of using </w:t>
       </w:r>
       <w:proofErr w:type="spellStart"/>
       <w:r>
@@ -1336,7 +1322,6 @@
           <w:szCs w:val="20"/>
         </w:rPr>
       </w:pPr>
-      <w:proofErr w:type="gramStart"/>
       <w:r>
         <w:rPr>
           <w:rFonts w:ascii="Times New Roman" w:hAnsi="Times New Roman" w:cs="Times New Roman"/>
@@ -1355,18 +1340,7 @@
           <w:sz w:val="20"/>
           <w:szCs w:val="20"/>
         </w:rPr>
-        <w:t>1-1.</w:t>
-      </w:r>
-      <w:proofErr w:type="gramEnd"/>
-      <w:r>
-        <w:rPr>
-          <w:rFonts w:ascii="Times New Roman" w:hAnsi="Times New Roman" w:cs="Times New Roman"/>
-          <w:b/>
-          <w:i/>
-          <w:sz w:val="20"/>
-          <w:szCs w:val="20"/>
-        </w:rPr>
-        <w:t xml:space="preserve"> </w:t>
+        <w:t xml:space="preserve">1-1. </w:t>
       </w:r>
       <w:proofErr w:type="spellStart"/>
       <w:r>
@@ -1707,21 +1681,7 @@
         <w:rPr>
           <w:rFonts w:ascii="Times New Roman" w:hAnsi="Times New Roman" w:cs="Times New Roman"/>
         </w:rPr>
-        <w:t>This creates a directory in the user folder of your C</w:t>
-      </w:r>
-      <w:proofErr w:type="gramStart"/>
-      <w:r>
-        <w:rPr>
-          <w:rFonts w:ascii="Times New Roman" w:hAnsi="Times New Roman" w:cs="Times New Roman"/>
-        </w:rPr>
-        <w:t>:/</w:t>
-      </w:r>
-      <w:proofErr w:type="gramEnd"/>
-      <w:r>
-        <w:rPr>
-          <w:rFonts w:ascii="Times New Roman" w:hAnsi="Times New Roman" w:cs="Times New Roman"/>
-        </w:rPr>
-        <w:t xml:space="preserve"> drive on your local computer. Before any files can be created or pushed to this directory, it is necessary to set up </w:t>
+        <w:t xml:space="preserve">This creates a directory in the user folder of your C:/ drive on your local computer. Before any files can be created or pushed to this directory, it is necessary to set up </w:t>
       </w:r>
       <w:proofErr w:type="spellStart"/>
       <w:r>
@@ -1791,7 +1751,6 @@
         </w:rPr>
       </w:pPr>
       <w:proofErr w:type="spellStart"/>
-      <w:proofErr w:type="gramStart"/>
       <w:r>
         <w:rPr>
           <w:rFonts w:ascii="Times New Roman" w:hAnsi="Times New Roman" w:cs="Times New Roman"/>
@@ -1800,7 +1759,6 @@
         <w:t>cd</w:t>
       </w:r>
       <w:proofErr w:type="spellEnd"/>
-      <w:proofErr w:type="gramEnd"/>
       <w:r>
         <w:rPr>
           <w:rFonts w:ascii="Times New Roman" w:hAnsi="Times New Roman" w:cs="Times New Roman"/>
@@ -1916,7 +1874,6 @@
         </w:rPr>
       </w:pPr>
       <w:proofErr w:type="spellStart"/>
-      <w:proofErr w:type="gramStart"/>
       <w:r>
         <w:rPr>
           <w:rFonts w:ascii="Times New Roman" w:hAnsi="Times New Roman" w:cs="Times New Roman"/>
@@ -1925,7 +1882,6 @@
         <w:t>git</w:t>
       </w:r>
       <w:proofErr w:type="spellEnd"/>
-      <w:proofErr w:type="gramEnd"/>
       <w:r>
         <w:rPr>
           <w:rFonts w:ascii="Times New Roman" w:hAnsi="Times New Roman" w:cs="Times New Roman"/>
@@ -2068,14 +2024,7 @@
         <w:rPr>
           <w:rFonts w:ascii="Times New Roman" w:hAnsi="Times New Roman" w:cs="Times New Roman"/>
         </w:rPr>
-        <w:t xml:space="preserve">. If no such folder is visible, be sure to make hidden files visible within your directory. </w:t>
-      </w:r>
-      <w:proofErr w:type="gramStart"/>
-      <w:r>
-        <w:rPr>
-          <w:rFonts w:ascii="Times New Roman" w:hAnsi="Times New Roman" w:cs="Times New Roman"/>
-        </w:rPr>
-        <w:t xml:space="preserve">This is accomplished by clicking </w:t>
+        <w:t xml:space="preserve">. If no such folder is visible, be sure to make hidden files visible within your directory. This is accomplished by clicking </w:t>
       </w:r>
       <w:r>
         <w:rPr>
@@ -2130,14 +2079,7 @@
         <w:rPr>
           <w:rFonts w:ascii="Times New Roman" w:hAnsi="Times New Roman" w:cs="Times New Roman"/>
         </w:rPr>
-        <w:t xml:space="preserve"> tab, and then uncheck</w:t>
-      </w:r>
-      <w:proofErr w:type="gramEnd"/>
-      <w:r>
-        <w:rPr>
-          <w:rFonts w:ascii="Times New Roman" w:hAnsi="Times New Roman" w:cs="Times New Roman"/>
-        </w:rPr>
-        <w:t xml:space="preserve"> the </w:t>
+        <w:t xml:space="preserve"> tab, and then uncheck the </w:t>
       </w:r>
       <w:r>
         <w:rPr>
@@ -2213,7 +2155,6 @@
         </w:rPr>
       </w:pPr>
       <w:proofErr w:type="spellStart"/>
-      <w:proofErr w:type="gramStart"/>
       <w:r>
         <w:rPr>
           <w:rFonts w:ascii="Times New Roman" w:hAnsi="Times New Roman" w:cs="Times New Roman"/>
@@ -2229,7 +2170,6 @@
         <w:t>it</w:t>
       </w:r>
       <w:proofErr w:type="spellEnd"/>
-      <w:proofErr w:type="gramEnd"/>
       <w:r>
         <w:rPr>
           <w:rFonts w:ascii="Times New Roman" w:hAnsi="Times New Roman" w:cs="Times New Roman"/>
@@ -2317,6 +2257,230 @@
         <w:pStyle w:val="Heading2"/>
       </w:pPr>
       <w:r>
+        <w:t xml:space="preserve"> Inputting User Information and Email</w:t>
+      </w:r>
+    </w:p>
+    <w:p>
+      <w:pPr>
+        <w:spacing w:after="120"/>
+        <w:jc w:val="both"/>
+        <w:rPr>
+          <w:rFonts w:ascii="Times New Roman" w:hAnsi="Times New Roman" w:cs="Times New Roman"/>
+        </w:rPr>
+      </w:pPr>
+      <w:r>
+        <w:rPr>
+          <w:rFonts w:ascii="Times New Roman" w:hAnsi="Times New Roman" w:cs="Times New Roman"/>
+        </w:rPr>
+        <w:t xml:space="preserve">In order to upload or grab any information from </w:t>
+      </w:r>
+      <w:proofErr w:type="spellStart"/>
+      <w:r>
+        <w:rPr>
+          <w:rFonts w:ascii="Times New Roman" w:hAnsi="Times New Roman" w:cs="Times New Roman"/>
+        </w:rPr>
+        <w:t>git</w:t>
+      </w:r>
+      <w:proofErr w:type="spellEnd"/>
+      <w:r>
+        <w:rPr>
+          <w:rFonts w:ascii="Times New Roman" w:hAnsi="Times New Roman" w:cs="Times New Roman"/>
+        </w:rPr>
+        <w:t xml:space="preserve">, it is necessary that one associates a particular username and email with him or herself. The username should be the same as the one that he or she selected when signing up for </w:t>
+      </w:r>
+      <w:proofErr w:type="spellStart"/>
+      <w:r>
+        <w:rPr>
+          <w:rFonts w:ascii="Times New Roman" w:hAnsi="Times New Roman" w:cs="Times New Roman"/>
+        </w:rPr>
+        <w:t>git</w:t>
+      </w:r>
+      <w:proofErr w:type="spellEnd"/>
+      <w:r>
+        <w:rPr>
+          <w:rFonts w:ascii="Times New Roman" w:hAnsi="Times New Roman" w:cs="Times New Roman"/>
+        </w:rPr>
+        <w:t>. Otherwise, the commands for accomplishing this are below:</w:t>
+      </w:r>
+    </w:p>
+    <w:p>
+      <w:pPr>
+        <w:spacing w:after="120"/>
+        <w:jc w:val="both"/>
+        <w:rPr>
+          <w:rFonts w:ascii="Times New Roman" w:hAnsi="Times New Roman" w:cs="Times New Roman"/>
+          <w:bdr w:val="single" w:sz="6" w:space="0" w:color="auto"/>
+        </w:rPr>
+      </w:pPr>
+      <w:proofErr w:type="spellStart"/>
+      <w:r>
+        <w:rPr>
+          <w:rFonts w:ascii="Times New Roman" w:hAnsi="Times New Roman" w:cs="Times New Roman"/>
+          <w:bdr w:val="single" w:sz="6" w:space="0" w:color="auto"/>
+        </w:rPr>
+        <w:t>g</w:t>
+      </w:r>
+      <w:r>
+        <w:rPr>
+          <w:rFonts w:ascii="Times New Roman" w:hAnsi="Times New Roman" w:cs="Times New Roman"/>
+          <w:bdr w:val="single" w:sz="6" w:space="0" w:color="auto"/>
+        </w:rPr>
+        <w:t>it</w:t>
+      </w:r>
+      <w:proofErr w:type="spellEnd"/>
+      <w:r>
+        <w:rPr>
+          <w:rFonts w:ascii="Times New Roman" w:hAnsi="Times New Roman" w:cs="Times New Roman"/>
+          <w:bdr w:val="single" w:sz="6" w:space="0" w:color="auto"/>
+        </w:rPr>
+        <w:t xml:space="preserve"> </w:t>
+      </w:r>
+      <w:proofErr w:type="spellStart"/>
+      <w:r>
+        <w:rPr>
+          <w:rFonts w:ascii="Times New Roman" w:hAnsi="Times New Roman" w:cs="Times New Roman"/>
+          <w:bdr w:val="single" w:sz="6" w:space="0" w:color="auto"/>
+        </w:rPr>
+        <w:t>config</w:t>
+      </w:r>
+      <w:proofErr w:type="spellEnd"/>
+      <w:r>
+        <w:rPr>
+          <w:rFonts w:ascii="Times New Roman" w:hAnsi="Times New Roman" w:cs="Times New Roman"/>
+          <w:bdr w:val="single" w:sz="6" w:space="0" w:color="auto"/>
+        </w:rPr>
+        <w:t xml:space="preserve"> –global user.name “</w:t>
+      </w:r>
+      <w:r>
+        <w:rPr>
+          <w:rFonts w:ascii="Times New Roman" w:hAnsi="Times New Roman" w:cs="Times New Roman"/>
+          <w:i/>
+          <w:bdr w:val="single" w:sz="6" w:space="0" w:color="auto"/>
+        </w:rPr>
+        <w:t>Your Name Here</w:t>
+      </w:r>
+      <w:r>
+        <w:rPr>
+          <w:rFonts w:ascii="Times New Roman" w:hAnsi="Times New Roman" w:cs="Times New Roman"/>
+          <w:bdr w:val="single" w:sz="6" w:space="0" w:color="auto"/>
+        </w:rPr>
+        <w:t>”</w:t>
+      </w:r>
+    </w:p>
+    <w:p>
+      <w:pPr>
+        <w:spacing w:after="120"/>
+        <w:jc w:val="both"/>
+        <w:rPr>
+          <w:rFonts w:ascii="Times New Roman" w:hAnsi="Times New Roman" w:cs="Times New Roman"/>
+          <w:bdr w:val="single" w:sz="6" w:space="0" w:color="auto"/>
+        </w:rPr>
+      </w:pPr>
+      <w:proofErr w:type="spellStart"/>
+      <w:r>
+        <w:rPr>
+          <w:rFonts w:ascii="Times New Roman" w:hAnsi="Times New Roman" w:cs="Times New Roman"/>
+          <w:bdr w:val="single" w:sz="6" w:space="0" w:color="auto"/>
+        </w:rPr>
+        <w:t>g</w:t>
+      </w:r>
+      <w:r>
+        <w:rPr>
+          <w:rFonts w:ascii="Times New Roman" w:hAnsi="Times New Roman" w:cs="Times New Roman"/>
+          <w:bdr w:val="single" w:sz="6" w:space="0" w:color="auto"/>
+        </w:rPr>
+        <w:t>it</w:t>
+      </w:r>
+      <w:proofErr w:type="spellEnd"/>
+      <w:r>
+        <w:rPr>
+          <w:rFonts w:ascii="Times New Roman" w:hAnsi="Times New Roman" w:cs="Times New Roman"/>
+          <w:bdr w:val="single" w:sz="6" w:space="0" w:color="auto"/>
+        </w:rPr>
+        <w:t xml:space="preserve"> remote </w:t>
+      </w:r>
+      <w:proofErr w:type="spellStart"/>
+      <w:r>
+        <w:rPr>
+          <w:rFonts w:ascii="Times New Roman" w:hAnsi="Times New Roman" w:cs="Times New Roman"/>
+          <w:bdr w:val="single" w:sz="6" w:space="0" w:color="auto"/>
+        </w:rPr>
+        <w:t>config</w:t>
+      </w:r>
+      <w:proofErr w:type="spellEnd"/>
+      <w:r>
+        <w:rPr>
+          <w:rFonts w:ascii="Times New Roman" w:hAnsi="Times New Roman" w:cs="Times New Roman"/>
+          <w:bdr w:val="single" w:sz="6" w:space="0" w:color="auto"/>
+        </w:rPr>
+        <w:t xml:space="preserve"> –global </w:t>
+      </w:r>
+      <w:proofErr w:type="spellStart"/>
+      <w:r>
+        <w:rPr>
+          <w:rFonts w:ascii="Times New Roman" w:hAnsi="Times New Roman" w:cs="Times New Roman"/>
+          <w:bdr w:val="single" w:sz="6" w:space="0" w:color="auto"/>
+        </w:rPr>
+        <w:t>user.email</w:t>
+      </w:r>
+      <w:proofErr w:type="spellEnd"/>
+      <w:r>
+        <w:rPr>
+          <w:rFonts w:ascii="Times New Roman" w:hAnsi="Times New Roman" w:cs="Times New Roman"/>
+          <w:bdr w:val="single" w:sz="6" w:space="0" w:color="auto"/>
+        </w:rPr>
+        <w:t xml:space="preserve"> “</w:t>
+      </w:r>
+      <w:r>
+        <w:rPr>
+          <w:rFonts w:ascii="Times New Roman" w:hAnsi="Times New Roman" w:cs="Times New Roman"/>
+          <w:i/>
+          <w:bdr w:val="single" w:sz="6" w:space="0" w:color="auto"/>
+        </w:rPr>
+        <w:t>your_email@example.com</w:t>
+      </w:r>
+      <w:r>
+        <w:rPr>
+          <w:rFonts w:ascii="Times New Roman" w:hAnsi="Times New Roman" w:cs="Times New Roman"/>
+          <w:bdr w:val="single" w:sz="6" w:space="0" w:color="auto"/>
+        </w:rPr>
+        <w:t>”</w:t>
+      </w:r>
+    </w:p>
+    <w:p>
+      <w:pPr>
+        <w:spacing w:after="120"/>
+        <w:jc w:val="both"/>
+        <w:rPr>
+          <w:rFonts w:ascii="Times New Roman" w:hAnsi="Times New Roman" w:cs="Times New Roman"/>
+        </w:rPr>
+      </w:pPr>
+      <w:r>
+        <w:rPr>
+          <w:rFonts w:ascii="Times New Roman" w:hAnsi="Times New Roman" w:cs="Times New Roman"/>
+        </w:rPr>
+        <w:t xml:space="preserve">These commands only have to be issued once. Hereafter, this information will be stored in the </w:t>
+      </w:r>
+      <w:proofErr w:type="spellStart"/>
+      <w:r>
+        <w:rPr>
+          <w:rFonts w:ascii="Times New Roman" w:hAnsi="Times New Roman" w:cs="Times New Roman"/>
+        </w:rPr>
+        <w:t>GitBash</w:t>
+      </w:r>
+      <w:proofErr w:type="spellEnd"/>
+      <w:r>
+        <w:rPr>
+          <w:rFonts w:ascii="Times New Roman" w:hAnsi="Times New Roman" w:cs="Times New Roman"/>
+        </w:rPr>
+        <w:t xml:space="preserve"> command structure.</w:t>
+      </w:r>
+    </w:p>
+    <w:p>
+      <w:pPr>
+        <w:pStyle w:val="Heading2"/>
+      </w:pPr>
+      <w:r>
         <w:t xml:space="preserve"> Pushing Commits from a Remote Repository to a Local Directory</w:t>
       </w:r>
     </w:p>
@@ -2342,7 +2506,6 @@
         </w:rPr>
       </w:pPr>
       <w:proofErr w:type="spellStart"/>
-      <w:proofErr w:type="gramStart"/>
       <w:r>
         <w:rPr>
           <w:rFonts w:ascii="Times New Roman" w:hAnsi="Times New Roman" w:cs="Times New Roman"/>
@@ -2351,7 +2514,6 @@
         <w:t>git</w:t>
       </w:r>
       <w:proofErr w:type="spellEnd"/>
-      <w:proofErr w:type="gramEnd"/>
       <w:r>
         <w:rPr>
           <w:rFonts w:ascii="Times New Roman" w:hAnsi="Times New Roman" w:cs="Times New Roman"/>
@@ -2408,21 +2570,7 @@
         <w:rPr>
           <w:rFonts w:ascii="Times New Roman" w:hAnsi="Times New Roman" w:cs="Times New Roman"/>
         </w:rPr>
-        <w:t xml:space="preserve">If more than one branch is located within a remote repository and one </w:t>
-      </w:r>
-      <w:proofErr w:type="gramStart"/>
-      <w:r>
-        <w:rPr>
-          <w:rFonts w:ascii="Times New Roman" w:hAnsi="Times New Roman" w:cs="Times New Roman"/>
-        </w:rPr>
-        <w:t>wishes</w:t>
-      </w:r>
-      <w:proofErr w:type="gramEnd"/>
-      <w:r>
-        <w:rPr>
-          <w:rFonts w:ascii="Times New Roman" w:hAnsi="Times New Roman" w:cs="Times New Roman"/>
-        </w:rPr>
-        <w:t xml:space="preserve"> to work on said branch on his or her local directory, the following commands should be entered:</w:t>
+        <w:t>If more than one branch is located within a remote repository and one wishes to work on said branch on his or her local directory, the following commands should be entered:</w:t>
       </w:r>
     </w:p>
     <w:p>
@@ -2439,7 +2587,6 @@
         </w:rPr>
       </w:pPr>
       <w:proofErr w:type="spellStart"/>
-      <w:proofErr w:type="gramStart"/>
       <w:r>
         <w:rPr>
           <w:rFonts w:ascii="Times New Roman" w:hAnsi="Times New Roman" w:cs="Times New Roman"/>
@@ -2447,7 +2594,6 @@
         <w:t>git</w:t>
       </w:r>
       <w:proofErr w:type="spellEnd"/>
-      <w:proofErr w:type="gramEnd"/>
       <w:r>
         <w:rPr>
           <w:rFonts w:ascii="Times New Roman" w:hAnsi="Times New Roman" w:cs="Times New Roman"/>
@@ -2475,7 +2621,6 @@
         </w:rPr>
       </w:pPr>
       <w:proofErr w:type="spellStart"/>
-      <w:proofErr w:type="gramStart"/>
       <w:r>
         <w:rPr>
           <w:rFonts w:ascii="Times New Roman" w:hAnsi="Times New Roman" w:cs="Times New Roman"/>
@@ -2483,7 +2628,6 @@
         <w:t>git</w:t>
       </w:r>
       <w:proofErr w:type="spellEnd"/>
-      <w:proofErr w:type="gramEnd"/>
       <w:r>
         <w:rPr>
           <w:rFonts w:ascii="Times New Roman" w:hAnsi="Times New Roman" w:cs="Times New Roman"/>
@@ -2523,7 +2667,6 @@
         </w:rPr>
       </w:pPr>
       <w:proofErr w:type="spellStart"/>
-      <w:proofErr w:type="gramStart"/>
       <w:r>
         <w:rPr>
           <w:rFonts w:ascii="Times New Roman" w:hAnsi="Times New Roman" w:cs="Times New Roman"/>
@@ -2531,7 +2674,6 @@
         <w:t>git</w:t>
       </w:r>
       <w:proofErr w:type="spellEnd"/>
-      <w:proofErr w:type="gramEnd"/>
       <w:r>
         <w:rPr>
           <w:rFonts w:ascii="Times New Roman" w:hAnsi="Times New Roman" w:cs="Times New Roman"/>
@@ -2559,7 +2701,6 @@
         </w:rPr>
       </w:pPr>
       <w:proofErr w:type="spellStart"/>
-      <w:proofErr w:type="gramStart"/>
       <w:r>
         <w:rPr>
           <w:rFonts w:ascii="Times New Roman" w:hAnsi="Times New Roman" w:cs="Times New Roman"/>
@@ -2567,7 +2708,6 @@
         <w:t>git</w:t>
       </w:r>
       <w:proofErr w:type="spellEnd"/>
-      <w:proofErr w:type="gramEnd"/>
       <w:r>
         <w:rPr>
           <w:rFonts w:ascii="Times New Roman" w:hAnsi="Times New Roman" w:cs="Times New Roman"/>
@@ -2593,7 +2733,14 @@
         <w:rPr>
           <w:rFonts w:ascii="Times New Roman" w:hAnsi="Times New Roman" w:cs="Times New Roman"/>
         </w:rPr>
-        <w:t>The first command makes sure that one’s local directory is in synch with the commits located in the remote repository. The second command refers to a branch on the remote repository called EDITING that is then moved to the local directory. The third command creates a local branch of the remote EDITING branch, while the final command pulls all the documents on the remote branch to the local branch. At this point, any file on the local branch can be opened and edited without affecting the main master branch or any of the remote branches located on the common server. With this knowledge in mind, it is now necessary to go over how files are added to a local branch and then pushed to a common server for review an editing by one</w:t>
+        <w:t xml:space="preserve">The first command makes sure that one’s local directory is in synch with the commits located in the remote repository. The second command refers to a branch on the remote repository called EDITING that is then moved to the local directory. The third command creates a local branch of the remote EDITING </w:t>
+      </w:r>
+      <w:r>
+        <w:rPr>
+          <w:rFonts w:ascii="Times New Roman" w:hAnsi="Times New Roman" w:cs="Times New Roman"/>
+        </w:rPr>
+        <w:lastRenderedPageBreak/>
+        <w:t>branch, while the final command pulls all the documents on the remote branch to the local branch. At this point, any file on the local branch can be opened and edited without affecting the main master branch or any of the remote branches located on the common server. With this knowledge in mind, it is now necessary to go over how files are added to a local branch and then pushed to a common server for review an editing by one</w:t>
       </w:r>
       <w:r>
         <w:rPr>
@@ -2641,7 +2788,6 @@
         <w:ind w:left="360"/>
       </w:pPr>
       <w:r>
-        <w:lastRenderedPageBreak/>
         <w:t xml:space="preserve">Adding and Committing Files to </w:t>
       </w:r>
       <w:proofErr w:type="spellStart"/>
@@ -3537,9 +3683,8 @@
     <w:panose1 w:val="020B0604030504040204"/>
     <w:charset w:val="00"/>
     <w:family w:val="swiss"/>
-    <w:notTrueType/>
     <w:pitch w:val="variable"/>
-    <w:sig w:usb0="00000003" w:usb1="00000000" w:usb2="00000000" w:usb3="00000000" w:csb0="00000001" w:csb1="00000000"/>
+    <w:sig w:usb0="E1002EFF" w:usb1="C000605B" w:usb2="00000029" w:usb3="00000000" w:csb0="000101FF" w:csb1="00000000"/>
   </w:font>
 </w:fonts>
 </file>

</xml_diff>

<commit_message>
Added paragraph describing adding documents
</commit_message>
<xml_diff>
--- a/Git_Command_List.docx
+++ b/Git_Command_List.docx
@@ -1177,7 +1177,21 @@
         <w:rPr>
           <w:rFonts w:ascii="Times New Roman" w:hAnsi="Times New Roman" w:cs="Times New Roman"/>
         </w:rPr>
-        <w:t xml:space="preserve"> doesn’t copy files over to a local device, it simply creates different pointers for each branch that is being used on a given device. Thus, adding and committing a large number of files takes less than a second as opposed to many minutes. This, among other reasons, is the main purpose of using </w:t>
+        <w:t xml:space="preserve"> doesn’t copy files over to a local </w:t>
+      </w:r>
+      <w:proofErr w:type="gramStart"/>
+      <w:r>
+        <w:rPr>
+          <w:rFonts w:ascii="Times New Roman" w:hAnsi="Times New Roman" w:cs="Times New Roman"/>
+        </w:rPr>
+        <w:t>device,</w:t>
+      </w:r>
+      <w:proofErr w:type="gramEnd"/>
+      <w:r>
+        <w:rPr>
+          <w:rFonts w:ascii="Times New Roman" w:hAnsi="Times New Roman" w:cs="Times New Roman"/>
+        </w:rPr>
+        <w:t xml:space="preserve"> it simply creates different pointers for each branch that is being used on a given device. Thus, adding and committing a large number of files takes less than a second as opposed to many minutes. This, among other reasons, is the main purpose of using </w:t>
       </w:r>
       <w:proofErr w:type="spellStart"/>
       <w:r>
@@ -1322,6 +1336,7 @@
           <w:szCs w:val="20"/>
         </w:rPr>
       </w:pPr>
+      <w:proofErr w:type="gramStart"/>
       <w:r>
         <w:rPr>
           <w:rFonts w:ascii="Times New Roman" w:hAnsi="Times New Roman" w:cs="Times New Roman"/>
@@ -1340,7 +1355,18 @@
           <w:sz w:val="20"/>
           <w:szCs w:val="20"/>
         </w:rPr>
-        <w:t xml:space="preserve">1-1. </w:t>
+        <w:t>1-1.</w:t>
+      </w:r>
+      <w:proofErr w:type="gramEnd"/>
+      <w:r>
+        <w:rPr>
+          <w:rFonts w:ascii="Times New Roman" w:hAnsi="Times New Roman" w:cs="Times New Roman"/>
+          <w:b/>
+          <w:i/>
+          <w:sz w:val="20"/>
+          <w:szCs w:val="20"/>
+        </w:rPr>
+        <w:t xml:space="preserve"> </w:t>
       </w:r>
       <w:proofErr w:type="spellStart"/>
       <w:r>
@@ -1681,7 +1707,21 @@
         <w:rPr>
           <w:rFonts w:ascii="Times New Roman" w:hAnsi="Times New Roman" w:cs="Times New Roman"/>
         </w:rPr>
-        <w:t xml:space="preserve">This creates a directory in the user folder of your C:/ drive on your local computer. Before any files can be created or pushed to this directory, it is necessary to set up </w:t>
+        <w:t>This creates a directory in the user folder of your C</w:t>
+      </w:r>
+      <w:proofErr w:type="gramStart"/>
+      <w:r>
+        <w:rPr>
+          <w:rFonts w:ascii="Times New Roman" w:hAnsi="Times New Roman" w:cs="Times New Roman"/>
+        </w:rPr>
+        <w:t>:/</w:t>
+      </w:r>
+      <w:proofErr w:type="gramEnd"/>
+      <w:r>
+        <w:rPr>
+          <w:rFonts w:ascii="Times New Roman" w:hAnsi="Times New Roman" w:cs="Times New Roman"/>
+        </w:rPr>
+        <w:t xml:space="preserve"> drive on your local computer. Before any files can be created or pushed to this directory, it is necessary to set up </w:t>
       </w:r>
       <w:proofErr w:type="spellStart"/>
       <w:r>
@@ -1751,6 +1791,7 @@
         </w:rPr>
       </w:pPr>
       <w:proofErr w:type="spellStart"/>
+      <w:proofErr w:type="gramStart"/>
       <w:r>
         <w:rPr>
           <w:rFonts w:ascii="Times New Roman" w:hAnsi="Times New Roman" w:cs="Times New Roman"/>
@@ -1759,6 +1800,7 @@
         <w:t>cd</w:t>
       </w:r>
       <w:proofErr w:type="spellEnd"/>
+      <w:proofErr w:type="gramEnd"/>
       <w:r>
         <w:rPr>
           <w:rFonts w:ascii="Times New Roman" w:hAnsi="Times New Roman" w:cs="Times New Roman"/>
@@ -1874,6 +1916,7 @@
         </w:rPr>
       </w:pPr>
       <w:proofErr w:type="spellStart"/>
+      <w:proofErr w:type="gramStart"/>
       <w:r>
         <w:rPr>
           <w:rFonts w:ascii="Times New Roman" w:hAnsi="Times New Roman" w:cs="Times New Roman"/>
@@ -1882,6 +1925,7 @@
         <w:t>git</w:t>
       </w:r>
       <w:proofErr w:type="spellEnd"/>
+      <w:proofErr w:type="gramEnd"/>
       <w:r>
         <w:rPr>
           <w:rFonts w:ascii="Times New Roman" w:hAnsi="Times New Roman" w:cs="Times New Roman"/>
@@ -1954,14 +1998,36 @@
           <w:rFonts w:ascii="Times New Roman" w:hAnsi="Times New Roman" w:cs="Times New Roman"/>
           <w:bdr w:val="single" w:sz="6" w:space="0" w:color="auto"/>
         </w:rPr>
-        <w:t xml:space="preserve"> repository in c:/Users/tmoline/</w:t>
-      </w:r>
-      <w:r>
-        <w:rPr>
-          <w:rFonts w:ascii="Times New Roman" w:hAnsi="Times New Roman" w:cs="Times New Roman"/>
-          <w:bdr w:val="single" w:sz="6" w:space="0" w:color="auto"/>
-        </w:rPr>
-        <w:t>Preliminary-Design</w:t>
+        <w:t xml:space="preserve"> repository in c:/Users/</w:t>
+      </w:r>
+      <w:r>
+        <w:rPr>
+          <w:rFonts w:ascii="Times New Roman" w:hAnsi="Times New Roman" w:cs="Times New Roman"/>
+          <w:i/>
+          <w:bdr w:val="single" w:sz="6" w:space="0" w:color="auto"/>
+        </w:rPr>
+        <w:t>username</w:t>
+      </w:r>
+      <w:r>
+        <w:rPr>
+          <w:rFonts w:ascii="Times New Roman" w:hAnsi="Times New Roman" w:cs="Times New Roman"/>
+          <w:bdr w:val="single" w:sz="6" w:space="0" w:color="auto"/>
+        </w:rPr>
+        <w:t>/</w:t>
+      </w:r>
+      <w:r>
+        <w:rPr>
+          <w:rFonts w:ascii="Times New Roman" w:hAnsi="Times New Roman" w:cs="Times New Roman"/>
+          <w:bdr w:val="single" w:sz="6" w:space="0" w:color="auto"/>
+        </w:rPr>
+        <w:t>Preliminary</w:t>
+      </w:r>
+      <w:r>
+        <w:rPr>
+          <w:rFonts w:ascii="Times New Roman" w:hAnsi="Times New Roman" w:cs="Times New Roman"/>
+          <w:bdr w:val="single" w:sz="6" w:space="0" w:color="auto"/>
+        </w:rPr>
+        <w:t>-Design</w:t>
       </w:r>
       <w:r>
         <w:rPr>
@@ -2024,7 +2090,14 @@
         <w:rPr>
           <w:rFonts w:ascii="Times New Roman" w:hAnsi="Times New Roman" w:cs="Times New Roman"/>
         </w:rPr>
-        <w:t xml:space="preserve">. If no such folder is visible, be sure to make hidden files visible within your directory. This is accomplished by clicking </w:t>
+        <w:t xml:space="preserve">. If no such folder is visible, be sure to make hidden files visible within your directory. </w:t>
+      </w:r>
+      <w:proofErr w:type="gramStart"/>
+      <w:r>
+        <w:rPr>
+          <w:rFonts w:ascii="Times New Roman" w:hAnsi="Times New Roman" w:cs="Times New Roman"/>
+        </w:rPr>
+        <w:t xml:space="preserve">This is accomplished by clicking </w:t>
       </w:r>
       <w:r>
         <w:rPr>
@@ -2079,7 +2152,14 @@
         <w:rPr>
           <w:rFonts w:ascii="Times New Roman" w:hAnsi="Times New Roman" w:cs="Times New Roman"/>
         </w:rPr>
-        <w:t xml:space="preserve"> tab, and then uncheck the </w:t>
+        <w:t xml:space="preserve"> tab, and then uncheck</w:t>
+      </w:r>
+      <w:proofErr w:type="gramEnd"/>
+      <w:r>
+        <w:rPr>
+          <w:rFonts w:ascii="Times New Roman" w:hAnsi="Times New Roman" w:cs="Times New Roman"/>
+        </w:rPr>
+        <w:t xml:space="preserve"> the </w:t>
       </w:r>
       <w:r>
         <w:rPr>
@@ -2155,6 +2235,7 @@
         </w:rPr>
       </w:pPr>
       <w:proofErr w:type="spellStart"/>
+      <w:proofErr w:type="gramStart"/>
       <w:r>
         <w:rPr>
           <w:rFonts w:ascii="Times New Roman" w:hAnsi="Times New Roman" w:cs="Times New Roman"/>
@@ -2170,6 +2251,7 @@
         <w:t>it</w:t>
       </w:r>
       <w:proofErr w:type="spellEnd"/>
+      <w:proofErr w:type="gramEnd"/>
       <w:r>
         <w:rPr>
           <w:rFonts w:ascii="Times New Roman" w:hAnsi="Times New Roman" w:cs="Times New Roman"/>
@@ -2313,6 +2395,7 @@
         </w:rPr>
       </w:pPr>
       <w:proofErr w:type="spellStart"/>
+      <w:proofErr w:type="gramStart"/>
       <w:r>
         <w:rPr>
           <w:rFonts w:ascii="Times New Roman" w:hAnsi="Times New Roman" w:cs="Times New Roman"/>
@@ -2328,6 +2411,7 @@
         <w:t>it</w:t>
       </w:r>
       <w:proofErr w:type="spellEnd"/>
+      <w:proofErr w:type="gramEnd"/>
       <w:r>
         <w:rPr>
           <w:rFonts w:ascii="Times New Roman" w:hAnsi="Times New Roman" w:cs="Times New Roman"/>
@@ -2377,6 +2461,7 @@
         </w:rPr>
       </w:pPr>
       <w:proofErr w:type="spellStart"/>
+      <w:proofErr w:type="gramStart"/>
       <w:r>
         <w:rPr>
           <w:rFonts w:ascii="Times New Roman" w:hAnsi="Times New Roman" w:cs="Times New Roman"/>
@@ -2392,6 +2477,7 @@
         <w:t>it</w:t>
       </w:r>
       <w:proofErr w:type="spellEnd"/>
+      <w:proofErr w:type="gramEnd"/>
       <w:r>
         <w:rPr>
           <w:rFonts w:ascii="Times New Roman" w:hAnsi="Times New Roman" w:cs="Times New Roman"/>
@@ -2506,6 +2592,7 @@
         </w:rPr>
       </w:pPr>
       <w:proofErr w:type="spellStart"/>
+      <w:proofErr w:type="gramStart"/>
       <w:r>
         <w:rPr>
           <w:rFonts w:ascii="Times New Roman" w:hAnsi="Times New Roman" w:cs="Times New Roman"/>
@@ -2514,6 +2601,7 @@
         <w:t>git</w:t>
       </w:r>
       <w:proofErr w:type="spellEnd"/>
+      <w:proofErr w:type="gramEnd"/>
       <w:r>
         <w:rPr>
           <w:rFonts w:ascii="Times New Roman" w:hAnsi="Times New Roman" w:cs="Times New Roman"/>
@@ -2570,7 +2658,21 @@
         <w:rPr>
           <w:rFonts w:ascii="Times New Roman" w:hAnsi="Times New Roman" w:cs="Times New Roman"/>
         </w:rPr>
-        <w:t>If more than one branch is located within a remote repository and one wishes to work on said branch on his or her local directory, the following commands should be entered:</w:t>
+        <w:t xml:space="preserve">If more than one branch is located within a remote repository and one </w:t>
+      </w:r>
+      <w:proofErr w:type="gramStart"/>
+      <w:r>
+        <w:rPr>
+          <w:rFonts w:ascii="Times New Roman" w:hAnsi="Times New Roman" w:cs="Times New Roman"/>
+        </w:rPr>
+        <w:t>wishes</w:t>
+      </w:r>
+      <w:proofErr w:type="gramEnd"/>
+      <w:r>
+        <w:rPr>
+          <w:rFonts w:ascii="Times New Roman" w:hAnsi="Times New Roman" w:cs="Times New Roman"/>
+        </w:rPr>
+        <w:t xml:space="preserve"> to work on said branch on his or her local directory, the following commands should be entered:</w:t>
       </w:r>
     </w:p>
     <w:p>
@@ -2587,6 +2689,7 @@
         </w:rPr>
       </w:pPr>
       <w:proofErr w:type="spellStart"/>
+      <w:proofErr w:type="gramStart"/>
       <w:r>
         <w:rPr>
           <w:rFonts w:ascii="Times New Roman" w:hAnsi="Times New Roman" w:cs="Times New Roman"/>
@@ -2594,6 +2697,7 @@
         <w:t>git</w:t>
       </w:r>
       <w:proofErr w:type="spellEnd"/>
+      <w:proofErr w:type="gramEnd"/>
       <w:r>
         <w:rPr>
           <w:rFonts w:ascii="Times New Roman" w:hAnsi="Times New Roman" w:cs="Times New Roman"/>
@@ -2621,6 +2725,7 @@
         </w:rPr>
       </w:pPr>
       <w:proofErr w:type="spellStart"/>
+      <w:proofErr w:type="gramStart"/>
       <w:r>
         <w:rPr>
           <w:rFonts w:ascii="Times New Roman" w:hAnsi="Times New Roman" w:cs="Times New Roman"/>
@@ -2628,6 +2733,7 @@
         <w:t>git</w:t>
       </w:r>
       <w:proofErr w:type="spellEnd"/>
+      <w:proofErr w:type="gramEnd"/>
       <w:r>
         <w:rPr>
           <w:rFonts w:ascii="Times New Roman" w:hAnsi="Times New Roman" w:cs="Times New Roman"/>
@@ -2667,6 +2773,7 @@
         </w:rPr>
       </w:pPr>
       <w:proofErr w:type="spellStart"/>
+      <w:proofErr w:type="gramStart"/>
       <w:r>
         <w:rPr>
           <w:rFonts w:ascii="Times New Roman" w:hAnsi="Times New Roman" w:cs="Times New Roman"/>
@@ -2674,6 +2781,7 @@
         <w:t>git</w:t>
       </w:r>
       <w:proofErr w:type="spellEnd"/>
+      <w:proofErr w:type="gramEnd"/>
       <w:r>
         <w:rPr>
           <w:rFonts w:ascii="Times New Roman" w:hAnsi="Times New Roman" w:cs="Times New Roman"/>
@@ -2701,6 +2809,7 @@
         </w:rPr>
       </w:pPr>
       <w:proofErr w:type="spellStart"/>
+      <w:proofErr w:type="gramStart"/>
       <w:r>
         <w:rPr>
           <w:rFonts w:ascii="Times New Roman" w:hAnsi="Times New Roman" w:cs="Times New Roman"/>
@@ -2708,6 +2817,7 @@
         <w:t>git</w:t>
       </w:r>
       <w:proofErr w:type="spellEnd"/>
+      <w:proofErr w:type="gramEnd"/>
       <w:r>
         <w:rPr>
           <w:rFonts w:ascii="Times New Roman" w:hAnsi="Times New Roman" w:cs="Times New Roman"/>
@@ -2733,7 +2843,48 @@
         <w:rPr>
           <w:rFonts w:ascii="Times New Roman" w:hAnsi="Times New Roman" w:cs="Times New Roman"/>
         </w:rPr>
-        <w:t xml:space="preserve">The first command makes sure that one’s local directory is in synch with the commits located in the remote repository. The second command refers to a branch on the remote repository called EDITING that is then moved to the local directory. The third command creates a local branch of the remote EDITING </w:t>
+        <w:t xml:space="preserve">The first command makes sure that one’s local directory is in synch with the commits located in the remote repository. The second command refers to a branch on the remote repository called </w:t>
+      </w:r>
+      <w:r>
+        <w:rPr>
+          <w:rFonts w:ascii="Times New Roman" w:hAnsi="Times New Roman" w:cs="Times New Roman"/>
+          <w:b/>
+        </w:rPr>
+        <w:t>E</w:t>
+      </w:r>
+      <w:r>
+        <w:rPr>
+          <w:rFonts w:ascii="Times New Roman" w:hAnsi="Times New Roman" w:cs="Times New Roman"/>
+          <w:b/>
+        </w:rPr>
+        <w:t>diting</w:t>
+      </w:r>
+      <w:r>
+        <w:rPr>
+          <w:rFonts w:ascii="Times New Roman" w:hAnsi="Times New Roman" w:cs="Times New Roman"/>
+        </w:rPr>
+        <w:t xml:space="preserve"> that is then moved to the local directory. The third command creates a local branch of the remote </w:t>
+      </w:r>
+      <w:r>
+        <w:rPr>
+          <w:rFonts w:ascii="Times New Roman" w:hAnsi="Times New Roman" w:cs="Times New Roman"/>
+          <w:b/>
+        </w:rPr>
+        <w:t>E</w:t>
+      </w:r>
+      <w:r>
+        <w:rPr>
+          <w:rFonts w:ascii="Times New Roman" w:hAnsi="Times New Roman" w:cs="Times New Roman"/>
+          <w:b/>
+        </w:rPr>
+        <w:t>diting</w:t>
+      </w:r>
+      <w:r>
+        <w:rPr>
+          <w:rFonts w:ascii="Times New Roman" w:hAnsi="Times New Roman" w:cs="Times New Roman"/>
+          <w:b/>
+        </w:rPr>
+        <w:t xml:space="preserve"> </w:t>
       </w:r>
       <w:r>
         <w:rPr>
@@ -2757,33 +2908,6 @@
     </w:p>
     <w:p>
       <w:pPr>
-        <w:spacing w:after="120"/>
-        <w:jc w:val="both"/>
-        <w:rPr>
-          <w:rFonts w:ascii="Times New Roman" w:hAnsi="Times New Roman" w:cs="Times New Roman"/>
-        </w:rPr>
-      </w:pPr>
-    </w:p>
-    <w:p>
-      <w:pPr>
-        <w:spacing w:after="120"/>
-        <w:jc w:val="both"/>
-        <w:rPr>
-          <w:rFonts w:ascii="Times New Roman" w:hAnsi="Times New Roman" w:cs="Times New Roman"/>
-        </w:rPr>
-      </w:pPr>
-    </w:p>
-    <w:p>
-      <w:pPr>
-        <w:spacing w:after="120"/>
-        <w:jc w:val="both"/>
-        <w:rPr>
-          <w:rFonts w:ascii="Times New Roman" w:hAnsi="Times New Roman" w:cs="Times New Roman"/>
-        </w:rPr>
-      </w:pPr>
-    </w:p>
-    <w:p>
-      <w:pPr>
         <w:pStyle w:val="Heading1"/>
         <w:ind w:left="360"/>
       </w:pPr>
@@ -2796,11 +2920,222 @@
       </w:r>
       <w:proofErr w:type="spellEnd"/>
     </w:p>
-    <w:p/>
+    <w:p>
+      <w:pPr>
+        <w:jc w:val="both"/>
+        <w:rPr>
+          <w:rFonts w:ascii="Times New Roman" w:hAnsi="Times New Roman" w:cs="Times New Roman"/>
+        </w:rPr>
+      </w:pPr>
+      <w:r>
+        <w:rPr>
+          <w:rFonts w:ascii="Times New Roman" w:hAnsi="Times New Roman" w:cs="Times New Roman"/>
+        </w:rPr>
+        <w:t xml:space="preserve">The user should now be well versed in gaining access to and pulling information from a remote repository. The next step in the process of learning how to utilize </w:t>
+      </w:r>
+      <w:proofErr w:type="spellStart"/>
+      <w:r>
+        <w:rPr>
+          <w:rFonts w:ascii="Times New Roman" w:hAnsi="Times New Roman" w:cs="Times New Roman"/>
+        </w:rPr>
+        <w:t>git</w:t>
+      </w:r>
+      <w:proofErr w:type="spellEnd"/>
+      <w:r>
+        <w:rPr>
+          <w:rFonts w:ascii="Times New Roman" w:hAnsi="Times New Roman" w:cs="Times New Roman"/>
+        </w:rPr>
+        <w:t xml:space="preserve"> consists of adding files to a local repository and then pushing these changes to a remote one.</w:t>
+      </w:r>
+    </w:p>
+    <w:p>
+      <w:pPr>
+        <w:jc w:val="both"/>
+        <w:rPr>
+          <w:rFonts w:ascii="Times New Roman" w:hAnsi="Times New Roman" w:cs="Times New Roman"/>
+        </w:rPr>
+      </w:pPr>
+      <w:r>
+        <w:rPr>
+          <w:rFonts w:ascii="Times New Roman" w:hAnsi="Times New Roman" w:cs="Times New Roman"/>
+        </w:rPr>
+        <w:t>To initiate the process of adding a file to a local repository</w:t>
+      </w:r>
+      <w:r>
+        <w:rPr>
+          <w:rFonts w:ascii="Times New Roman" w:hAnsi="Times New Roman" w:cs="Times New Roman"/>
+        </w:rPr>
+        <w:t>, one must create a document (.</w:t>
+      </w:r>
+      <w:proofErr w:type="spellStart"/>
+      <w:r>
+        <w:rPr>
+          <w:rFonts w:ascii="Times New Roman" w:hAnsi="Times New Roman" w:cs="Times New Roman"/>
+        </w:rPr>
+        <w:t>docx</w:t>
+      </w:r>
+      <w:proofErr w:type="spellEnd"/>
+      <w:r>
+        <w:rPr>
+          <w:rFonts w:ascii="Times New Roman" w:hAnsi="Times New Roman" w:cs="Times New Roman"/>
+        </w:rPr>
+        <w:t>, .txt, .</w:t>
+      </w:r>
+      <w:proofErr w:type="spellStart"/>
+      <w:r>
+        <w:rPr>
+          <w:rFonts w:ascii="Times New Roman" w:hAnsi="Times New Roman" w:cs="Times New Roman"/>
+        </w:rPr>
+        <w:t>ppt</w:t>
+      </w:r>
+      <w:proofErr w:type="spellEnd"/>
+      <w:r>
+        <w:rPr>
+          <w:rFonts w:ascii="Times New Roman" w:hAnsi="Times New Roman" w:cs="Times New Roman"/>
+        </w:rPr>
+        <w:t xml:space="preserve">, etc.) in the directory associated with a remote repository (in this case, a repository called Preliminary-Design). Upon doing this, one should issue the </w:t>
+      </w:r>
+      <w:proofErr w:type="spellStart"/>
+      <w:r>
+        <w:rPr>
+          <w:rFonts w:ascii="Times New Roman" w:hAnsi="Times New Roman" w:cs="Times New Roman"/>
+          <w:b/>
+        </w:rPr>
+        <w:t>git</w:t>
+      </w:r>
+      <w:proofErr w:type="spellEnd"/>
+      <w:r>
+        <w:rPr>
+          <w:rFonts w:ascii="Times New Roman" w:hAnsi="Times New Roman" w:cs="Times New Roman"/>
+          <w:b/>
+        </w:rPr>
+        <w:t xml:space="preserve"> status </w:t>
+      </w:r>
+      <w:r>
+        <w:rPr>
+          <w:rFonts w:ascii="Times New Roman" w:hAnsi="Times New Roman" w:cs="Times New Roman"/>
+        </w:rPr>
+        <w:t xml:space="preserve">command, which checks on the types of files located in a given directory. Files can fall under two major categories: tracked or untracked. Untracked files are those who have not been added into the </w:t>
+      </w:r>
+      <w:proofErr w:type="spellStart"/>
+      <w:r>
+        <w:rPr>
+          <w:rFonts w:ascii="Times New Roman" w:hAnsi="Times New Roman" w:cs="Times New Roman"/>
+        </w:rPr>
+        <w:t>git</w:t>
+      </w:r>
+      <w:proofErr w:type="spellEnd"/>
+      <w:r>
+        <w:rPr>
+          <w:rFonts w:ascii="Times New Roman" w:hAnsi="Times New Roman" w:cs="Times New Roman"/>
+        </w:rPr>
+        <w:t xml:space="preserve"> environment. Any new file that is created in a repository falls under this category. Any changes that are made to such a file will not be tracked, and thus be lost forever. Hence, it is highly important that before any work is done on a new document that it gets added into the </w:t>
+      </w:r>
+      <w:proofErr w:type="spellStart"/>
+      <w:r>
+        <w:rPr>
+          <w:rFonts w:ascii="Times New Roman" w:hAnsi="Times New Roman" w:cs="Times New Roman"/>
+        </w:rPr>
+        <w:t>git</w:t>
+      </w:r>
+      <w:proofErr w:type="spellEnd"/>
+      <w:r>
+        <w:rPr>
+          <w:rFonts w:ascii="Times New Roman" w:hAnsi="Times New Roman" w:cs="Times New Roman"/>
+        </w:rPr>
+        <w:t xml:space="preserve"> environment. This is accomplished by issuing the following command:</w:t>
+      </w:r>
+    </w:p>
+    <w:p>
+      <w:pPr>
+        <w:jc w:val="both"/>
+        <w:rPr>
+          <w:rFonts w:ascii="Times New Roman" w:hAnsi="Times New Roman" w:cs="Times New Roman"/>
+          <w:bdr w:val="single" w:sz="4" w:space="0" w:color="auto"/>
+        </w:rPr>
+      </w:pPr>
+      <w:proofErr w:type="spellStart"/>
+      <w:proofErr w:type="gramStart"/>
+      <w:r>
+        <w:rPr>
+          <w:rFonts w:ascii="Times New Roman" w:hAnsi="Times New Roman" w:cs="Times New Roman"/>
+          <w:bdr w:val="single" w:sz="4" w:space="0" w:color="auto"/>
+        </w:rPr>
+        <w:t>git</w:t>
+      </w:r>
+      <w:proofErr w:type="spellEnd"/>
+      <w:proofErr w:type="gramEnd"/>
+      <w:r>
+        <w:rPr>
+          <w:rFonts w:ascii="Times New Roman" w:hAnsi="Times New Roman" w:cs="Times New Roman"/>
+          <w:bdr w:val="single" w:sz="4" w:space="0" w:color="auto"/>
+        </w:rPr>
+        <w:t xml:space="preserve"> add </w:t>
+      </w:r>
+      <w:r>
+        <w:rPr>
+          <w:rFonts w:ascii="Times New Roman" w:hAnsi="Times New Roman" w:cs="Times New Roman"/>
+          <w:i/>
+          <w:bdr w:val="single" w:sz="4" w:space="0" w:color="auto"/>
+        </w:rPr>
+        <w:t>File_Name.docx</w:t>
+      </w:r>
+    </w:p>
     <w:p>
       <w:pPr>
         <w:spacing w:after="120"/>
         <w:jc w:val="both"/>
+        <w:rPr>
+          <w:rFonts w:ascii="Times New Roman" w:hAnsi="Times New Roman" w:cs="Times New Roman"/>
+        </w:rPr>
+      </w:pPr>
+      <w:r>
+        <w:rPr>
+          <w:rFonts w:ascii="Times New Roman" w:hAnsi="Times New Roman" w:cs="Times New Roman"/>
+        </w:rPr>
+        <w:t xml:space="preserve">Once this command has been issued, the document associated with it will go from untracked to </w:t>
+      </w:r>
+      <w:proofErr w:type="gramStart"/>
+      <w:r>
+        <w:rPr>
+          <w:rFonts w:ascii="Times New Roman" w:hAnsi="Times New Roman" w:cs="Times New Roman"/>
+        </w:rPr>
+        <w:t>tracked</w:t>
+      </w:r>
+      <w:proofErr w:type="gramEnd"/>
+      <w:r>
+        <w:rPr>
+          <w:rFonts w:ascii="Times New Roman" w:hAnsi="Times New Roman" w:cs="Times New Roman"/>
+        </w:rPr>
+        <w:t xml:space="preserve">. This change can be clearly seen by running the </w:t>
+      </w:r>
+      <w:proofErr w:type="spellStart"/>
+      <w:r>
+        <w:rPr>
+          <w:rFonts w:ascii="Times New Roman" w:hAnsi="Times New Roman" w:cs="Times New Roman"/>
+          <w:b/>
+        </w:rPr>
+        <w:t>git</w:t>
+      </w:r>
+      <w:proofErr w:type="spellEnd"/>
+      <w:r>
+        <w:rPr>
+          <w:rFonts w:ascii="Times New Roman" w:hAnsi="Times New Roman" w:cs="Times New Roman"/>
+          <w:b/>
+        </w:rPr>
+        <w:t xml:space="preserve"> status</w:t>
+      </w:r>
+      <w:r>
+        <w:rPr>
+          <w:rFonts w:ascii="Times New Roman" w:hAnsi="Times New Roman" w:cs="Times New Roman"/>
+        </w:rPr>
+        <w:t xml:space="preserve"> command before and after the adding of the document, as documented in Figure 2-1 below:</w:t>
+      </w:r>
+    </w:p>
+    <w:p>
+      <w:pPr>
+        <w:spacing w:after="120"/>
+        <w:jc w:val="center"/>
         <w:rPr>
           <w:rFonts w:ascii="Times New Roman" w:hAnsi="Times New Roman" w:cs="Times New Roman"/>
         </w:rPr>

</xml_diff>

<commit_message>
Added section describing how to add and commit documents
</commit_message>
<xml_diff>
--- a/Git_Command_List.docx
+++ b/Git_Command_List.docx
@@ -3140,6 +3140,580 @@
           <w:rFonts w:ascii="Times New Roman" w:hAnsi="Times New Roman" w:cs="Times New Roman"/>
         </w:rPr>
       </w:pPr>
+      <w:r>
+        <w:rPr>
+          <w:rFonts w:ascii="Times New Roman" w:hAnsi="Times New Roman" w:cs="Times New Roman"/>
+          <w:noProof/>
+        </w:rPr>
+        <w:drawing>
+          <wp:inline distT="0" distB="0" distL="0" distR="0">
+            <wp:extent cx="6116914" cy="1425039"/>
+            <wp:effectExtent l="19050" t="19050" r="17186" b="22761"/>
+            <wp:docPr id="3" name="Picture 2" descr="Git Image.tif"/>
+            <wp:cNvGraphicFramePr>
+              <a:graphicFrameLocks xmlns:a="http://schemas.openxmlformats.org/drawingml/2006/main" noChangeAspect="1"/>
+            </wp:cNvGraphicFramePr>
+            <a:graphic xmlns:a="http://schemas.openxmlformats.org/drawingml/2006/main">
+              <a:graphicData uri="http://schemas.openxmlformats.org/drawingml/2006/picture">
+                <pic:pic xmlns:pic="http://schemas.openxmlformats.org/drawingml/2006/picture">
+                  <pic:nvPicPr>
+                    <pic:cNvPr id="0" name="Git Image.tif"/>
+                    <pic:cNvPicPr/>
+                  </pic:nvPicPr>
+                  <pic:blipFill>
+                    <a:blip r:embed="rId10" cstate="print"/>
+                    <a:srcRect l="6479" t="27467" r="2519" b="44267"/>
+                    <a:stretch>
+                      <a:fillRect/>
+                    </a:stretch>
+                  </pic:blipFill>
+                  <pic:spPr>
+                    <a:xfrm>
+                      <a:off x="0" y="0"/>
+                      <a:ext cx="6118781" cy="1425474"/>
+                    </a:xfrm>
+                    <a:prstGeom prst="rect">
+                      <a:avLst/>
+                    </a:prstGeom>
+                    <a:ln>
+                      <a:solidFill>
+                        <a:schemeClr val="tx1"/>
+                      </a:solidFill>
+                    </a:ln>
+                  </pic:spPr>
+                </pic:pic>
+              </a:graphicData>
+            </a:graphic>
+          </wp:inline>
+        </w:drawing>
+      </w:r>
+    </w:p>
+    <w:p>
+      <w:pPr>
+        <w:tabs>
+          <w:tab w:val="left" w:pos="6209"/>
+        </w:tabs>
+        <w:spacing w:after="120"/>
+        <w:jc w:val="center"/>
+        <w:rPr>
+          <w:rFonts w:ascii="Times New Roman" w:hAnsi="Times New Roman" w:cs="Times New Roman"/>
+          <w:b/>
+        </w:rPr>
+      </w:pPr>
+      <w:r>
+        <w:rPr>
+          <w:rFonts w:ascii="Times New Roman" w:hAnsi="Times New Roman" w:cs="Times New Roman"/>
+          <w:b/>
+        </w:rPr>
+        <w:t>Figure 2-1: Difference between Untracked and Tracked Files</w:t>
+      </w:r>
+    </w:p>
+    <w:p>
+      <w:pPr>
+        <w:tabs>
+          <w:tab w:val="left" w:pos="6209"/>
+        </w:tabs>
+        <w:spacing w:after="120"/>
+        <w:jc w:val="both"/>
+        <w:rPr>
+          <w:rFonts w:ascii="Times New Roman" w:hAnsi="Times New Roman" w:cs="Times New Roman"/>
+        </w:rPr>
+      </w:pPr>
+      <w:r>
+        <w:rPr>
+          <w:rFonts w:ascii="Times New Roman" w:hAnsi="Times New Roman" w:cs="Times New Roman"/>
+        </w:rPr>
+        <w:t xml:space="preserve">As can be seen, before a file is added to the </w:t>
+      </w:r>
+      <w:proofErr w:type="spellStart"/>
+      <w:r>
+        <w:rPr>
+          <w:rFonts w:ascii="Times New Roman" w:hAnsi="Times New Roman" w:cs="Times New Roman"/>
+        </w:rPr>
+        <w:t>git</w:t>
+      </w:r>
+      <w:proofErr w:type="spellEnd"/>
+      <w:r>
+        <w:rPr>
+          <w:rFonts w:ascii="Times New Roman" w:hAnsi="Times New Roman" w:cs="Times New Roman"/>
+        </w:rPr>
+        <w:t xml:space="preserve"> environment, it will show up in red text under the untracked files section of the status bar. Upon being added, it will be shown as a new file under the </w:t>
+      </w:r>
+      <w:r>
+        <w:rPr>
+          <w:rFonts w:ascii="Times New Roman" w:hAnsi="Times New Roman" w:cs="Times New Roman"/>
+          <w:b/>
+        </w:rPr>
+        <w:t>Changes to be committed:</w:t>
+      </w:r>
+      <w:r>
+        <w:rPr>
+          <w:rFonts w:ascii="Times New Roman" w:hAnsi="Times New Roman" w:cs="Times New Roman"/>
+        </w:rPr>
+        <w:t xml:space="preserve"> section, meaning that it is ready to be added to the local repository. </w:t>
+      </w:r>
+    </w:p>
+    <w:p>
+      <w:pPr>
+        <w:tabs>
+          <w:tab w:val="left" w:pos="6209"/>
+        </w:tabs>
+        <w:spacing w:after="120"/>
+        <w:jc w:val="both"/>
+        <w:rPr>
+          <w:rFonts w:ascii="Times New Roman" w:hAnsi="Times New Roman" w:cs="Times New Roman"/>
+        </w:rPr>
+      </w:pPr>
+      <w:r>
+        <w:rPr>
+          <w:rFonts w:ascii="Times New Roman" w:hAnsi="Times New Roman" w:cs="Times New Roman"/>
+        </w:rPr>
+        <w:t>To actually create a snapshot of a file and put it on the repository, the following command should be sent:</w:t>
+      </w:r>
+    </w:p>
+    <w:p>
+      <w:pPr>
+        <w:tabs>
+          <w:tab w:val="left" w:pos="6209"/>
+        </w:tabs>
+        <w:spacing w:after="120"/>
+        <w:jc w:val="both"/>
+        <w:rPr>
+          <w:rFonts w:ascii="Times New Roman" w:hAnsi="Times New Roman" w:cs="Times New Roman"/>
+          <w:bdr w:val="single" w:sz="4" w:space="0" w:color="auto"/>
+        </w:rPr>
+      </w:pPr>
+      <w:proofErr w:type="spellStart"/>
+      <w:proofErr w:type="gramStart"/>
+      <w:r>
+        <w:rPr>
+          <w:rFonts w:ascii="Times New Roman" w:hAnsi="Times New Roman" w:cs="Times New Roman"/>
+          <w:bdr w:val="single" w:sz="4" w:space="0" w:color="auto"/>
+        </w:rPr>
+        <w:t>git</w:t>
+      </w:r>
+      <w:proofErr w:type="spellEnd"/>
+      <w:proofErr w:type="gramEnd"/>
+      <w:r>
+        <w:rPr>
+          <w:rFonts w:ascii="Times New Roman" w:hAnsi="Times New Roman" w:cs="Times New Roman"/>
+          <w:bdr w:val="single" w:sz="4" w:space="0" w:color="auto"/>
+        </w:rPr>
+        <w:t xml:space="preserve"> commit –m ‘</w:t>
+      </w:r>
+      <w:r>
+        <w:rPr>
+          <w:rFonts w:ascii="Times New Roman" w:hAnsi="Times New Roman" w:cs="Times New Roman"/>
+          <w:i/>
+          <w:bdr w:val="single" w:sz="4" w:space="0" w:color="auto"/>
+        </w:rPr>
+        <w:t>Insert Commit Message Here</w:t>
+      </w:r>
+      <w:r>
+        <w:rPr>
+          <w:rFonts w:ascii="Times New Roman" w:hAnsi="Times New Roman" w:cs="Times New Roman"/>
+          <w:bdr w:val="single" w:sz="4" w:space="0" w:color="auto"/>
+        </w:rPr>
+        <w:t>’</w:t>
+      </w:r>
+    </w:p>
+    <w:p>
+      <w:pPr>
+        <w:tabs>
+          <w:tab w:val="left" w:pos="6209"/>
+        </w:tabs>
+        <w:spacing w:after="120"/>
+        <w:jc w:val="both"/>
+        <w:rPr>
+          <w:rFonts w:ascii="Times New Roman" w:hAnsi="Times New Roman" w:cs="Times New Roman"/>
+        </w:rPr>
+      </w:pPr>
+      <w:r>
+        <w:rPr>
+          <w:rFonts w:ascii="Times New Roman" w:hAnsi="Times New Roman" w:cs="Times New Roman"/>
+        </w:rPr>
+        <w:t xml:space="preserve">The phrase between the apostrophes is the commit message. This must be included in all commits and consists of a short message describing the nature of the commit, such as: </w:t>
+      </w:r>
+      <w:r>
+        <w:rPr>
+          <w:rFonts w:ascii="Times New Roman" w:hAnsi="Times New Roman" w:cs="Times New Roman"/>
+          <w:i/>
+        </w:rPr>
+        <w:t xml:space="preserve">Added a section describing how to upload files to </w:t>
+      </w:r>
+      <w:proofErr w:type="spellStart"/>
+      <w:r>
+        <w:rPr>
+          <w:rFonts w:ascii="Times New Roman" w:hAnsi="Times New Roman" w:cs="Times New Roman"/>
+          <w:i/>
+        </w:rPr>
+        <w:t>Git</w:t>
+      </w:r>
+      <w:proofErr w:type="spellEnd"/>
+      <w:r>
+        <w:rPr>
+          <w:rFonts w:ascii="Times New Roman" w:hAnsi="Times New Roman" w:cs="Times New Roman"/>
+        </w:rPr>
+        <w:t xml:space="preserve"> or </w:t>
+      </w:r>
+      <w:proofErr w:type="gramStart"/>
+      <w:r>
+        <w:rPr>
+          <w:rFonts w:ascii="Times New Roman" w:hAnsi="Times New Roman" w:cs="Times New Roman"/>
+          <w:i/>
+        </w:rPr>
+        <w:t>Edited</w:t>
+      </w:r>
+      <w:proofErr w:type="gramEnd"/>
+      <w:r>
+        <w:rPr>
+          <w:rFonts w:ascii="Times New Roman" w:hAnsi="Times New Roman" w:cs="Times New Roman"/>
+          <w:i/>
+        </w:rPr>
+        <w:t xml:space="preserve"> the first paragraph describing login procedures</w:t>
+      </w:r>
+      <w:r>
+        <w:rPr>
+          <w:rFonts w:ascii="Times New Roman" w:hAnsi="Times New Roman" w:cs="Times New Roman"/>
+        </w:rPr>
+        <w:t>. If a commit has been successfully executed, the following prompt should be displayed:</w:t>
+      </w:r>
+    </w:p>
+    <w:p>
+      <w:pPr>
+        <w:tabs>
+          <w:tab w:val="left" w:pos="6209"/>
+        </w:tabs>
+        <w:spacing w:after="120"/>
+        <w:jc w:val="center"/>
+        <w:rPr>
+          <w:rFonts w:ascii="Times New Roman" w:hAnsi="Times New Roman" w:cs="Times New Roman"/>
+          <w:b/>
+        </w:rPr>
+      </w:pPr>
+      <w:r>
+        <w:rPr>
+          <w:rFonts w:ascii="Times New Roman" w:hAnsi="Times New Roman" w:cs="Times New Roman"/>
+          <w:b/>
+          <w:noProof/>
+        </w:rPr>
+        <w:lastRenderedPageBreak/>
+        <w:drawing>
+          <wp:inline distT="0" distB="0" distL="0" distR="0">
+            <wp:extent cx="5213268" cy="2232561"/>
+            <wp:effectExtent l="19050" t="19050" r="25482" b="15339"/>
+            <wp:docPr id="4" name="Picture 1"/>
+            <wp:cNvGraphicFramePr>
+              <a:graphicFrameLocks xmlns:a="http://schemas.openxmlformats.org/drawingml/2006/main" noChangeAspect="1"/>
+            </wp:cNvGraphicFramePr>
+            <a:graphic xmlns:a="http://schemas.openxmlformats.org/drawingml/2006/main">
+              <a:graphicData uri="http://schemas.openxmlformats.org/drawingml/2006/picture">
+                <pic:pic xmlns:pic="http://schemas.openxmlformats.org/drawingml/2006/picture">
+                  <pic:nvPicPr>
+                    <pic:cNvPr id="0" name="Picture 1"/>
+                    <pic:cNvPicPr>
+                      <a:picLocks noChangeAspect="1" noChangeArrowheads="1"/>
+                    </pic:cNvPicPr>
+                  </pic:nvPicPr>
+                  <pic:blipFill>
+                    <a:blip r:embed="rId11" cstate="print"/>
+                    <a:srcRect l="50849" r="1119" b="63345"/>
+                    <a:stretch>
+                      <a:fillRect/>
+                    </a:stretch>
+                  </pic:blipFill>
+                  <pic:spPr bwMode="auto">
+                    <a:xfrm>
+                      <a:off x="0" y="0"/>
+                      <a:ext cx="5213268" cy="2232561"/>
+                    </a:xfrm>
+                    <a:prstGeom prst="rect">
+                      <a:avLst/>
+                    </a:prstGeom>
+                    <a:noFill/>
+                    <a:ln w="9525">
+                      <a:solidFill>
+                        <a:schemeClr val="tx1"/>
+                      </a:solidFill>
+                      <a:miter lim="800000"/>
+                      <a:headEnd/>
+                      <a:tailEnd/>
+                    </a:ln>
+                  </pic:spPr>
+                </pic:pic>
+              </a:graphicData>
+            </a:graphic>
+          </wp:inline>
+        </w:drawing>
+      </w:r>
+    </w:p>
+    <w:p>
+      <w:pPr>
+        <w:tabs>
+          <w:tab w:val="left" w:pos="6209"/>
+        </w:tabs>
+        <w:spacing w:after="120"/>
+        <w:jc w:val="center"/>
+        <w:rPr>
+          <w:rFonts w:ascii="Times New Roman" w:hAnsi="Times New Roman" w:cs="Times New Roman"/>
+          <w:b/>
+        </w:rPr>
+      </w:pPr>
+      <w:proofErr w:type="gramStart"/>
+      <w:r>
+        <w:rPr>
+          <w:rFonts w:ascii="Times New Roman" w:hAnsi="Times New Roman" w:cs="Times New Roman"/>
+          <w:b/>
+        </w:rPr>
+        <w:t>Figure 2-2.</w:t>
+      </w:r>
+      <w:proofErr w:type="gramEnd"/>
+      <w:r>
+        <w:rPr>
+          <w:rFonts w:ascii="Times New Roman" w:hAnsi="Times New Roman" w:cs="Times New Roman"/>
+          <w:b/>
+        </w:rPr>
+        <w:t xml:space="preserve"> Example of </w:t>
+      </w:r>
+      <w:proofErr w:type="spellStart"/>
+      <w:r>
+        <w:rPr>
+          <w:rFonts w:ascii="Times New Roman" w:hAnsi="Times New Roman" w:cs="Times New Roman"/>
+          <w:b/>
+        </w:rPr>
+        <w:t>GitBash</w:t>
+      </w:r>
+      <w:proofErr w:type="spellEnd"/>
+      <w:r>
+        <w:rPr>
+          <w:rFonts w:ascii="Times New Roman" w:hAnsi="Times New Roman" w:cs="Times New Roman"/>
+          <w:b/>
+        </w:rPr>
+        <w:t xml:space="preserve"> Prompt after Committing a File</w:t>
+      </w:r>
+    </w:p>
+    <w:p>
+      <w:pPr>
+        <w:tabs>
+          <w:tab w:val="left" w:pos="6209"/>
+        </w:tabs>
+        <w:spacing w:after="120"/>
+        <w:jc w:val="both"/>
+        <w:rPr>
+          <w:rFonts w:ascii="Times New Roman" w:hAnsi="Times New Roman" w:cs="Times New Roman"/>
+        </w:rPr>
+      </w:pPr>
+      <w:r>
+        <w:rPr>
+          <w:rFonts w:ascii="Times New Roman" w:hAnsi="Times New Roman" w:cs="Times New Roman"/>
+        </w:rPr>
+        <w:t xml:space="preserve">If all tracked files have been committed and no files are waiting to be added to the </w:t>
+      </w:r>
+      <w:proofErr w:type="spellStart"/>
+      <w:r>
+        <w:rPr>
+          <w:rFonts w:ascii="Times New Roman" w:hAnsi="Times New Roman" w:cs="Times New Roman"/>
+        </w:rPr>
+        <w:t>git</w:t>
+      </w:r>
+      <w:proofErr w:type="spellEnd"/>
+      <w:r>
+        <w:rPr>
+          <w:rFonts w:ascii="Times New Roman" w:hAnsi="Times New Roman" w:cs="Times New Roman"/>
+        </w:rPr>
+        <w:t xml:space="preserve"> environment, </w:t>
+      </w:r>
+      <w:proofErr w:type="spellStart"/>
+      <w:r>
+        <w:rPr>
+          <w:rFonts w:ascii="Times New Roman" w:hAnsi="Times New Roman" w:cs="Times New Roman"/>
+        </w:rPr>
+        <w:t>GitBash</w:t>
+      </w:r>
+      <w:proofErr w:type="spellEnd"/>
+      <w:r>
+        <w:rPr>
+          <w:rFonts w:ascii="Times New Roman" w:hAnsi="Times New Roman" w:cs="Times New Roman"/>
+        </w:rPr>
+        <w:t xml:space="preserve"> should display the text: </w:t>
+      </w:r>
+      <w:r>
+        <w:rPr>
+          <w:rFonts w:ascii="Times New Roman" w:hAnsi="Times New Roman" w:cs="Times New Roman"/>
+          <w:b/>
+        </w:rPr>
+        <w:t>nothing to commit, working directory clean</w:t>
+      </w:r>
+      <w:r>
+        <w:rPr>
+          <w:rFonts w:ascii="Times New Roman" w:hAnsi="Times New Roman" w:cs="Times New Roman"/>
+        </w:rPr>
+        <w:t>. This means that no files are staged to be committed or waiting to be added. Other information may also be contained in this message, such as updates on how far ahead the local branch is ahead of the remote branch, as shown.</w:t>
+      </w:r>
+    </w:p>
+    <w:p>
+      <w:pPr>
+        <w:tabs>
+          <w:tab w:val="left" w:pos="6209"/>
+        </w:tabs>
+        <w:spacing w:after="120"/>
+        <w:jc w:val="both"/>
+        <w:rPr>
+          <w:rFonts w:ascii="Times New Roman" w:hAnsi="Times New Roman" w:cs="Times New Roman"/>
+        </w:rPr>
+      </w:pPr>
+      <w:r>
+        <w:rPr>
+          <w:rFonts w:ascii="Times New Roman" w:hAnsi="Times New Roman" w:cs="Times New Roman"/>
+        </w:rPr>
+        <w:t xml:space="preserve">If a file that has already been committed is change and then saved again, and the </w:t>
+      </w:r>
+      <w:proofErr w:type="spellStart"/>
+      <w:r>
+        <w:rPr>
+          <w:rFonts w:ascii="Times New Roman" w:hAnsi="Times New Roman" w:cs="Times New Roman"/>
+          <w:b/>
+        </w:rPr>
+        <w:t>git</w:t>
+      </w:r>
+      <w:proofErr w:type="spellEnd"/>
+      <w:r>
+        <w:rPr>
+          <w:rFonts w:ascii="Times New Roman" w:hAnsi="Times New Roman" w:cs="Times New Roman"/>
+          <w:b/>
+        </w:rPr>
+        <w:t xml:space="preserve"> status </w:t>
+      </w:r>
+      <w:r>
+        <w:rPr>
+          <w:rFonts w:ascii="Times New Roman" w:hAnsi="Times New Roman" w:cs="Times New Roman"/>
+        </w:rPr>
+        <w:t>command is sent, the following information should be displayed:</w:t>
+      </w:r>
+    </w:p>
+    <w:p>
+      <w:pPr>
+        <w:tabs>
+          <w:tab w:val="left" w:pos="6209"/>
+        </w:tabs>
+        <w:spacing w:after="120"/>
+        <w:jc w:val="center"/>
+        <w:rPr>
+          <w:rFonts w:ascii="Times New Roman" w:hAnsi="Times New Roman" w:cs="Times New Roman"/>
+        </w:rPr>
+      </w:pPr>
+      <w:r>
+        <w:rPr>
+          <w:rFonts w:ascii="Times New Roman" w:hAnsi="Times New Roman" w:cs="Times New Roman"/>
+          <w:noProof/>
+        </w:rPr>
+        <w:drawing>
+          <wp:inline distT="0" distB="0" distL="0" distR="0">
+            <wp:extent cx="5184817" cy="2481942"/>
+            <wp:effectExtent l="19050" t="19050" r="15833" b="13608"/>
+            <wp:docPr id="5" name="Picture 4"/>
+            <wp:cNvGraphicFramePr>
+              <a:graphicFrameLocks xmlns:a="http://schemas.openxmlformats.org/drawingml/2006/main" noChangeAspect="1"/>
+            </wp:cNvGraphicFramePr>
+            <a:graphic xmlns:a="http://schemas.openxmlformats.org/drawingml/2006/main">
+              <a:graphicData uri="http://schemas.openxmlformats.org/drawingml/2006/picture">
+                <pic:pic xmlns:pic="http://schemas.openxmlformats.org/drawingml/2006/picture">
+                  <pic:nvPicPr>
+                    <pic:cNvPr id="0" name="Picture 4"/>
+                    <pic:cNvPicPr>
+                      <a:picLocks noChangeAspect="1" noChangeArrowheads="1"/>
+                    </pic:cNvPicPr>
+                  </pic:nvPicPr>
+                  <pic:blipFill>
+                    <a:blip r:embed="rId12" cstate="print"/>
+                    <a:srcRect l="50639" r="3512" b="60854"/>
+                    <a:stretch>
+                      <a:fillRect/>
+                    </a:stretch>
+                  </pic:blipFill>
+                  <pic:spPr bwMode="auto">
+                    <a:xfrm>
+                      <a:off x="0" y="0"/>
+                      <a:ext cx="5209973" cy="2493984"/>
+                    </a:xfrm>
+                    <a:prstGeom prst="rect">
+                      <a:avLst/>
+                    </a:prstGeom>
+                    <a:noFill/>
+                    <a:ln w="9525">
+                      <a:solidFill>
+                        <a:schemeClr val="tx1"/>
+                      </a:solidFill>
+                      <a:miter lim="800000"/>
+                      <a:headEnd/>
+                      <a:tailEnd/>
+                    </a:ln>
+                  </pic:spPr>
+                </pic:pic>
+              </a:graphicData>
+            </a:graphic>
+          </wp:inline>
+        </w:drawing>
+      </w:r>
+    </w:p>
+    <w:p>
+      <w:pPr>
+        <w:tabs>
+          <w:tab w:val="left" w:pos="6209"/>
+        </w:tabs>
+        <w:spacing w:after="120"/>
+        <w:jc w:val="center"/>
+        <w:rPr>
+          <w:rFonts w:ascii="Times New Roman" w:hAnsi="Times New Roman" w:cs="Times New Roman"/>
+        </w:rPr>
+      </w:pPr>
+      <w:r>
+        <w:rPr>
+          <w:rFonts w:ascii="Times New Roman" w:hAnsi="Times New Roman" w:cs="Times New Roman"/>
+          <w:b/>
+        </w:rPr>
+        <w:t xml:space="preserve">Figure 2-3. Example of </w:t>
+      </w:r>
+      <w:proofErr w:type="spellStart"/>
+      <w:r>
+        <w:rPr>
+          <w:rFonts w:ascii="Times New Roman" w:hAnsi="Times New Roman" w:cs="Times New Roman"/>
+          <w:b/>
+        </w:rPr>
+        <w:t>GitBash</w:t>
+      </w:r>
+      <w:proofErr w:type="spellEnd"/>
+      <w:r>
+        <w:rPr>
+          <w:rFonts w:ascii="Times New Roman" w:hAnsi="Times New Roman" w:cs="Times New Roman"/>
+          <w:b/>
+        </w:rPr>
+        <w:t xml:space="preserve"> Prompt after Modifying a File</w:t>
+      </w:r>
+    </w:p>
+    <w:p>
+      <w:pPr>
+        <w:tabs>
+          <w:tab w:val="left" w:pos="6209"/>
+        </w:tabs>
+        <w:spacing w:after="120"/>
+        <w:jc w:val="both"/>
+        <w:rPr>
+          <w:rFonts w:ascii="Times New Roman" w:hAnsi="Times New Roman" w:cs="Times New Roman"/>
+        </w:rPr>
+      </w:pPr>
+      <w:r>
+        <w:rPr>
+          <w:rFonts w:ascii="Times New Roman" w:hAnsi="Times New Roman" w:cs="Times New Roman"/>
+        </w:rPr>
+        <w:t xml:space="preserve">The modified tag indicates that changes have been made to the </w:t>
+      </w:r>
+      <w:r>
+        <w:rPr>
+          <w:rFonts w:ascii="Times New Roman" w:hAnsi="Times New Roman" w:cs="Times New Roman"/>
+        </w:rPr>
+        <w:t>document. In order to show that these changes occurred, the document needs to be added to the staging area and then committed yet again. This should be done every 15 minutes or so, as to insure that no information is lost during the development of a given document.</w:t>
+      </w:r>
     </w:p>
     <w:sectPr>
       <w:pgSz w:w="12240" w:h="15840"/>

</xml_diff>

<commit_message>
Added section on creating branches
</commit_message>
<xml_diff>
--- a/Git_Command_List.docx
+++ b/Git_Command_List.docx
@@ -3715,6 +3715,241 @@
         <w:t>document. In order to show that these changes occurred, the document needs to be added to the staging area and then committed yet again. This should be done every 15 minutes or so, as to insure that no information is lost during the development of a given document.</w:t>
       </w:r>
     </w:p>
+    <w:p>
+      <w:pPr>
+        <w:tabs>
+          <w:tab w:val="left" w:pos="6209"/>
+        </w:tabs>
+        <w:spacing w:after="120"/>
+        <w:jc w:val="both"/>
+        <w:rPr>
+          <w:rFonts w:ascii="Times New Roman" w:hAnsi="Times New Roman" w:cs="Times New Roman"/>
+        </w:rPr>
+      </w:pPr>
+      <w:r>
+        <w:rPr>
+          <w:rFonts w:ascii="Times New Roman" w:hAnsi="Times New Roman" w:cs="Times New Roman"/>
+        </w:rPr>
+        <w:t>With this knowledge in mind, the user can begin the process of learning more advanced workflow techniques, which are described in the next section.</w:t>
+      </w:r>
+    </w:p>
+    <w:p>
+      <w:pPr>
+        <w:tabs>
+          <w:tab w:val="left" w:pos="6209"/>
+        </w:tabs>
+        <w:spacing w:after="120"/>
+        <w:jc w:val="both"/>
+        <w:rPr>
+          <w:rFonts w:ascii="Times New Roman" w:hAnsi="Times New Roman" w:cs="Times New Roman"/>
+        </w:rPr>
+      </w:pPr>
+    </w:p>
+    <w:p>
+      <w:pPr>
+        <w:pStyle w:val="Heading1"/>
+        <w:ind w:left="360"/>
+      </w:pPr>
+      <w:r>
+        <w:lastRenderedPageBreak/>
+        <w:t>Creating and Using Branches</w:t>
+      </w:r>
+    </w:p>
+    <w:p>
+      <w:pPr>
+        <w:jc w:val="both"/>
+        <w:rPr>
+          <w:rFonts w:ascii="Times New Roman" w:hAnsi="Times New Roman" w:cs="Times New Roman"/>
+        </w:rPr>
+      </w:pPr>
+      <w:r>
+        <w:rPr>
+          <w:rFonts w:ascii="Times New Roman" w:hAnsi="Times New Roman" w:cs="Times New Roman"/>
+        </w:rPr>
+        <w:t>Branches are essentially separate work areas for creating and editing documents that does not affect the state of the document stored in the master branch. This is accomplished not by copying the files into the new workspace, but by creating a new pointer that refers to different snapshots of all of the documents located within the master branch. Thus, when working on a document, it is extremely useful to do so in a branch associated with its development (such as Editing, Reviewing, etc.).</w:t>
+      </w:r>
+    </w:p>
+    <w:p>
+      <w:pPr>
+        <w:pStyle w:val="ListParagraph"/>
+        <w:numPr>
+          <w:ilvl w:val="0"/>
+          <w:numId w:val="1"/>
+        </w:numPr>
+        <w:spacing w:after="0" w:line="240" w:lineRule="auto"/>
+        <w:outlineLvl w:val="1"/>
+        <w:rPr>
+          <w:rFonts w:ascii="Times New Roman" w:hAnsi="Times New Roman" w:cs="Times New Roman"/>
+          <w:b/>
+          <w:bCs/>
+          <w:i/>
+          <w:iCs/>
+          <w:vanish/>
+          <w:sz w:val="24"/>
+          <w:szCs w:val="24"/>
+        </w:rPr>
+      </w:pPr>
+    </w:p>
+    <w:p>
+      <w:pPr>
+        <w:pStyle w:val="ListParagraph"/>
+        <w:numPr>
+          <w:ilvl w:val="0"/>
+          <w:numId w:val="1"/>
+        </w:numPr>
+        <w:spacing w:after="0" w:line="240" w:lineRule="auto"/>
+        <w:outlineLvl w:val="1"/>
+        <w:rPr>
+          <w:rFonts w:ascii="Times New Roman" w:hAnsi="Times New Roman" w:cs="Times New Roman"/>
+          <w:b/>
+          <w:bCs/>
+          <w:i/>
+          <w:iCs/>
+          <w:vanish/>
+          <w:sz w:val="24"/>
+          <w:szCs w:val="24"/>
+        </w:rPr>
+      </w:pPr>
+    </w:p>
+    <w:p>
+      <w:pPr>
+        <w:pStyle w:val="Heading2"/>
+      </w:pPr>
+      <w:r>
+        <w:t xml:space="preserve"> Creating a Branch</w:t>
+      </w:r>
+    </w:p>
+    <w:p>
+      <w:pPr>
+        <w:rPr>
+          <w:rFonts w:ascii="Times New Roman" w:hAnsi="Times New Roman" w:cs="Times New Roman"/>
+        </w:rPr>
+      </w:pPr>
+      <w:r>
+        <w:rPr>
+          <w:rFonts w:ascii="Times New Roman" w:hAnsi="Times New Roman" w:cs="Times New Roman"/>
+        </w:rPr>
+        <w:t>A branch is created through the use of the following command:</w:t>
+      </w:r>
+    </w:p>
+    <w:p>
+      <w:pPr>
+        <w:rPr>
+          <w:rFonts w:ascii="Times New Roman" w:hAnsi="Times New Roman" w:cs="Times New Roman"/>
+          <w:i/>
+          <w:bdr w:val="single" w:sz="4" w:space="0" w:color="auto"/>
+        </w:rPr>
+      </w:pPr>
+      <w:proofErr w:type="spellStart"/>
+      <w:proofErr w:type="gramStart"/>
+      <w:r>
+        <w:rPr>
+          <w:rFonts w:ascii="Times New Roman" w:hAnsi="Times New Roman" w:cs="Times New Roman"/>
+          <w:bdr w:val="single" w:sz="4" w:space="0" w:color="auto"/>
+        </w:rPr>
+        <w:t>git</w:t>
+      </w:r>
+      <w:proofErr w:type="spellEnd"/>
+      <w:proofErr w:type="gramEnd"/>
+      <w:r>
+        <w:rPr>
+          <w:rFonts w:ascii="Times New Roman" w:hAnsi="Times New Roman" w:cs="Times New Roman"/>
+          <w:bdr w:val="single" w:sz="4" w:space="0" w:color="auto"/>
+        </w:rPr>
+        <w:t xml:space="preserve"> checkout –b </w:t>
+      </w:r>
+      <w:proofErr w:type="spellStart"/>
+      <w:r>
+        <w:rPr>
+          <w:rFonts w:ascii="Times New Roman" w:hAnsi="Times New Roman" w:cs="Times New Roman"/>
+          <w:i/>
+          <w:bdr w:val="single" w:sz="4" w:space="0" w:color="auto"/>
+        </w:rPr>
+        <w:t>Insert_Branch_Name_Here</w:t>
+      </w:r>
+      <w:proofErr w:type="spellEnd"/>
+    </w:p>
+    <w:p>
+      <w:pPr>
+        <w:jc w:val="both"/>
+        <w:rPr>
+          <w:rFonts w:ascii="Times New Roman" w:hAnsi="Times New Roman" w:cs="Times New Roman"/>
+        </w:rPr>
+      </w:pPr>
+      <w:r>
+        <w:rPr>
+          <w:rFonts w:ascii="Times New Roman" w:hAnsi="Times New Roman" w:cs="Times New Roman"/>
+        </w:rPr>
+        <w:t xml:space="preserve">This particular command would create the listed branch name and switch the development environment over to it. The success of this command can be seen in the name listed after the name of the working directory. It should now say </w:t>
+      </w:r>
+      <w:proofErr w:type="spellStart"/>
+      <w:r>
+        <w:rPr>
+          <w:rFonts w:ascii="Times New Roman" w:hAnsi="Times New Roman" w:cs="Times New Roman"/>
+          <w:i/>
+        </w:rPr>
+        <w:t>Insert_Branch_Name_Here</w:t>
+      </w:r>
+      <w:proofErr w:type="spellEnd"/>
+      <w:r>
+        <w:rPr>
+          <w:rFonts w:ascii="Times New Roman" w:hAnsi="Times New Roman" w:cs="Times New Roman"/>
+        </w:rPr>
+        <w:t xml:space="preserve">, as opposed to </w:t>
+      </w:r>
+      <w:r>
+        <w:rPr>
+          <w:rFonts w:ascii="Times New Roman" w:hAnsi="Times New Roman" w:cs="Times New Roman"/>
+          <w:i/>
+        </w:rPr>
+        <w:t>master</w:t>
+      </w:r>
+      <w:r>
+        <w:rPr>
+          <w:rFonts w:ascii="Times New Roman" w:hAnsi="Times New Roman" w:cs="Times New Roman"/>
+        </w:rPr>
+        <w:t>. Another way of verifying this is by sending the following command:</w:t>
+      </w:r>
+    </w:p>
+    <w:p>
+      <w:pPr>
+        <w:rPr>
+          <w:rFonts w:ascii="Times New Roman" w:hAnsi="Times New Roman" w:cs="Times New Roman"/>
+          <w:bdr w:val="single" w:sz="4" w:space="0" w:color="auto"/>
+        </w:rPr>
+      </w:pPr>
+      <w:proofErr w:type="spellStart"/>
+      <w:proofErr w:type="gramStart"/>
+      <w:r>
+        <w:rPr>
+          <w:rFonts w:ascii="Times New Roman" w:hAnsi="Times New Roman" w:cs="Times New Roman"/>
+          <w:bdr w:val="single" w:sz="4" w:space="0" w:color="auto"/>
+        </w:rPr>
+        <w:t>git</w:t>
+      </w:r>
+      <w:proofErr w:type="spellEnd"/>
+      <w:proofErr w:type="gramEnd"/>
+      <w:r>
+        <w:rPr>
+          <w:rFonts w:ascii="Times New Roman" w:hAnsi="Times New Roman" w:cs="Times New Roman"/>
+          <w:bdr w:val="single" w:sz="4" w:space="0" w:color="auto"/>
+        </w:rPr>
+        <w:t xml:space="preserve"> branch</w:t>
+      </w:r>
+    </w:p>
+    <w:p>
+      <w:pPr>
+        <w:rPr>
+          <w:rFonts w:ascii="Times New Roman" w:hAnsi="Times New Roman" w:cs="Times New Roman"/>
+        </w:rPr>
+      </w:pPr>
+      <w:r>
+        <w:rPr>
+          <w:rFonts w:ascii="Times New Roman" w:hAnsi="Times New Roman" w:cs="Times New Roman"/>
+        </w:rPr>
+        <w:t xml:space="preserve">This command both lists the current existing branches on the users local device, as well as indicates which branch the user is currently working within with an asterisk. </w:t>
+      </w:r>
+    </w:p>
     <w:sectPr>
       <w:pgSz w:w="12240" w:h="15840"/>
       <w:pgMar w:top="1440" w:right="1440" w:bottom="1440" w:left="1440" w:header="720" w:footer="720" w:gutter="0"/>

</xml_diff>

<commit_message>
Added final section on pull data
</commit_message>
<xml_diff>
--- a/Git_Command_List.docx
+++ b/Git_Command_List.docx
@@ -3947,8 +3947,546 @@
         <w:rPr>
           <w:rFonts w:ascii="Times New Roman" w:hAnsi="Times New Roman" w:cs="Times New Roman"/>
         </w:rPr>
-        <w:t xml:space="preserve">This command both lists the current existing branches on the users local device, as well as indicates which branch the user is currently working within with an asterisk. </w:t>
-      </w:r>
+        <w:t>This command both lists the current existing branches on the users local device, as well as indicates which branch the user is currently working within with an asterisk.</w:t>
+      </w:r>
+    </w:p>
+    <w:p>
+      <w:pPr>
+        <w:rPr>
+          <w:rFonts w:ascii="Times New Roman" w:hAnsi="Times New Roman" w:cs="Times New Roman"/>
+        </w:rPr>
+      </w:pPr>
+      <w:r>
+        <w:rPr>
+          <w:rFonts w:ascii="Times New Roman" w:hAnsi="Times New Roman" w:cs="Times New Roman"/>
+        </w:rPr>
+        <w:t>If the user wishes to switch between branches, he or she must issue the following command:</w:t>
+      </w:r>
+    </w:p>
+    <w:p>
+      <w:pPr>
+        <w:rPr>
+          <w:rFonts w:ascii="Times New Roman" w:hAnsi="Times New Roman" w:cs="Times New Roman"/>
+          <w:bdr w:val="single" w:sz="4" w:space="0" w:color="auto"/>
+        </w:rPr>
+      </w:pPr>
+      <w:proofErr w:type="spellStart"/>
+      <w:proofErr w:type="gramStart"/>
+      <w:r>
+        <w:rPr>
+          <w:rFonts w:ascii="Times New Roman" w:hAnsi="Times New Roman" w:cs="Times New Roman"/>
+          <w:bdr w:val="single" w:sz="4" w:space="0" w:color="auto"/>
+        </w:rPr>
+        <w:t>git</w:t>
+      </w:r>
+      <w:proofErr w:type="spellEnd"/>
+      <w:proofErr w:type="gramEnd"/>
+      <w:r>
+        <w:rPr>
+          <w:rFonts w:ascii="Times New Roman" w:hAnsi="Times New Roman" w:cs="Times New Roman"/>
+          <w:bdr w:val="single" w:sz="4" w:space="0" w:color="auto"/>
+        </w:rPr>
+        <w:t xml:space="preserve"> checkout </w:t>
+      </w:r>
+      <w:proofErr w:type="spellStart"/>
+      <w:r>
+        <w:rPr>
+          <w:rFonts w:ascii="Times New Roman" w:hAnsi="Times New Roman" w:cs="Times New Roman"/>
+          <w:i/>
+          <w:bdr w:val="single" w:sz="4" w:space="0" w:color="auto"/>
+        </w:rPr>
+        <w:t>Branch_Name</w:t>
+      </w:r>
+      <w:proofErr w:type="spellEnd"/>
+    </w:p>
+    <w:p>
+      <w:pPr>
+        <w:pStyle w:val="Heading2"/>
+      </w:pPr>
+      <w:r>
+        <w:t xml:space="preserve"> </w:t>
+      </w:r>
+      <w:r>
+        <w:t xml:space="preserve"> Merging Branch Changes into the Master Branch</w:t>
+      </w:r>
+    </w:p>
+    <w:p>
+      <w:pPr>
+        <w:rPr>
+          <w:rFonts w:ascii="Times New Roman" w:hAnsi="Times New Roman" w:cs="Times New Roman"/>
+        </w:rPr>
+      </w:pPr>
+      <w:r>
+        <w:rPr>
+          <w:rFonts w:ascii="Times New Roman" w:hAnsi="Times New Roman" w:cs="Times New Roman"/>
+        </w:rPr>
+        <w:t>If the user has completed his or her work within a branch, the user can merge the changes that he or she made to a document into the original document that they were derived from. This is accomplished by first switching to the master branch with the checkout command. Then the merge command is sent, as shown:</w:t>
+      </w:r>
+    </w:p>
+    <w:p>
+      <w:pPr>
+        <w:rPr>
+          <w:rFonts w:ascii="Times New Roman" w:hAnsi="Times New Roman" w:cs="Times New Roman"/>
+          <w:i/>
+          <w:bdr w:val="single" w:sz="4" w:space="0" w:color="auto"/>
+        </w:rPr>
+      </w:pPr>
+      <w:proofErr w:type="spellStart"/>
+      <w:proofErr w:type="gramStart"/>
+      <w:r>
+        <w:rPr>
+          <w:rFonts w:ascii="Times New Roman" w:hAnsi="Times New Roman" w:cs="Times New Roman"/>
+          <w:bdr w:val="single" w:sz="4" w:space="0" w:color="auto"/>
+        </w:rPr>
+        <w:t>git</w:t>
+      </w:r>
+      <w:proofErr w:type="spellEnd"/>
+      <w:proofErr w:type="gramEnd"/>
+      <w:r>
+        <w:rPr>
+          <w:rFonts w:ascii="Times New Roman" w:hAnsi="Times New Roman" w:cs="Times New Roman"/>
+          <w:bdr w:val="single" w:sz="4" w:space="0" w:color="auto"/>
+        </w:rPr>
+        <w:t xml:space="preserve"> merge </w:t>
+      </w:r>
+      <w:proofErr w:type="spellStart"/>
+      <w:r>
+        <w:rPr>
+          <w:rFonts w:ascii="Times New Roman" w:hAnsi="Times New Roman" w:cs="Times New Roman"/>
+          <w:i/>
+          <w:bdr w:val="single" w:sz="4" w:space="0" w:color="auto"/>
+        </w:rPr>
+        <w:t>Name_of_Branch_Merging_with_Master</w:t>
+      </w:r>
+      <w:proofErr w:type="spellEnd"/>
+    </w:p>
+    <w:p>
+      <w:pPr>
+        <w:rPr>
+          <w:rFonts w:ascii="Times New Roman" w:hAnsi="Times New Roman" w:cs="Times New Roman"/>
+        </w:rPr>
+      </w:pPr>
+      <w:r>
+        <w:rPr>
+          <w:rFonts w:ascii="Times New Roman" w:hAnsi="Times New Roman" w:cs="Times New Roman"/>
+        </w:rPr>
+        <w:t>This creates a copy of the document that incorporates the changes made within the branch that it is being merged with. An example of this process is shown below:</w:t>
+      </w:r>
+    </w:p>
+    <w:p>
+      <w:pPr>
+        <w:rPr>
+          <w:rFonts w:ascii="Times New Roman" w:hAnsi="Times New Roman" w:cs="Times New Roman"/>
+        </w:rPr>
+      </w:pPr>
+    </w:p>
+    <w:p>
+      <w:pPr>
+        <w:rPr>
+          <w:rFonts w:ascii="Times New Roman" w:hAnsi="Times New Roman" w:cs="Times New Roman"/>
+        </w:rPr>
+      </w:pPr>
+      <w:r>
+        <w:rPr>
+          <w:rFonts w:ascii="Times New Roman" w:hAnsi="Times New Roman" w:cs="Times New Roman"/>
+        </w:rPr>
+        <w:t xml:space="preserve">If there are any merge conflicts, </w:t>
+      </w:r>
+      <w:proofErr w:type="spellStart"/>
+      <w:r>
+        <w:rPr>
+          <w:rFonts w:ascii="Times New Roman" w:hAnsi="Times New Roman" w:cs="Times New Roman"/>
+        </w:rPr>
+        <w:t>git</w:t>
+      </w:r>
+      <w:proofErr w:type="spellEnd"/>
+      <w:r>
+        <w:rPr>
+          <w:rFonts w:ascii="Times New Roman" w:hAnsi="Times New Roman" w:cs="Times New Roman"/>
+        </w:rPr>
+        <w:t xml:space="preserve"> will list them as well. These conflicts can be resolved by opening up the file, implementing the desired changes, and then committing the results. For more advanced merging </w:t>
+      </w:r>
+      <w:proofErr w:type="spellStart"/>
+      <w:r>
+        <w:rPr>
+          <w:rFonts w:ascii="Times New Roman" w:hAnsi="Times New Roman" w:cs="Times New Roman"/>
+        </w:rPr>
+        <w:t>informa</w:t>
+      </w:r>
+      <w:r>
+        <w:rPr>
+          <w:rFonts w:ascii="Times New Roman" w:hAnsi="Times New Roman" w:cs="Times New Roman"/>
+        </w:rPr>
+        <w:t>g</w:t>
+      </w:r>
+      <w:r>
+        <w:rPr>
+          <w:rFonts w:ascii="Times New Roman" w:hAnsi="Times New Roman" w:cs="Times New Roman"/>
+        </w:rPr>
+        <w:t>tion</w:t>
+      </w:r>
+      <w:proofErr w:type="spellEnd"/>
+      <w:r>
+        <w:rPr>
+          <w:rFonts w:ascii="Times New Roman" w:hAnsi="Times New Roman" w:cs="Times New Roman"/>
+        </w:rPr>
+        <w:t xml:space="preserve">, please refer to </w:t>
+      </w:r>
+      <w:hyperlink r:id="rId13" w:history="1">
+        <w:r>
+          <w:rPr>
+            <w:rStyle w:val="Hyperlink"/>
+            <w:rFonts w:ascii="Times New Roman" w:hAnsi="Times New Roman" w:cs="Times New Roman"/>
+          </w:rPr>
+          <w:t>http://git-scm.com/book/en/Git-Branching-Basic-Branching-and-Merging</w:t>
+        </w:r>
+      </w:hyperlink>
+      <w:r>
+        <w:rPr>
+          <w:rFonts w:ascii="Times New Roman" w:hAnsi="Times New Roman" w:cs="Times New Roman"/>
+        </w:rPr>
+        <w:t xml:space="preserve">. </w:t>
+      </w:r>
+    </w:p>
+    <w:p>
+      <w:pPr>
+        <w:pStyle w:val="Heading2"/>
+      </w:pPr>
+      <w:r>
+        <w:t xml:space="preserve"> Pushing Branches to a Remote Repository</w:t>
+      </w:r>
+    </w:p>
+    <w:p>
+      <w:pPr>
+        <w:rPr>
+          <w:rFonts w:ascii="Times New Roman" w:hAnsi="Times New Roman" w:cs="Times New Roman"/>
+        </w:rPr>
+      </w:pPr>
+      <w:r>
+        <w:rPr>
+          <w:rFonts w:ascii="Times New Roman" w:hAnsi="Times New Roman" w:cs="Times New Roman"/>
+        </w:rPr>
+        <w:t>To push information held on a branch to a remote repository, the following commands must be issued:</w:t>
+      </w:r>
+    </w:p>
+    <w:p>
+      <w:pPr>
+        <w:rPr>
+          <w:rFonts w:ascii="Times New Roman" w:hAnsi="Times New Roman" w:cs="Times New Roman"/>
+          <w:bdr w:val="single" w:sz="4" w:space="0" w:color="auto"/>
+        </w:rPr>
+      </w:pPr>
+      <w:proofErr w:type="spellStart"/>
+      <w:proofErr w:type="gramStart"/>
+      <w:r>
+        <w:rPr>
+          <w:rFonts w:ascii="Times New Roman" w:hAnsi="Times New Roman" w:cs="Times New Roman"/>
+          <w:bdr w:val="single" w:sz="4" w:space="0" w:color="auto"/>
+        </w:rPr>
+        <w:t>git</w:t>
+      </w:r>
+      <w:proofErr w:type="spellEnd"/>
+      <w:proofErr w:type="gramEnd"/>
+      <w:r>
+        <w:rPr>
+          <w:rFonts w:ascii="Times New Roman" w:hAnsi="Times New Roman" w:cs="Times New Roman"/>
+          <w:bdr w:val="single" w:sz="4" w:space="0" w:color="auto"/>
+        </w:rPr>
+        <w:t xml:space="preserve"> push design </w:t>
+      </w:r>
+      <w:proofErr w:type="spellStart"/>
+      <w:r>
+        <w:rPr>
+          <w:rFonts w:ascii="Times New Roman" w:hAnsi="Times New Roman" w:cs="Times New Roman"/>
+          <w:i/>
+          <w:bdr w:val="single" w:sz="4" w:space="0" w:color="auto"/>
+        </w:rPr>
+        <w:t>Branch_Name</w:t>
+      </w:r>
+      <w:proofErr w:type="spellEnd"/>
+    </w:p>
+    <w:p>
+      <w:pPr>
+        <w:rPr>
+          <w:rFonts w:ascii="Times New Roman" w:hAnsi="Times New Roman" w:cs="Times New Roman"/>
+        </w:rPr>
+      </w:pPr>
+      <w:r>
+        <w:rPr>
+          <w:rFonts w:ascii="Times New Roman" w:hAnsi="Times New Roman" w:cs="Times New Roman"/>
+        </w:rPr>
+        <w:t>Now the user’s local branch can be found in the remote repository.</w:t>
+      </w:r>
+    </w:p>
+    <w:p>
+      <w:pPr>
+        <w:pStyle w:val="Heading1"/>
+        <w:ind w:left="360"/>
+      </w:pPr>
+      <w:r>
+        <w:lastRenderedPageBreak/>
+        <w:t>Pulling Data from a Remote Repository</w:t>
+      </w:r>
+    </w:p>
+    <w:p>
+      <w:pPr>
+        <w:rPr>
+          <w:rFonts w:ascii="Times New Roman" w:hAnsi="Times New Roman" w:cs="Times New Roman"/>
+        </w:rPr>
+      </w:pPr>
+      <w:r>
+        <w:rPr>
+          <w:rFonts w:ascii="Times New Roman" w:hAnsi="Times New Roman" w:cs="Times New Roman"/>
+        </w:rPr>
+        <w:t>To pull data from a remote repository, one must first ensure that his or her local directory is at the same location commit-wise as the remote repository. This is done with the fetch command, as shown:</w:t>
+      </w:r>
+    </w:p>
+    <w:p>
+      <w:pPr>
+        <w:rPr>
+          <w:rFonts w:ascii="Times New Roman" w:hAnsi="Times New Roman" w:cs="Times New Roman"/>
+          <w:bdr w:val="single" w:sz="4" w:space="0" w:color="auto"/>
+        </w:rPr>
+      </w:pPr>
+      <w:proofErr w:type="spellStart"/>
+      <w:proofErr w:type="gramStart"/>
+      <w:r>
+        <w:rPr>
+          <w:rFonts w:ascii="Times New Roman" w:hAnsi="Times New Roman" w:cs="Times New Roman"/>
+          <w:bdr w:val="single" w:sz="4" w:space="0" w:color="auto"/>
+        </w:rPr>
+        <w:t>git</w:t>
+      </w:r>
+      <w:proofErr w:type="spellEnd"/>
+      <w:proofErr w:type="gramEnd"/>
+      <w:r>
+        <w:rPr>
+          <w:rFonts w:ascii="Times New Roman" w:hAnsi="Times New Roman" w:cs="Times New Roman"/>
+          <w:bdr w:val="single" w:sz="4" w:space="0" w:color="auto"/>
+        </w:rPr>
+        <w:t xml:space="preserve"> fetch design</w:t>
+      </w:r>
+    </w:p>
+    <w:p>
+      <w:pPr>
+        <w:jc w:val="both"/>
+        <w:rPr>
+          <w:rFonts w:ascii="Times New Roman" w:hAnsi="Times New Roman" w:cs="Times New Roman"/>
+        </w:rPr>
+      </w:pPr>
+      <w:r>
+        <w:rPr>
+          <w:rFonts w:ascii="Times New Roman" w:hAnsi="Times New Roman" w:cs="Times New Roman"/>
+        </w:rPr>
+        <w:t xml:space="preserve">If no new information has been added to the remote repository, no information will be returned. Otherwise, </w:t>
+      </w:r>
+      <w:proofErr w:type="spellStart"/>
+      <w:r>
+        <w:rPr>
+          <w:rFonts w:ascii="Times New Roman" w:hAnsi="Times New Roman" w:cs="Times New Roman"/>
+        </w:rPr>
+        <w:t>GitBash</w:t>
+      </w:r>
+      <w:proofErr w:type="spellEnd"/>
+      <w:r>
+        <w:rPr>
+          <w:rFonts w:ascii="Times New Roman" w:hAnsi="Times New Roman" w:cs="Times New Roman"/>
+        </w:rPr>
+        <w:t xml:space="preserve"> will display any branches or commits that have been added since the user’s last pull request.</w:t>
+      </w:r>
+    </w:p>
+    <w:p>
+      <w:pPr>
+        <w:jc w:val="both"/>
+        <w:rPr>
+          <w:rFonts w:ascii="Times New Roman" w:hAnsi="Times New Roman" w:cs="Times New Roman"/>
+        </w:rPr>
+      </w:pPr>
+      <w:r>
+        <w:rPr>
+          <w:rFonts w:ascii="Times New Roman" w:hAnsi="Times New Roman" w:cs="Times New Roman"/>
+        </w:rPr>
+        <w:t>After this has been done, information can be grabbed from a specific branch on the remote repository by sending the following command:</w:t>
+      </w:r>
+    </w:p>
+    <w:p>
+      <w:pPr>
+        <w:jc w:val="both"/>
+        <w:rPr>
+          <w:rFonts w:ascii="Times New Roman" w:hAnsi="Times New Roman" w:cs="Times New Roman"/>
+          <w:bdr w:val="single" w:sz="4" w:space="0" w:color="auto"/>
+        </w:rPr>
+      </w:pPr>
+      <w:proofErr w:type="spellStart"/>
+      <w:proofErr w:type="gramStart"/>
+      <w:r>
+        <w:rPr>
+          <w:rFonts w:ascii="Times New Roman" w:hAnsi="Times New Roman" w:cs="Times New Roman"/>
+          <w:bdr w:val="single" w:sz="4" w:space="0" w:color="auto"/>
+        </w:rPr>
+        <w:t>git</w:t>
+      </w:r>
+      <w:proofErr w:type="spellEnd"/>
+      <w:proofErr w:type="gramEnd"/>
+      <w:r>
+        <w:rPr>
+          <w:rFonts w:ascii="Times New Roman" w:hAnsi="Times New Roman" w:cs="Times New Roman"/>
+          <w:bdr w:val="single" w:sz="4" w:space="0" w:color="auto"/>
+        </w:rPr>
+        <w:t xml:space="preserve"> pull design </w:t>
+      </w:r>
+      <w:proofErr w:type="spellStart"/>
+      <w:r>
+        <w:rPr>
+          <w:rFonts w:ascii="Times New Roman" w:hAnsi="Times New Roman" w:cs="Times New Roman"/>
+          <w:i/>
+          <w:bdr w:val="single" w:sz="4" w:space="0" w:color="auto"/>
+        </w:rPr>
+        <w:t>Branch_Name</w:t>
+      </w:r>
+      <w:proofErr w:type="spellEnd"/>
+    </w:p>
+    <w:p>
+      <w:pPr>
+        <w:jc w:val="both"/>
+        <w:rPr>
+          <w:rFonts w:ascii="Times New Roman" w:hAnsi="Times New Roman" w:cs="Times New Roman"/>
+        </w:rPr>
+      </w:pPr>
+      <w:r>
+        <w:rPr>
+          <w:rFonts w:ascii="Times New Roman" w:hAnsi="Times New Roman" w:cs="Times New Roman"/>
+        </w:rPr>
+        <w:t>Now any files located on the specified branch will be added to your local repository and be ready for use.</w:t>
+      </w:r>
+    </w:p>
+    <w:p>
+      <w:pPr>
+        <w:jc w:val="both"/>
+        <w:rPr>
+          <w:rFonts w:ascii="Times New Roman" w:hAnsi="Times New Roman" w:cs="Times New Roman"/>
+        </w:rPr>
+      </w:pPr>
+      <w:r>
+        <w:rPr>
+          <w:rFonts w:ascii="Times New Roman" w:hAnsi="Times New Roman" w:cs="Times New Roman"/>
+        </w:rPr>
+        <w:t xml:space="preserve">For more information on pulling data from remotes, please refer to </w:t>
+      </w:r>
+      <w:hyperlink r:id="rId14" w:history="1">
+        <w:r>
+          <w:rPr>
+            <w:rStyle w:val="Hyperlink"/>
+            <w:rFonts w:ascii="Times New Roman" w:hAnsi="Times New Roman" w:cs="Times New Roman"/>
+          </w:rPr>
+          <w:t>http://git-scm.com/book/en/Git-Basics-Working-with-Remotes</w:t>
+        </w:r>
+      </w:hyperlink>
+      <w:r>
+        <w:rPr>
+          <w:rFonts w:ascii="Times New Roman" w:hAnsi="Times New Roman" w:cs="Times New Roman"/>
+        </w:rPr>
+        <w:t>.</w:t>
+      </w:r>
+    </w:p>
+    <w:p>
+      <w:pPr>
+        <w:pStyle w:val="Heading1"/>
+        <w:ind w:left="360"/>
+      </w:pPr>
+      <w:r>
+        <w:t xml:space="preserve">Full </w:t>
+      </w:r>
+      <w:proofErr w:type="spellStart"/>
+      <w:r>
+        <w:t>Git</w:t>
+      </w:r>
+      <w:proofErr w:type="spellEnd"/>
+      <w:r>
+        <w:t xml:space="preserve"> Command List</w:t>
+      </w:r>
+    </w:p>
+    <w:p>
+      <w:pPr>
+        <w:jc w:val="both"/>
+        <w:rPr>
+          <w:rFonts w:ascii="Times New Roman" w:hAnsi="Times New Roman" w:cs="Times New Roman"/>
+        </w:rPr>
+      </w:pPr>
+      <w:r>
+        <w:rPr>
+          <w:rFonts w:ascii="Times New Roman" w:hAnsi="Times New Roman" w:cs="Times New Roman"/>
+        </w:rPr>
+        <w:t xml:space="preserve">For a full list and explanation of </w:t>
+      </w:r>
+      <w:proofErr w:type="spellStart"/>
+      <w:r>
+        <w:rPr>
+          <w:rFonts w:ascii="Times New Roman" w:hAnsi="Times New Roman" w:cs="Times New Roman"/>
+        </w:rPr>
+        <w:t>git</w:t>
+      </w:r>
+      <w:proofErr w:type="spellEnd"/>
+      <w:r>
+        <w:rPr>
+          <w:rFonts w:ascii="Times New Roman" w:hAnsi="Times New Roman" w:cs="Times New Roman"/>
+        </w:rPr>
+        <w:t xml:space="preserve"> commands, please refer to </w:t>
+      </w:r>
+      <w:hyperlink r:id="rId15" w:history="1">
+        <w:r>
+          <w:rPr>
+            <w:rStyle w:val="Hyperlink"/>
+            <w:rFonts w:ascii="Times New Roman" w:hAnsi="Times New Roman" w:cs="Times New Roman"/>
+          </w:rPr>
+          <w:t>http://git-scm.com/docs</w:t>
+        </w:r>
+      </w:hyperlink>
+      <w:r>
+        <w:t xml:space="preserve"> </w:t>
+      </w:r>
+      <w:r>
+        <w:rPr>
+          <w:rFonts w:ascii="Times New Roman" w:hAnsi="Times New Roman" w:cs="Times New Roman"/>
+        </w:rPr>
+        <w:t xml:space="preserve">or ask Tom Moline at </w:t>
+      </w:r>
+      <w:hyperlink r:id="rId16" w:history="1">
+        <w:r>
+          <w:rPr>
+            <w:rStyle w:val="Hyperlink"/>
+            <w:rFonts w:ascii="Times New Roman" w:hAnsi="Times New Roman" w:cs="Times New Roman"/>
+          </w:rPr>
+          <w:t>tmoline@slu.edu</w:t>
+        </w:r>
+      </w:hyperlink>
+      <w:r>
+        <w:rPr>
+          <w:rFonts w:ascii="Times New Roman" w:hAnsi="Times New Roman" w:cs="Times New Roman"/>
+        </w:rPr>
+        <w:t xml:space="preserve">. </w:t>
+      </w:r>
+    </w:p>
+    <w:p>
+      <w:pPr>
+        <w:jc w:val="both"/>
+        <w:rPr>
+          <w:rFonts w:ascii="Times New Roman" w:hAnsi="Times New Roman" w:cs="Times New Roman"/>
+        </w:rPr>
+      </w:pPr>
+      <w:r>
+        <w:rPr>
+          <w:rFonts w:ascii="Times New Roman" w:hAnsi="Times New Roman" w:cs="Times New Roman"/>
+        </w:rPr>
+        <w:t>Enjoy!</w:t>
+      </w:r>
+    </w:p>
+    <w:p>
+      <w:pPr>
+        <w:rPr>
+          <w:rFonts w:ascii="Times New Roman" w:hAnsi="Times New Roman" w:cs="Times New Roman"/>
+        </w:rPr>
+      </w:pPr>
     </w:p>
     <w:sectPr>
       <w:pgSz w:w="12240" w:h="15840"/>

</xml_diff>

<commit_message>
First revision of Git Command List
</commit_message>
<xml_diff>
--- a/Git_Command_List.docx
+++ b/Git_Command_List.docx
@@ -174,7 +174,7 @@
                           <a:blip r:embed="rId5" cstate="print">
                             <a:extLst>
                               <a:ext uri="{28A0092B-C50C-407E-A947-70E740481C1C}">
-                                <a14:useLocalDpi xmlns="" xmlns:wpc="http://schemas.microsoft.com/office/word/2010/wordprocessingCanvas" xmlns:mc="http://schemas.openxmlformats.org/markup-compatibility/2006" xmlns:o="urn:schemas-microsoft-com:office:office" xmlns:v="urn:schemas-microsoft-com:vml" xmlns:wp14="http://schemas.microsoft.com/office/word/2010/wordprocessingDrawing" xmlns:w10="urn:schemas-microsoft-com:office:word" xmlns:w="http://schemas.openxmlformats.org/wordprocessingml/2006/main" xmlns:w14="http://schemas.microsoft.com/office/word/2010/wordml" xmlns:wpg="http://schemas.microsoft.com/office/word/2010/wordprocessingGroup" xmlns:wpi="http://schemas.microsoft.com/office/word/2010/wordprocessingInk" xmlns:wps="http://schemas.microsoft.com/office/word/2010/wordprocessingShape" xmlns:a14="http://schemas.microsoft.com/office/drawing/2010/main" val="0"/>
+                                <a14:useLocalDpi xmlns:a14="http://schemas.microsoft.com/office/drawing/2010/main" xmlns:wps="http://schemas.microsoft.com/office/word/2010/wordprocessingShape" xmlns:wpi="http://schemas.microsoft.com/office/word/2010/wordprocessingInk" xmlns:wpg="http://schemas.microsoft.com/office/word/2010/wordprocessingGroup" xmlns:w14="http://schemas.microsoft.com/office/word/2010/wordml" xmlns:w="http://schemas.openxmlformats.org/wordprocessingml/2006/main" xmlns:w10="urn:schemas-microsoft-com:office:word" xmlns:wp14="http://schemas.microsoft.com/office/word/2010/wordprocessingDrawing" xmlns:v="urn:schemas-microsoft-com:vml" xmlns:o="urn:schemas-microsoft-com:office:office" xmlns:mc="http://schemas.openxmlformats.org/markup-compatibility/2006" xmlns:wpc="http://schemas.microsoft.com/office/word/2010/wordprocessingCanvas" xmlns="" val="0"/>
                               </a:ext>
                             </a:extLst>
                           </a:blip>
@@ -1685,23 +1685,253 @@
           <w:rFonts w:ascii="Times New Roman" w:hAnsi="Times New Roman" w:cs="Times New Roman"/>
           <w:bdr w:val="single" w:sz="6" w:space="0" w:color="auto"/>
         </w:rPr>
-        <w:t xml:space="preserve"> ~/</w:t>
-      </w:r>
-      <w:proofErr w:type="spellStart"/>
+        <w:t xml:space="preserve"> ~/Preliminary-Design</w:t>
+      </w:r>
       <w:r>
         <w:rPr>
           <w:rFonts w:ascii="Times New Roman" w:hAnsi="Times New Roman" w:cs="Times New Roman"/>
           <w:bdr w:val="single" w:sz="6" w:space="0" w:color="auto"/>
         </w:rPr>
-        <w:t>Rascal_Senior_Design</w:t>
-      </w:r>
-      <w:proofErr w:type="spellEnd"/>
-      <w:r>
+        <w:t xml:space="preserve">   </w:t>
+      </w:r>
+    </w:p>
+    <w:p>
+      <w:pPr>
+        <w:spacing w:after="120"/>
+        <w:jc w:val="both"/>
+        <w:rPr>
+          <w:rFonts w:ascii="Times New Roman" w:hAnsi="Times New Roman" w:cs="Times New Roman"/>
+        </w:rPr>
+      </w:pPr>
+      <w:r>
+        <w:rPr>
+          <w:rFonts w:ascii="Times New Roman" w:hAnsi="Times New Roman" w:cs="Times New Roman"/>
+        </w:rPr>
+        <w:t>This creates a directory in the user folder of your C</w:t>
+      </w:r>
+      <w:proofErr w:type="gramStart"/>
+      <w:r>
+        <w:rPr>
+          <w:rFonts w:ascii="Times New Roman" w:hAnsi="Times New Roman" w:cs="Times New Roman"/>
+        </w:rPr>
+        <w:t>:/</w:t>
+      </w:r>
+      <w:proofErr w:type="gramEnd"/>
+      <w:r>
+        <w:rPr>
+          <w:rFonts w:ascii="Times New Roman" w:hAnsi="Times New Roman" w:cs="Times New Roman"/>
+        </w:rPr>
+        <w:t xml:space="preserve"> drive on your local computer. Before any files can be created or pushed to this directory, it is necessary to set up </w:t>
+      </w:r>
+      <w:proofErr w:type="spellStart"/>
+      <w:r>
+        <w:rPr>
+          <w:rFonts w:ascii="Times New Roman" w:hAnsi="Times New Roman" w:cs="Times New Roman"/>
+        </w:rPr>
+        <w:t>Git</w:t>
+      </w:r>
+      <w:proofErr w:type="spellEnd"/>
+      <w:r>
+        <w:rPr>
+          <w:rFonts w:ascii="Times New Roman" w:hAnsi="Times New Roman" w:cs="Times New Roman"/>
+        </w:rPr>
+        <w:t xml:space="preserve"> so that it properly refers to it.</w:t>
+      </w:r>
+      <w:r>
+        <w:rPr>
+          <w:rFonts w:ascii="Times New Roman" w:hAnsi="Times New Roman" w:cs="Times New Roman"/>
+        </w:rPr>
+        <w:t xml:space="preserve"> This should only be done the first time that one is installing </w:t>
+      </w:r>
+      <w:proofErr w:type="spellStart"/>
+      <w:r>
+        <w:rPr>
+          <w:rFonts w:ascii="Times New Roman" w:hAnsi="Times New Roman" w:cs="Times New Roman"/>
+        </w:rPr>
+        <w:t>GitHub</w:t>
+      </w:r>
+      <w:proofErr w:type="spellEnd"/>
+      <w:r>
+        <w:rPr>
+          <w:rFonts w:ascii="Times New Roman" w:hAnsi="Times New Roman" w:cs="Times New Roman"/>
+        </w:rPr>
+        <w:t xml:space="preserve"> on his or her local device.</w:t>
+      </w:r>
+    </w:p>
+    <w:p>
+      <w:pPr>
+        <w:pStyle w:val="Heading2"/>
+      </w:pPr>
+      <w:r>
+        <w:t xml:space="preserve"> Setting a Directory</w:t>
+      </w:r>
+    </w:p>
+    <w:p>
+      <w:pPr>
+        <w:spacing w:after="120"/>
+        <w:jc w:val="both"/>
+        <w:rPr>
+          <w:rFonts w:ascii="Times New Roman" w:hAnsi="Times New Roman" w:cs="Times New Roman"/>
+        </w:rPr>
+      </w:pPr>
+      <w:r>
+        <w:rPr>
+          <w:rFonts w:ascii="Times New Roman" w:hAnsi="Times New Roman" w:cs="Times New Roman"/>
+        </w:rPr>
+        <w:t>If one wishes to work within a particular directory on his or her computer, he or she must input the following command:</w:t>
+      </w:r>
+    </w:p>
+    <w:p>
+      <w:pPr>
+        <w:spacing w:after="120"/>
+        <w:jc w:val="both"/>
+        <w:rPr>
+          <w:rFonts w:ascii="Times New Roman" w:hAnsi="Times New Roman" w:cs="Times New Roman"/>
+          <w:bdr w:val="single" w:sz="4" w:space="0" w:color="auto"/>
+        </w:rPr>
+      </w:pPr>
+      <w:proofErr w:type="spellStart"/>
+      <w:proofErr w:type="gramStart"/>
+      <w:r>
+        <w:rPr>
+          <w:rFonts w:ascii="Times New Roman" w:hAnsi="Times New Roman" w:cs="Times New Roman"/>
+          <w:bdr w:val="single" w:sz="4" w:space="0" w:color="auto"/>
+        </w:rPr>
+        <w:t>cd</w:t>
+      </w:r>
+      <w:proofErr w:type="spellEnd"/>
+      <w:proofErr w:type="gramEnd"/>
+      <w:r>
+        <w:rPr>
+          <w:rFonts w:ascii="Times New Roman" w:hAnsi="Times New Roman" w:cs="Times New Roman"/>
+          <w:bdr w:val="single" w:sz="4" w:space="0" w:color="auto"/>
+        </w:rPr>
+        <w:t xml:space="preserve"> ~/Preliminary-Design</w:t>
+      </w:r>
+    </w:p>
+    <w:p>
+      <w:pPr>
+        <w:spacing w:after="120"/>
+        <w:jc w:val="both"/>
+        <w:rPr>
+          <w:rFonts w:ascii="Times New Roman" w:hAnsi="Times New Roman" w:cs="Times New Roman"/>
+        </w:rPr>
+      </w:pPr>
+      <w:r>
+        <w:rPr>
+          <w:rFonts w:ascii="Times New Roman" w:hAnsi="Times New Roman" w:cs="Times New Roman"/>
+        </w:rPr>
+        <w:t xml:space="preserve">If </w:t>
+      </w:r>
+      <w:r>
+        <w:rPr>
+          <w:rFonts w:ascii="Times New Roman" w:hAnsi="Times New Roman" w:cs="Times New Roman"/>
+        </w:rPr>
+        <w:t>this command has been successfully executed, the command prompt should read:</w:t>
+      </w:r>
+    </w:p>
+    <w:p>
+      <w:pPr>
+        <w:spacing w:after="120"/>
+        <w:jc w:val="both"/>
+        <w:rPr>
+          <w:rFonts w:ascii="Times New Roman" w:hAnsi="Times New Roman" w:cs="Times New Roman"/>
+          <w:bdr w:val="single" w:sz="12" w:space="0" w:color="auto"/>
+        </w:rPr>
+      </w:pPr>
+      <w:r>
+        <w:rPr>
+          <w:rFonts w:ascii="Times New Roman" w:hAnsi="Times New Roman" w:cs="Times New Roman"/>
+          <w:bdr w:val="single" w:sz="12" w:space="0" w:color="auto"/>
+        </w:rPr>
+        <w:t>~/</w:t>
+      </w:r>
+      <w:r>
+        <w:rPr>
+          <w:rFonts w:ascii="Times New Roman" w:hAnsi="Times New Roman" w:cs="Times New Roman"/>
+          <w:bdr w:val="single" w:sz="12" w:space="0" w:color="auto"/>
+        </w:rPr>
+        <w:t>Preliminary-Design</w:t>
+      </w:r>
+      <w:r>
+        <w:rPr>
+          <w:rFonts w:ascii="Times New Roman" w:hAnsi="Times New Roman" w:cs="Times New Roman"/>
+          <w:bdr w:val="single" w:sz="12" w:space="0" w:color="auto"/>
+        </w:rPr>
+        <w:t xml:space="preserve"> (master)</w:t>
+      </w:r>
+    </w:p>
+    <w:p>
+      <w:pPr>
+        <w:pStyle w:val="Heading2"/>
+      </w:pPr>
+      <w:r>
+        <w:t xml:space="preserve"> Initializing </w:t>
+      </w:r>
+      <w:proofErr w:type="spellStart"/>
+      <w:r>
+        <w:t>Git</w:t>
+      </w:r>
+      <w:proofErr w:type="spellEnd"/>
+      <w:r>
+        <w:t xml:space="preserve"> Files</w:t>
+      </w:r>
+    </w:p>
+    <w:p>
+      <w:pPr>
+        <w:spacing w:after="120"/>
+        <w:jc w:val="both"/>
+        <w:rPr>
+          <w:rFonts w:ascii="Times New Roman" w:hAnsi="Times New Roman" w:cs="Times New Roman"/>
+        </w:rPr>
+      </w:pPr>
+      <w:r>
+        <w:rPr>
+          <w:rFonts w:ascii="Times New Roman" w:hAnsi="Times New Roman" w:cs="Times New Roman"/>
+        </w:rPr>
+        <w:t xml:space="preserve">Now it is necessary to initialize the files </w:t>
+      </w:r>
+      <w:proofErr w:type="spellStart"/>
+      <w:r>
+        <w:rPr>
+          <w:rFonts w:ascii="Times New Roman" w:hAnsi="Times New Roman" w:cs="Times New Roman"/>
+        </w:rPr>
+        <w:t>git</w:t>
+      </w:r>
+      <w:proofErr w:type="spellEnd"/>
+      <w:r>
+        <w:rPr>
+          <w:rFonts w:ascii="Times New Roman" w:hAnsi="Times New Roman" w:cs="Times New Roman"/>
+        </w:rPr>
+        <w:t xml:space="preserve"> requires in order to be properly run within the established directory. This is accomplished by executing the following command:</w:t>
+      </w:r>
+    </w:p>
+    <w:p>
+      <w:pPr>
+        <w:spacing w:after="120"/>
+        <w:jc w:val="both"/>
         <w:rPr>
           <w:rFonts w:ascii="Times New Roman" w:hAnsi="Times New Roman" w:cs="Times New Roman"/>
           <w:bdr w:val="single" w:sz="6" w:space="0" w:color="auto"/>
         </w:rPr>
-        <w:t xml:space="preserve">   </w:t>
+      </w:pPr>
+      <w:proofErr w:type="spellStart"/>
+      <w:proofErr w:type="gramStart"/>
+      <w:r>
+        <w:rPr>
+          <w:rFonts w:ascii="Times New Roman" w:hAnsi="Times New Roman" w:cs="Times New Roman"/>
+          <w:bdr w:val="single" w:sz="6" w:space="0" w:color="auto"/>
+        </w:rPr>
+        <w:t>git</w:t>
+      </w:r>
+      <w:proofErr w:type="spellEnd"/>
+      <w:proofErr w:type="gramEnd"/>
+      <w:r>
+        <w:rPr>
+          <w:rFonts w:ascii="Times New Roman" w:hAnsi="Times New Roman" w:cs="Times New Roman"/>
+          <w:bdr w:val="single" w:sz="6" w:space="0" w:color="auto"/>
+        </w:rPr>
+        <w:t xml:space="preserve"> init</w:t>
       </w:r>
     </w:p>
     <w:p>
@@ -1716,26 +1946,49 @@
         <w:rPr>
           <w:rFonts w:ascii="Times New Roman" w:hAnsi="Times New Roman" w:cs="Times New Roman"/>
         </w:rPr>
-        <w:t>This creates a directory in the user folder of your C</w:t>
-      </w:r>
-      <w:proofErr w:type="gramStart"/>
-      <w:r>
-        <w:rPr>
-          <w:rFonts w:ascii="Times New Roman" w:hAnsi="Times New Roman" w:cs="Times New Roman"/>
-        </w:rPr>
-        <w:t>:/</w:t>
-      </w:r>
-      <w:proofErr w:type="gramEnd"/>
-      <w:r>
-        <w:rPr>
-          <w:rFonts w:ascii="Times New Roman" w:hAnsi="Times New Roman" w:cs="Times New Roman"/>
-        </w:rPr>
-        <w:t xml:space="preserve"> drive on your local computer. Before any files can be created or pushed to this directory, it is necessary to set up </w:t>
-      </w:r>
-      <w:proofErr w:type="spellStart"/>
-      <w:r>
-        <w:rPr>
-          <w:rFonts w:ascii="Times New Roman" w:hAnsi="Times New Roman" w:cs="Times New Roman"/>
+        <w:t>If this command has be</w:t>
+      </w:r>
+      <w:r>
+        <w:rPr>
+          <w:rFonts w:ascii="Times New Roman" w:hAnsi="Times New Roman" w:cs="Times New Roman"/>
+        </w:rPr>
+        <w:t>en</w:t>
+      </w:r>
+      <w:r>
+        <w:rPr>
+          <w:rFonts w:ascii="Times New Roman" w:hAnsi="Times New Roman" w:cs="Times New Roman"/>
+        </w:rPr>
+        <w:t xml:space="preserve"> successfully executed, the following prompt should be displayed:</w:t>
+      </w:r>
+    </w:p>
+    <w:p>
+      <w:pPr>
+        <w:spacing w:after="120"/>
+        <w:jc w:val="both"/>
+        <w:rPr>
+          <w:rFonts w:ascii="Times New Roman" w:hAnsi="Times New Roman" w:cs="Times New Roman"/>
+          <w:bdr w:val="single" w:sz="6" w:space="0" w:color="auto"/>
+        </w:rPr>
+      </w:pPr>
+      <w:r>
+        <w:rPr>
+          <w:rFonts w:ascii="Times New Roman" w:hAnsi="Times New Roman" w:cs="Times New Roman"/>
+          <w:bdr w:val="single" w:sz="6" w:space="0" w:color="auto"/>
+        </w:rPr>
+        <w:t xml:space="preserve">Initialized </w:t>
+      </w:r>
+      <w:r>
+        <w:rPr>
+          <w:rFonts w:ascii="Times New Roman" w:hAnsi="Times New Roman" w:cs="Times New Roman"/>
+          <w:bdr w:val="single" w:sz="6" w:space="0" w:color="auto"/>
+        </w:rPr>
+        <w:t xml:space="preserve">empty </w:t>
+      </w:r>
+      <w:proofErr w:type="spellStart"/>
+      <w:r>
+        <w:rPr>
+          <w:rFonts w:ascii="Times New Roman" w:hAnsi="Times New Roman" w:cs="Times New Roman"/>
+          <w:bdr w:val="single" w:sz="6" w:space="0" w:color="auto"/>
         </w:rPr>
         <w:t>Git</w:t>
       </w:r>
@@ -1743,282 +1996,45 @@
       <w:r>
         <w:rPr>
           <w:rFonts w:ascii="Times New Roman" w:hAnsi="Times New Roman" w:cs="Times New Roman"/>
-        </w:rPr>
-        <w:t xml:space="preserve"> so that it properly refers to it.</w:t>
-      </w:r>
-      <w:r>
-        <w:rPr>
-          <w:rFonts w:ascii="Times New Roman" w:hAnsi="Times New Roman" w:cs="Times New Roman"/>
-        </w:rPr>
-        <w:t xml:space="preserve"> This should only be done the first time that one is installing </w:t>
-      </w:r>
-      <w:proofErr w:type="spellStart"/>
-      <w:r>
-        <w:rPr>
-          <w:rFonts w:ascii="Times New Roman" w:hAnsi="Times New Roman" w:cs="Times New Roman"/>
-        </w:rPr>
-        <w:t>GitHub</w:t>
-      </w:r>
-      <w:proofErr w:type="spellEnd"/>
-      <w:r>
-        <w:rPr>
-          <w:rFonts w:ascii="Times New Roman" w:hAnsi="Times New Roman" w:cs="Times New Roman"/>
-        </w:rPr>
-        <w:t xml:space="preserve"> on his or her local device.</w:t>
-      </w:r>
-    </w:p>
-    <w:p>
-      <w:pPr>
-        <w:pStyle w:val="Heading2"/>
-      </w:pPr>
-      <w:r>
-        <w:t xml:space="preserve"> Setting a Directory</w:t>
-      </w:r>
-    </w:p>
-    <w:p>
-      <w:pPr>
-        <w:spacing w:after="120"/>
-        <w:jc w:val="both"/>
-        <w:rPr>
-          <w:rFonts w:ascii="Times New Roman" w:hAnsi="Times New Roman" w:cs="Times New Roman"/>
-        </w:rPr>
-      </w:pPr>
-      <w:r>
-        <w:rPr>
-          <w:rFonts w:ascii="Times New Roman" w:hAnsi="Times New Roman" w:cs="Times New Roman"/>
-        </w:rPr>
-        <w:t>If one wishes to work within a particular directory on his or her computer, he or she must input the following command:</w:t>
-      </w:r>
-    </w:p>
-    <w:p>
-      <w:pPr>
-        <w:spacing w:after="120"/>
-        <w:jc w:val="both"/>
-        <w:rPr>
-          <w:rFonts w:ascii="Times New Roman" w:hAnsi="Times New Roman" w:cs="Times New Roman"/>
-          <w:bdr w:val="single" w:sz="4" w:space="0" w:color="auto"/>
-        </w:rPr>
-      </w:pPr>
-      <w:proofErr w:type="spellStart"/>
-      <w:proofErr w:type="gramStart"/>
-      <w:r>
-        <w:rPr>
-          <w:rFonts w:ascii="Times New Roman" w:hAnsi="Times New Roman" w:cs="Times New Roman"/>
-          <w:bdr w:val="single" w:sz="4" w:space="0" w:color="auto"/>
-        </w:rPr>
-        <w:t>cd</w:t>
-      </w:r>
-      <w:proofErr w:type="spellEnd"/>
-      <w:proofErr w:type="gramEnd"/>
-      <w:r>
-        <w:rPr>
-          <w:rFonts w:ascii="Times New Roman" w:hAnsi="Times New Roman" w:cs="Times New Roman"/>
-          <w:bdr w:val="single" w:sz="4" w:space="0" w:color="auto"/>
-        </w:rPr>
-        <w:t xml:space="preserve"> ~/</w:t>
-      </w:r>
-      <w:proofErr w:type="spellStart"/>
-      <w:r>
-        <w:rPr>
-          <w:rFonts w:ascii="Times New Roman" w:hAnsi="Times New Roman" w:cs="Times New Roman"/>
-          <w:bdr w:val="single" w:sz="4" w:space="0" w:color="auto"/>
-        </w:rPr>
-        <w:t>Rascal_Senior_Design</w:t>
-      </w:r>
-      <w:proofErr w:type="spellEnd"/>
-    </w:p>
-    <w:p>
-      <w:pPr>
-        <w:spacing w:after="120"/>
-        <w:jc w:val="both"/>
-        <w:rPr>
-          <w:rFonts w:ascii="Times New Roman" w:hAnsi="Times New Roman" w:cs="Times New Roman"/>
-        </w:rPr>
-      </w:pPr>
-      <w:r>
-        <w:rPr>
-          <w:rFonts w:ascii="Times New Roman" w:hAnsi="Times New Roman" w:cs="Times New Roman"/>
-        </w:rPr>
-        <w:t xml:space="preserve">If </w:t>
-      </w:r>
-      <w:r>
-        <w:rPr>
-          <w:rFonts w:ascii="Times New Roman" w:hAnsi="Times New Roman" w:cs="Times New Roman"/>
-        </w:rPr>
-        <w:t>this command has been successfully executed, the command prompt should read:</w:t>
-      </w:r>
-    </w:p>
-    <w:p>
-      <w:pPr>
-        <w:spacing w:after="120"/>
-        <w:jc w:val="both"/>
-        <w:rPr>
-          <w:rFonts w:ascii="Times New Roman" w:hAnsi="Times New Roman" w:cs="Times New Roman"/>
-          <w:bdr w:val="single" w:sz="12" w:space="0" w:color="auto"/>
-        </w:rPr>
-      </w:pPr>
-      <w:r>
-        <w:rPr>
-          <w:rFonts w:ascii="Times New Roman" w:hAnsi="Times New Roman" w:cs="Times New Roman"/>
-          <w:bdr w:val="single" w:sz="12" w:space="0" w:color="auto"/>
-        </w:rPr>
-        <w:t>~/</w:t>
-      </w:r>
-      <w:proofErr w:type="spellStart"/>
-      <w:r>
-        <w:rPr>
-          <w:rFonts w:ascii="Times New Roman" w:hAnsi="Times New Roman" w:cs="Times New Roman"/>
-          <w:bdr w:val="single" w:sz="12" w:space="0" w:color="auto"/>
-        </w:rPr>
-        <w:t>Rascal_Senior_Design</w:t>
-      </w:r>
-      <w:proofErr w:type="spellEnd"/>
-      <w:r>
-        <w:rPr>
-          <w:rFonts w:ascii="Times New Roman" w:hAnsi="Times New Roman" w:cs="Times New Roman"/>
-          <w:bdr w:val="single" w:sz="12" w:space="0" w:color="auto"/>
-        </w:rPr>
-        <w:t xml:space="preserve"> (master)</w:t>
-      </w:r>
-    </w:p>
-    <w:p>
-      <w:pPr>
-        <w:pStyle w:val="Heading2"/>
-      </w:pPr>
-      <w:r>
-        <w:t xml:space="preserve"> Initializing </w:t>
-      </w:r>
-      <w:proofErr w:type="spellStart"/>
-      <w:r>
-        <w:t>Git</w:t>
-      </w:r>
-      <w:proofErr w:type="spellEnd"/>
-      <w:r>
-        <w:t xml:space="preserve"> Files</w:t>
-      </w:r>
-    </w:p>
-    <w:p>
-      <w:pPr>
-        <w:spacing w:after="120"/>
-        <w:jc w:val="both"/>
-        <w:rPr>
-          <w:rFonts w:ascii="Times New Roman" w:hAnsi="Times New Roman" w:cs="Times New Roman"/>
-        </w:rPr>
-      </w:pPr>
-      <w:r>
-        <w:rPr>
-          <w:rFonts w:ascii="Times New Roman" w:hAnsi="Times New Roman" w:cs="Times New Roman"/>
-        </w:rPr>
-        <w:t xml:space="preserve">Now it is necessary to initialize the files </w:t>
-      </w:r>
-      <w:proofErr w:type="spellStart"/>
-      <w:r>
-        <w:rPr>
-          <w:rFonts w:ascii="Times New Roman" w:hAnsi="Times New Roman" w:cs="Times New Roman"/>
-        </w:rPr>
-        <w:t>git</w:t>
-      </w:r>
-      <w:proofErr w:type="spellEnd"/>
-      <w:r>
-        <w:rPr>
-          <w:rFonts w:ascii="Times New Roman" w:hAnsi="Times New Roman" w:cs="Times New Roman"/>
-        </w:rPr>
-        <w:t xml:space="preserve"> requires in order to be properly run within the established directory. This is accomplished by executing the following command:</w:t>
-      </w:r>
-    </w:p>
-    <w:p>
-      <w:pPr>
-        <w:spacing w:after="120"/>
-        <w:jc w:val="both"/>
-        <w:rPr>
-          <w:rFonts w:ascii="Times New Roman" w:hAnsi="Times New Roman" w:cs="Times New Roman"/>
           <w:bdr w:val="single" w:sz="6" w:space="0" w:color="auto"/>
         </w:rPr>
-      </w:pPr>
-      <w:proofErr w:type="spellStart"/>
-      <w:proofErr w:type="gramStart"/>
-      <w:r>
-        <w:rPr>
-          <w:rFonts w:ascii="Times New Roman" w:hAnsi="Times New Roman" w:cs="Times New Roman"/>
+        <w:t xml:space="preserve"> repository in c:/Users/</w:t>
+      </w:r>
+      <w:r>
+        <w:rPr>
+          <w:rFonts w:ascii="Times New Roman" w:hAnsi="Times New Roman" w:cs="Times New Roman"/>
+          <w:i/>
           <w:bdr w:val="single" w:sz="6" w:space="0" w:color="auto"/>
         </w:rPr>
-        <w:t>git</w:t>
-      </w:r>
-      <w:proofErr w:type="spellEnd"/>
-      <w:proofErr w:type="gramEnd"/>
+        <w:t>username</w:t>
+      </w:r>
       <w:r>
         <w:rPr>
           <w:rFonts w:ascii="Times New Roman" w:hAnsi="Times New Roman" w:cs="Times New Roman"/>
           <w:bdr w:val="single" w:sz="6" w:space="0" w:color="auto"/>
         </w:rPr>
-        <w:t xml:space="preserve"> init</w:t>
-      </w:r>
-    </w:p>
-    <w:p>
-      <w:pPr>
-        <w:spacing w:after="120"/>
-        <w:jc w:val="both"/>
-        <w:rPr>
-          <w:rFonts w:ascii="Times New Roman" w:hAnsi="Times New Roman" w:cs="Times New Roman"/>
-        </w:rPr>
-      </w:pPr>
-      <w:r>
-        <w:rPr>
-          <w:rFonts w:ascii="Times New Roman" w:hAnsi="Times New Roman" w:cs="Times New Roman"/>
-        </w:rPr>
-        <w:t>If this command has be</w:t>
-      </w:r>
-      <w:r>
-        <w:rPr>
-          <w:rFonts w:ascii="Times New Roman" w:hAnsi="Times New Roman" w:cs="Times New Roman"/>
-        </w:rPr>
-        <w:t>en</w:t>
-      </w:r>
-      <w:r>
-        <w:rPr>
-          <w:rFonts w:ascii="Times New Roman" w:hAnsi="Times New Roman" w:cs="Times New Roman"/>
-        </w:rPr>
-        <w:t xml:space="preserve"> successfully executed, the following prompt should be displayed:</w:t>
-      </w:r>
-    </w:p>
-    <w:p>
-      <w:pPr>
-        <w:spacing w:after="120"/>
-        <w:jc w:val="both"/>
+        <w:t>/</w:t>
+      </w:r>
+      <w:r>
         <w:rPr>
           <w:rFonts w:ascii="Times New Roman" w:hAnsi="Times New Roman" w:cs="Times New Roman"/>
           <w:bdr w:val="single" w:sz="6" w:space="0" w:color="auto"/>
         </w:rPr>
-      </w:pPr>
+        <w:t>Preliminary</w:t>
+      </w:r>
       <w:r>
         <w:rPr>
           <w:rFonts w:ascii="Times New Roman" w:hAnsi="Times New Roman" w:cs="Times New Roman"/>
           <w:bdr w:val="single" w:sz="6" w:space="0" w:color="auto"/>
         </w:rPr>
-        <w:t xml:space="preserve">Initialized </w:t>
+        <w:t>-Design</w:t>
       </w:r>
       <w:r>
         <w:rPr>
           <w:rFonts w:ascii="Times New Roman" w:hAnsi="Times New Roman" w:cs="Times New Roman"/>
           <w:bdr w:val="single" w:sz="6" w:space="0" w:color="auto"/>
         </w:rPr>
-        <w:t xml:space="preserve">empty </w:t>
-      </w:r>
-      <w:proofErr w:type="spellStart"/>
-      <w:r>
-        <w:rPr>
-          <w:rFonts w:ascii="Times New Roman" w:hAnsi="Times New Roman" w:cs="Times New Roman"/>
-          <w:bdr w:val="single" w:sz="6" w:space="0" w:color="auto"/>
-        </w:rPr>
-        <w:t>Git</w:t>
-      </w:r>
-      <w:proofErr w:type="spellEnd"/>
-      <w:r>
-        <w:rPr>
-          <w:rFonts w:ascii="Times New Roman" w:hAnsi="Times New Roman" w:cs="Times New Roman"/>
-          <w:bdr w:val="single" w:sz="6" w:space="0" w:color="auto"/>
-        </w:rPr>
-        <w:t xml:space="preserve"> repository in c:/Users/tmoline/Rascal_Senior_deign/.git/</w:t>
+        <w:t>/.git/</w:t>
       </w:r>
     </w:p>
     <w:p>
@@ -2241,7 +2257,42 @@
           <w:rFonts w:ascii="Times New Roman" w:hAnsi="Times New Roman" w:cs="Times New Roman"/>
           <w:bdr w:val="single" w:sz="6" w:space="0" w:color="auto"/>
         </w:rPr>
-        <w:t xml:space="preserve"> remote add origin https://github.com/tomamoline/Rascal_Senior_Design</w:t>
+        <w:t xml:space="preserve"> remote add </w:t>
+      </w:r>
+      <w:r>
+        <w:rPr>
+          <w:rFonts w:ascii="Times New Roman" w:hAnsi="Times New Roman" w:cs="Times New Roman"/>
+          <w:bdr w:val="single" w:sz="6" w:space="0" w:color="auto"/>
+        </w:rPr>
+        <w:t>design</w:t>
+      </w:r>
+      <w:r>
+        <w:rPr>
+          <w:rFonts w:ascii="Times New Roman" w:hAnsi="Times New Roman" w:cs="Times New Roman"/>
+          <w:bdr w:val="single" w:sz="6" w:space="0" w:color="auto"/>
+        </w:rPr>
+        <w:t xml:space="preserve"> https://github.com/</w:t>
+      </w:r>
+      <w:r>
+        <w:rPr>
+          <w:rFonts w:ascii="Times New Roman" w:hAnsi="Times New Roman" w:cs="Times New Roman"/>
+          <w:bdr w:val="single" w:sz="6" w:space="0" w:color="auto"/>
+        </w:rPr>
+        <w:t>RascalSeniorDesign</w:t>
+      </w:r>
+      <w:r>
+        <w:rPr>
+          <w:rFonts w:ascii="Times New Roman" w:hAnsi="Times New Roman" w:cs="Times New Roman"/>
+          <w:bdr w:val="single" w:sz="6" w:space="0" w:color="auto"/>
+        </w:rPr>
+        <w:t>/</w:t>
+      </w:r>
+      <w:r>
+        <w:rPr>
+          <w:rFonts w:ascii="Times New Roman" w:hAnsi="Times New Roman" w:cs="Times New Roman"/>
+          <w:bdr w:val="single" w:sz="6" w:space="0" w:color="auto"/>
+        </w:rPr>
+        <w:t>Preliminary-Design</w:t>
       </w:r>
     </w:p>
     <w:p>
@@ -2256,7 +2307,31 @@
         <w:rPr>
           <w:rFonts w:ascii="Times New Roman" w:hAnsi="Times New Roman" w:cs="Times New Roman"/>
         </w:rPr>
-        <w:t>The “origin” designation inserted before the repository URL refers to a name that one wants to associate with said URL. In this case, in lieu of typing in the URL for every command that requires it, one only has to type in “origin” or any other name associated with a specific URL repository.</w:t>
+        <w:t>The “</w:t>
+      </w:r>
+      <w:r>
+        <w:rPr>
+          <w:rFonts w:ascii="Times New Roman" w:hAnsi="Times New Roman" w:cs="Times New Roman"/>
+        </w:rPr>
+        <w:t>design</w:t>
+      </w:r>
+      <w:r>
+        <w:rPr>
+          <w:rFonts w:ascii="Times New Roman" w:hAnsi="Times New Roman" w:cs="Times New Roman"/>
+        </w:rPr>
+        <w:t>” designation inserted before the repository URL refers to a name that one wants to associate with said URL. In this case, in lieu of typing in the URL for every command that requires it, one only has to type in “</w:t>
+      </w:r>
+      <w:r>
+        <w:rPr>
+          <w:rFonts w:ascii="Times New Roman" w:hAnsi="Times New Roman" w:cs="Times New Roman"/>
+        </w:rPr>
+        <w:t>design</w:t>
+      </w:r>
+      <w:r>
+        <w:rPr>
+          <w:rFonts w:ascii="Times New Roman" w:hAnsi="Times New Roman" w:cs="Times New Roman"/>
+        </w:rPr>
+        <w:t>” or any other name associated with a specific URL repository.</w:t>
       </w:r>
     </w:p>
     <w:p>
@@ -2264,6 +2339,234 @@
         <w:pStyle w:val="Heading2"/>
       </w:pPr>
       <w:r>
+        <w:t xml:space="preserve"> Inputting User Information and Email</w:t>
+      </w:r>
+    </w:p>
+    <w:p>
+      <w:pPr>
+        <w:spacing w:after="120"/>
+        <w:jc w:val="both"/>
+        <w:rPr>
+          <w:rFonts w:ascii="Times New Roman" w:hAnsi="Times New Roman" w:cs="Times New Roman"/>
+        </w:rPr>
+      </w:pPr>
+      <w:r>
+        <w:rPr>
+          <w:rFonts w:ascii="Times New Roman" w:hAnsi="Times New Roman" w:cs="Times New Roman"/>
+        </w:rPr>
+        <w:t xml:space="preserve">In order to upload or grab any information from </w:t>
+      </w:r>
+      <w:proofErr w:type="spellStart"/>
+      <w:r>
+        <w:rPr>
+          <w:rFonts w:ascii="Times New Roman" w:hAnsi="Times New Roman" w:cs="Times New Roman"/>
+        </w:rPr>
+        <w:t>git</w:t>
+      </w:r>
+      <w:proofErr w:type="spellEnd"/>
+      <w:r>
+        <w:rPr>
+          <w:rFonts w:ascii="Times New Roman" w:hAnsi="Times New Roman" w:cs="Times New Roman"/>
+        </w:rPr>
+        <w:t xml:space="preserve">, it is necessary that one associates a particular username and email with him or herself. The username should be the same as the one that he or she selected when signing up for </w:t>
+      </w:r>
+      <w:proofErr w:type="spellStart"/>
+      <w:r>
+        <w:rPr>
+          <w:rFonts w:ascii="Times New Roman" w:hAnsi="Times New Roman" w:cs="Times New Roman"/>
+        </w:rPr>
+        <w:t>git</w:t>
+      </w:r>
+      <w:proofErr w:type="spellEnd"/>
+      <w:r>
+        <w:rPr>
+          <w:rFonts w:ascii="Times New Roman" w:hAnsi="Times New Roman" w:cs="Times New Roman"/>
+        </w:rPr>
+        <w:t>. Otherwise, the commands for accomplishing this are below:</w:t>
+      </w:r>
+    </w:p>
+    <w:p>
+      <w:pPr>
+        <w:spacing w:after="120"/>
+        <w:jc w:val="both"/>
+        <w:rPr>
+          <w:rFonts w:ascii="Times New Roman" w:hAnsi="Times New Roman" w:cs="Times New Roman"/>
+          <w:bdr w:val="single" w:sz="6" w:space="0" w:color="auto"/>
+        </w:rPr>
+      </w:pPr>
+      <w:proofErr w:type="spellStart"/>
+      <w:proofErr w:type="gramStart"/>
+      <w:r>
+        <w:rPr>
+          <w:rFonts w:ascii="Times New Roman" w:hAnsi="Times New Roman" w:cs="Times New Roman"/>
+          <w:bdr w:val="single" w:sz="6" w:space="0" w:color="auto"/>
+        </w:rPr>
+        <w:t>g</w:t>
+      </w:r>
+      <w:r>
+        <w:rPr>
+          <w:rFonts w:ascii="Times New Roman" w:hAnsi="Times New Roman" w:cs="Times New Roman"/>
+          <w:bdr w:val="single" w:sz="6" w:space="0" w:color="auto"/>
+        </w:rPr>
+        <w:t>it</w:t>
+      </w:r>
+      <w:proofErr w:type="spellEnd"/>
+      <w:proofErr w:type="gramEnd"/>
+      <w:r>
+        <w:rPr>
+          <w:rFonts w:ascii="Times New Roman" w:hAnsi="Times New Roman" w:cs="Times New Roman"/>
+          <w:bdr w:val="single" w:sz="6" w:space="0" w:color="auto"/>
+        </w:rPr>
+        <w:t xml:space="preserve"> </w:t>
+      </w:r>
+      <w:proofErr w:type="spellStart"/>
+      <w:r>
+        <w:rPr>
+          <w:rFonts w:ascii="Times New Roman" w:hAnsi="Times New Roman" w:cs="Times New Roman"/>
+          <w:bdr w:val="single" w:sz="6" w:space="0" w:color="auto"/>
+        </w:rPr>
+        <w:t>config</w:t>
+      </w:r>
+      <w:proofErr w:type="spellEnd"/>
+      <w:r>
+        <w:rPr>
+          <w:rFonts w:ascii="Times New Roman" w:hAnsi="Times New Roman" w:cs="Times New Roman"/>
+          <w:bdr w:val="single" w:sz="6" w:space="0" w:color="auto"/>
+        </w:rPr>
+        <w:t xml:space="preserve"> –global user.name “</w:t>
+      </w:r>
+      <w:r>
+        <w:rPr>
+          <w:rFonts w:ascii="Times New Roman" w:hAnsi="Times New Roman" w:cs="Times New Roman"/>
+          <w:i/>
+          <w:bdr w:val="single" w:sz="6" w:space="0" w:color="auto"/>
+        </w:rPr>
+        <w:t>Your Name Here</w:t>
+      </w:r>
+      <w:r>
+        <w:rPr>
+          <w:rFonts w:ascii="Times New Roman" w:hAnsi="Times New Roman" w:cs="Times New Roman"/>
+          <w:bdr w:val="single" w:sz="6" w:space="0" w:color="auto"/>
+        </w:rPr>
+        <w:t>”</w:t>
+      </w:r>
+    </w:p>
+    <w:p>
+      <w:pPr>
+        <w:spacing w:after="120"/>
+        <w:jc w:val="both"/>
+        <w:rPr>
+          <w:rFonts w:ascii="Times New Roman" w:hAnsi="Times New Roman" w:cs="Times New Roman"/>
+          <w:bdr w:val="single" w:sz="6" w:space="0" w:color="auto"/>
+        </w:rPr>
+      </w:pPr>
+      <w:proofErr w:type="spellStart"/>
+      <w:proofErr w:type="gramStart"/>
+      <w:r>
+        <w:rPr>
+          <w:rFonts w:ascii="Times New Roman" w:hAnsi="Times New Roman" w:cs="Times New Roman"/>
+          <w:bdr w:val="single" w:sz="6" w:space="0" w:color="auto"/>
+        </w:rPr>
+        <w:t>g</w:t>
+      </w:r>
+      <w:r>
+        <w:rPr>
+          <w:rFonts w:ascii="Times New Roman" w:hAnsi="Times New Roman" w:cs="Times New Roman"/>
+          <w:bdr w:val="single" w:sz="6" w:space="0" w:color="auto"/>
+        </w:rPr>
+        <w:t>it</w:t>
+      </w:r>
+      <w:proofErr w:type="spellEnd"/>
+      <w:proofErr w:type="gramEnd"/>
+      <w:r>
+        <w:rPr>
+          <w:rFonts w:ascii="Times New Roman" w:hAnsi="Times New Roman" w:cs="Times New Roman"/>
+          <w:bdr w:val="single" w:sz="6" w:space="0" w:color="auto"/>
+        </w:rPr>
+        <w:t xml:space="preserve"> remote </w:t>
+      </w:r>
+      <w:proofErr w:type="spellStart"/>
+      <w:r>
+        <w:rPr>
+          <w:rFonts w:ascii="Times New Roman" w:hAnsi="Times New Roman" w:cs="Times New Roman"/>
+          <w:bdr w:val="single" w:sz="6" w:space="0" w:color="auto"/>
+        </w:rPr>
+        <w:t>config</w:t>
+      </w:r>
+      <w:proofErr w:type="spellEnd"/>
+      <w:r>
+        <w:rPr>
+          <w:rFonts w:ascii="Times New Roman" w:hAnsi="Times New Roman" w:cs="Times New Roman"/>
+          <w:bdr w:val="single" w:sz="6" w:space="0" w:color="auto"/>
+        </w:rPr>
+        <w:t xml:space="preserve"> –global </w:t>
+      </w:r>
+      <w:proofErr w:type="spellStart"/>
+      <w:r>
+        <w:rPr>
+          <w:rFonts w:ascii="Times New Roman" w:hAnsi="Times New Roman" w:cs="Times New Roman"/>
+          <w:bdr w:val="single" w:sz="6" w:space="0" w:color="auto"/>
+        </w:rPr>
+        <w:t>user.email</w:t>
+      </w:r>
+      <w:proofErr w:type="spellEnd"/>
+      <w:r>
+        <w:rPr>
+          <w:rFonts w:ascii="Times New Roman" w:hAnsi="Times New Roman" w:cs="Times New Roman"/>
+          <w:bdr w:val="single" w:sz="6" w:space="0" w:color="auto"/>
+        </w:rPr>
+        <w:t xml:space="preserve"> “</w:t>
+      </w:r>
+      <w:r>
+        <w:rPr>
+          <w:rFonts w:ascii="Times New Roman" w:hAnsi="Times New Roman" w:cs="Times New Roman"/>
+          <w:i/>
+          <w:bdr w:val="single" w:sz="6" w:space="0" w:color="auto"/>
+        </w:rPr>
+        <w:t>your_email@example.com</w:t>
+      </w:r>
+      <w:r>
+        <w:rPr>
+          <w:rFonts w:ascii="Times New Roman" w:hAnsi="Times New Roman" w:cs="Times New Roman"/>
+          <w:bdr w:val="single" w:sz="6" w:space="0" w:color="auto"/>
+        </w:rPr>
+        <w:t>”</w:t>
+      </w:r>
+    </w:p>
+    <w:p>
+      <w:pPr>
+        <w:spacing w:after="120"/>
+        <w:jc w:val="both"/>
+        <w:rPr>
+          <w:rFonts w:ascii="Times New Roman" w:hAnsi="Times New Roman" w:cs="Times New Roman"/>
+        </w:rPr>
+      </w:pPr>
+      <w:r>
+        <w:rPr>
+          <w:rFonts w:ascii="Times New Roman" w:hAnsi="Times New Roman" w:cs="Times New Roman"/>
+        </w:rPr>
+        <w:t xml:space="preserve">These commands only have to be issued once. Hereafter, this information will be stored in the </w:t>
+      </w:r>
+      <w:proofErr w:type="spellStart"/>
+      <w:r>
+        <w:rPr>
+          <w:rFonts w:ascii="Times New Roman" w:hAnsi="Times New Roman" w:cs="Times New Roman"/>
+        </w:rPr>
+        <w:t>GitBash</w:t>
+      </w:r>
+      <w:proofErr w:type="spellEnd"/>
+      <w:r>
+        <w:rPr>
+          <w:rFonts w:ascii="Times New Roman" w:hAnsi="Times New Roman" w:cs="Times New Roman"/>
+        </w:rPr>
+        <w:t xml:space="preserve"> command structure.</w:t>
+      </w:r>
+    </w:p>
+    <w:p>
+      <w:pPr>
+        <w:pStyle w:val="Heading2"/>
+      </w:pPr>
+      <w:r>
         <w:t xml:space="preserve"> Pushing Commits from a Remote Repository to a Local Directory</w:t>
       </w:r>
     </w:p>
@@ -2304,7 +2607,21 @@
           <w:rFonts w:ascii="Times New Roman" w:hAnsi="Times New Roman" w:cs="Times New Roman"/>
           <w:bdr w:val="single" w:sz="6" w:space="0" w:color="auto"/>
         </w:rPr>
-        <w:t xml:space="preserve"> pull origin master</w:t>
+        <w:t xml:space="preserve"> pull </w:t>
+      </w:r>
+      <w:r>
+        <w:rPr>
+          <w:rFonts w:ascii="Times New Roman" w:hAnsi="Times New Roman" w:cs="Times New Roman"/>
+          <w:bdr w:val="single" w:sz="6" w:space="0" w:color="auto"/>
+        </w:rPr>
+        <w:t>design</w:t>
+      </w:r>
+      <w:r>
+        <w:rPr>
+          <w:rFonts w:ascii="Times New Roman" w:hAnsi="Times New Roman" w:cs="Times New Roman"/>
+          <w:bdr w:val="single" w:sz="6" w:space="0" w:color="auto"/>
+        </w:rPr>
+        <w:t xml:space="preserve"> master</w:t>
       </w:r>
     </w:p>
     <w:p>
@@ -2385,7 +2702,13 @@
         <w:rPr>
           <w:rFonts w:ascii="Times New Roman" w:hAnsi="Times New Roman" w:cs="Times New Roman"/>
         </w:rPr>
-        <w:t xml:space="preserve"> fetch origin</w:t>
+        <w:t xml:space="preserve"> fetch </w:t>
+      </w:r>
+      <w:r>
+        <w:rPr>
+          <w:rFonts w:ascii="Times New Roman" w:hAnsi="Times New Roman" w:cs="Times New Roman"/>
+        </w:rPr>
+        <w:t>design</w:t>
       </w:r>
     </w:p>
     <w:p>
@@ -2415,7 +2738,25 @@
         <w:rPr>
           <w:rFonts w:ascii="Times New Roman" w:hAnsi="Times New Roman" w:cs="Times New Roman"/>
         </w:rPr>
-        <w:t xml:space="preserve"> checkout origin/EDITING</w:t>
+        <w:t xml:space="preserve"> checkout </w:t>
+      </w:r>
+      <w:r>
+        <w:rPr>
+          <w:rFonts w:ascii="Times New Roman" w:hAnsi="Times New Roman" w:cs="Times New Roman"/>
+        </w:rPr>
+        <w:t>design</w:t>
+      </w:r>
+      <w:r>
+        <w:rPr>
+          <w:rFonts w:ascii="Times New Roman" w:hAnsi="Times New Roman" w:cs="Times New Roman"/>
+        </w:rPr>
+        <w:t>/</w:t>
+      </w:r>
+      <w:r>
+        <w:rPr>
+          <w:rFonts w:ascii="Times New Roman" w:hAnsi="Times New Roman" w:cs="Times New Roman"/>
+        </w:rPr>
+        <w:t>Editing</w:t>
       </w:r>
     </w:p>
     <w:p>
@@ -2445,7 +2786,13 @@
         <w:rPr>
           <w:rFonts w:ascii="Times New Roman" w:hAnsi="Times New Roman" w:cs="Times New Roman"/>
         </w:rPr>
-        <w:t xml:space="preserve"> checkout EDITING</w:t>
+        <w:t xml:space="preserve"> checkout </w:t>
+      </w:r>
+      <w:r>
+        <w:rPr>
+          <w:rFonts w:ascii="Times New Roman" w:hAnsi="Times New Roman" w:cs="Times New Roman"/>
+        </w:rPr>
+        <w:t>Editing</w:t>
       </w:r>
     </w:p>
     <w:p>
@@ -2477,6 +2824,12 @@
         </w:rPr>
         <w:t xml:space="preserve"> pull</w:t>
       </w:r>
+      <w:r>
+        <w:rPr>
+          <w:rFonts w:ascii="Times New Roman" w:hAnsi="Times New Roman" w:cs="Times New Roman"/>
+        </w:rPr>
+        <w:t xml:space="preserve"> design Editing</w:t>
+      </w:r>
     </w:p>
     <w:p>
       <w:pPr>
@@ -2490,7 +2843,55 @@
         <w:rPr>
           <w:rFonts w:ascii="Times New Roman" w:hAnsi="Times New Roman" w:cs="Times New Roman"/>
         </w:rPr>
-        <w:t>The first command makes sure that one’s local directory is in synch with the commits located in the remote repository. The second command refers to a branch on the remote repository called EDITING that is then moved to the local directory. The third command creates a local branch of the remote EDITING branch, while the final command pulls all the documents on the remote branch to the local branch. At this point, any file on the local branch can be opened and edited without affecting the main master branch or any of the remote branches located on the common server. With this knowledge in mind, it is now necessary to go over how files are added to a local branch and then pushed to a common server for review an editing by one</w:t>
+        <w:t xml:space="preserve">The first command makes sure that one’s local directory is in synch with the commits located in the remote repository. The second command refers to a branch on the remote repository called </w:t>
+      </w:r>
+      <w:r>
+        <w:rPr>
+          <w:rFonts w:ascii="Times New Roman" w:hAnsi="Times New Roman" w:cs="Times New Roman"/>
+          <w:b/>
+        </w:rPr>
+        <w:t>E</w:t>
+      </w:r>
+      <w:r>
+        <w:rPr>
+          <w:rFonts w:ascii="Times New Roman" w:hAnsi="Times New Roman" w:cs="Times New Roman"/>
+          <w:b/>
+        </w:rPr>
+        <w:t>diting</w:t>
+      </w:r>
+      <w:r>
+        <w:rPr>
+          <w:rFonts w:ascii="Times New Roman" w:hAnsi="Times New Roman" w:cs="Times New Roman"/>
+        </w:rPr>
+        <w:t xml:space="preserve"> that is then moved to the local directory. The third command creates a local branch of the remote </w:t>
+      </w:r>
+      <w:r>
+        <w:rPr>
+          <w:rFonts w:ascii="Times New Roman" w:hAnsi="Times New Roman" w:cs="Times New Roman"/>
+          <w:b/>
+        </w:rPr>
+        <w:t>E</w:t>
+      </w:r>
+      <w:r>
+        <w:rPr>
+          <w:rFonts w:ascii="Times New Roman" w:hAnsi="Times New Roman" w:cs="Times New Roman"/>
+          <w:b/>
+        </w:rPr>
+        <w:t>diting</w:t>
+      </w:r>
+      <w:r>
+        <w:rPr>
+          <w:rFonts w:ascii="Times New Roman" w:hAnsi="Times New Roman" w:cs="Times New Roman"/>
+          <w:b/>
+        </w:rPr>
+        <w:t xml:space="preserve"> </w:t>
+      </w:r>
+      <w:r>
+        <w:rPr>
+          <w:rFonts w:ascii="Times New Roman" w:hAnsi="Times New Roman" w:cs="Times New Roman"/>
+        </w:rPr>
+        <w:lastRenderedPageBreak/>
+        <w:t>branch, while the final command pulls all the documents on the remote branch to the local branch. At this point, any file on the local branch can be opened and edited without affecting the main master branch or any of the remote branches located on the common server. With this knowledge in mind, it is now necessary to go over how files are added to a local branch and then pushed to a common server for review an editing by one</w:t>
       </w:r>
       <w:r>
         <w:rPr>
@@ -2519,11 +2920,1569 @@
       </w:r>
       <w:proofErr w:type="spellEnd"/>
     </w:p>
-    <w:p/>
+    <w:p>
+      <w:pPr>
+        <w:jc w:val="both"/>
+        <w:rPr>
+          <w:rFonts w:ascii="Times New Roman" w:hAnsi="Times New Roman" w:cs="Times New Roman"/>
+        </w:rPr>
+      </w:pPr>
+      <w:r>
+        <w:rPr>
+          <w:rFonts w:ascii="Times New Roman" w:hAnsi="Times New Roman" w:cs="Times New Roman"/>
+        </w:rPr>
+        <w:t xml:space="preserve">The user should now be well versed in gaining access to and pulling information from a remote repository. The next step in the process of learning how to utilize </w:t>
+      </w:r>
+      <w:proofErr w:type="spellStart"/>
+      <w:r>
+        <w:rPr>
+          <w:rFonts w:ascii="Times New Roman" w:hAnsi="Times New Roman" w:cs="Times New Roman"/>
+        </w:rPr>
+        <w:t>git</w:t>
+      </w:r>
+      <w:proofErr w:type="spellEnd"/>
+      <w:r>
+        <w:rPr>
+          <w:rFonts w:ascii="Times New Roman" w:hAnsi="Times New Roman" w:cs="Times New Roman"/>
+        </w:rPr>
+        <w:t xml:space="preserve"> consists of adding files to a local repository and then pushing these changes to a remote one.</w:t>
+      </w:r>
+    </w:p>
+    <w:p>
+      <w:pPr>
+        <w:jc w:val="both"/>
+        <w:rPr>
+          <w:rFonts w:ascii="Times New Roman" w:hAnsi="Times New Roman" w:cs="Times New Roman"/>
+        </w:rPr>
+      </w:pPr>
+      <w:r>
+        <w:rPr>
+          <w:rFonts w:ascii="Times New Roman" w:hAnsi="Times New Roman" w:cs="Times New Roman"/>
+        </w:rPr>
+        <w:t>To initiate the process of adding a file to a local repository</w:t>
+      </w:r>
+      <w:r>
+        <w:rPr>
+          <w:rFonts w:ascii="Times New Roman" w:hAnsi="Times New Roman" w:cs="Times New Roman"/>
+        </w:rPr>
+        <w:t>, one must create a document (.</w:t>
+      </w:r>
+      <w:proofErr w:type="spellStart"/>
+      <w:r>
+        <w:rPr>
+          <w:rFonts w:ascii="Times New Roman" w:hAnsi="Times New Roman" w:cs="Times New Roman"/>
+        </w:rPr>
+        <w:t>docx</w:t>
+      </w:r>
+      <w:proofErr w:type="spellEnd"/>
+      <w:r>
+        <w:rPr>
+          <w:rFonts w:ascii="Times New Roman" w:hAnsi="Times New Roman" w:cs="Times New Roman"/>
+        </w:rPr>
+        <w:t>, .txt, .</w:t>
+      </w:r>
+      <w:proofErr w:type="spellStart"/>
+      <w:r>
+        <w:rPr>
+          <w:rFonts w:ascii="Times New Roman" w:hAnsi="Times New Roman" w:cs="Times New Roman"/>
+        </w:rPr>
+        <w:t>ppt</w:t>
+      </w:r>
+      <w:proofErr w:type="spellEnd"/>
+      <w:r>
+        <w:rPr>
+          <w:rFonts w:ascii="Times New Roman" w:hAnsi="Times New Roman" w:cs="Times New Roman"/>
+        </w:rPr>
+        <w:t xml:space="preserve">, etc.) in the directory associated with a remote repository (in this case, a repository called Preliminary-Design). Upon doing this, one should issue the </w:t>
+      </w:r>
+      <w:proofErr w:type="spellStart"/>
+      <w:r>
+        <w:rPr>
+          <w:rFonts w:ascii="Times New Roman" w:hAnsi="Times New Roman" w:cs="Times New Roman"/>
+          <w:b/>
+        </w:rPr>
+        <w:t>git</w:t>
+      </w:r>
+      <w:proofErr w:type="spellEnd"/>
+      <w:r>
+        <w:rPr>
+          <w:rFonts w:ascii="Times New Roman" w:hAnsi="Times New Roman" w:cs="Times New Roman"/>
+          <w:b/>
+        </w:rPr>
+        <w:t xml:space="preserve"> status </w:t>
+      </w:r>
+      <w:r>
+        <w:rPr>
+          <w:rFonts w:ascii="Times New Roman" w:hAnsi="Times New Roman" w:cs="Times New Roman"/>
+        </w:rPr>
+        <w:t xml:space="preserve">command, which checks on the types of files located in a given directory. Files can fall under two major categories: tracked or untracked. Untracked files are those who have not been added into the </w:t>
+      </w:r>
+      <w:proofErr w:type="spellStart"/>
+      <w:r>
+        <w:rPr>
+          <w:rFonts w:ascii="Times New Roman" w:hAnsi="Times New Roman" w:cs="Times New Roman"/>
+        </w:rPr>
+        <w:t>git</w:t>
+      </w:r>
+      <w:proofErr w:type="spellEnd"/>
+      <w:r>
+        <w:rPr>
+          <w:rFonts w:ascii="Times New Roman" w:hAnsi="Times New Roman" w:cs="Times New Roman"/>
+        </w:rPr>
+        <w:t xml:space="preserve"> environment. Any new file that is created in a repository falls under this category. Any changes that are made to such a file will not be tracked, and thus be lost forever. Hence, it is highly important that before any work is done on a new document that it gets added into the </w:t>
+      </w:r>
+      <w:proofErr w:type="spellStart"/>
+      <w:r>
+        <w:rPr>
+          <w:rFonts w:ascii="Times New Roman" w:hAnsi="Times New Roman" w:cs="Times New Roman"/>
+        </w:rPr>
+        <w:t>git</w:t>
+      </w:r>
+      <w:proofErr w:type="spellEnd"/>
+      <w:r>
+        <w:rPr>
+          <w:rFonts w:ascii="Times New Roman" w:hAnsi="Times New Roman" w:cs="Times New Roman"/>
+        </w:rPr>
+        <w:t xml:space="preserve"> environment. This is accomplished by issuing the following command:</w:t>
+      </w:r>
+    </w:p>
+    <w:p>
+      <w:pPr>
+        <w:jc w:val="both"/>
+        <w:rPr>
+          <w:rFonts w:ascii="Times New Roman" w:hAnsi="Times New Roman" w:cs="Times New Roman"/>
+          <w:bdr w:val="single" w:sz="4" w:space="0" w:color="auto"/>
+        </w:rPr>
+      </w:pPr>
+      <w:proofErr w:type="spellStart"/>
+      <w:proofErr w:type="gramStart"/>
+      <w:r>
+        <w:rPr>
+          <w:rFonts w:ascii="Times New Roman" w:hAnsi="Times New Roman" w:cs="Times New Roman"/>
+          <w:bdr w:val="single" w:sz="4" w:space="0" w:color="auto"/>
+        </w:rPr>
+        <w:t>git</w:t>
+      </w:r>
+      <w:proofErr w:type="spellEnd"/>
+      <w:proofErr w:type="gramEnd"/>
+      <w:r>
+        <w:rPr>
+          <w:rFonts w:ascii="Times New Roman" w:hAnsi="Times New Roman" w:cs="Times New Roman"/>
+          <w:bdr w:val="single" w:sz="4" w:space="0" w:color="auto"/>
+        </w:rPr>
+        <w:t xml:space="preserve"> add </w:t>
+      </w:r>
+      <w:r>
+        <w:rPr>
+          <w:rFonts w:ascii="Times New Roman" w:hAnsi="Times New Roman" w:cs="Times New Roman"/>
+          <w:i/>
+          <w:bdr w:val="single" w:sz="4" w:space="0" w:color="auto"/>
+        </w:rPr>
+        <w:t>File_Name.docx</w:t>
+      </w:r>
+    </w:p>
     <w:p>
       <w:pPr>
         <w:spacing w:after="120"/>
         <w:jc w:val="both"/>
+        <w:rPr>
+          <w:rFonts w:ascii="Times New Roman" w:hAnsi="Times New Roman" w:cs="Times New Roman"/>
+        </w:rPr>
+      </w:pPr>
+      <w:r>
+        <w:rPr>
+          <w:rFonts w:ascii="Times New Roman" w:hAnsi="Times New Roman" w:cs="Times New Roman"/>
+        </w:rPr>
+        <w:t xml:space="preserve">Once this command has been issued, the document associated with it will go from untracked to </w:t>
+      </w:r>
+      <w:proofErr w:type="gramStart"/>
+      <w:r>
+        <w:rPr>
+          <w:rFonts w:ascii="Times New Roman" w:hAnsi="Times New Roman" w:cs="Times New Roman"/>
+        </w:rPr>
+        <w:t>tracked</w:t>
+      </w:r>
+      <w:proofErr w:type="gramEnd"/>
+      <w:r>
+        <w:rPr>
+          <w:rFonts w:ascii="Times New Roman" w:hAnsi="Times New Roman" w:cs="Times New Roman"/>
+        </w:rPr>
+        <w:t xml:space="preserve">. This change can be clearly seen by running the </w:t>
+      </w:r>
+      <w:proofErr w:type="spellStart"/>
+      <w:r>
+        <w:rPr>
+          <w:rFonts w:ascii="Times New Roman" w:hAnsi="Times New Roman" w:cs="Times New Roman"/>
+          <w:b/>
+        </w:rPr>
+        <w:t>git</w:t>
+      </w:r>
+      <w:proofErr w:type="spellEnd"/>
+      <w:r>
+        <w:rPr>
+          <w:rFonts w:ascii="Times New Roman" w:hAnsi="Times New Roman" w:cs="Times New Roman"/>
+          <w:b/>
+        </w:rPr>
+        <w:t xml:space="preserve"> status</w:t>
+      </w:r>
+      <w:r>
+        <w:rPr>
+          <w:rFonts w:ascii="Times New Roman" w:hAnsi="Times New Roman" w:cs="Times New Roman"/>
+        </w:rPr>
+        <w:t xml:space="preserve"> command before and after the adding of the document, as documented in Figure 2-1 below:</w:t>
+      </w:r>
+    </w:p>
+    <w:p>
+      <w:pPr>
+        <w:spacing w:after="120"/>
+        <w:jc w:val="center"/>
+        <w:rPr>
+          <w:rFonts w:ascii="Times New Roman" w:hAnsi="Times New Roman" w:cs="Times New Roman"/>
+        </w:rPr>
+      </w:pPr>
+      <w:r>
+        <w:rPr>
+          <w:rFonts w:ascii="Times New Roman" w:hAnsi="Times New Roman" w:cs="Times New Roman"/>
+          <w:noProof/>
+        </w:rPr>
+        <w:drawing>
+          <wp:inline distT="0" distB="0" distL="0" distR="0">
+            <wp:extent cx="6116914" cy="1425039"/>
+            <wp:effectExtent l="19050" t="19050" r="17186" b="22761"/>
+            <wp:docPr id="3" name="Picture 2" descr="Git Image.tif"/>
+            <wp:cNvGraphicFramePr>
+              <a:graphicFrameLocks xmlns:a="http://schemas.openxmlformats.org/drawingml/2006/main" noChangeAspect="1"/>
+            </wp:cNvGraphicFramePr>
+            <a:graphic xmlns:a="http://schemas.openxmlformats.org/drawingml/2006/main">
+              <a:graphicData uri="http://schemas.openxmlformats.org/drawingml/2006/picture">
+                <pic:pic xmlns:pic="http://schemas.openxmlformats.org/drawingml/2006/picture">
+                  <pic:nvPicPr>
+                    <pic:cNvPr id="0" name="Git Image.tif"/>
+                    <pic:cNvPicPr/>
+                  </pic:nvPicPr>
+                  <pic:blipFill>
+                    <a:blip r:embed="rId10" cstate="print"/>
+                    <a:srcRect l="6479" t="27467" r="2519" b="44267"/>
+                    <a:stretch>
+                      <a:fillRect/>
+                    </a:stretch>
+                  </pic:blipFill>
+                  <pic:spPr>
+                    <a:xfrm>
+                      <a:off x="0" y="0"/>
+                      <a:ext cx="6118781" cy="1425474"/>
+                    </a:xfrm>
+                    <a:prstGeom prst="rect">
+                      <a:avLst/>
+                    </a:prstGeom>
+                    <a:ln>
+                      <a:solidFill>
+                        <a:schemeClr val="tx1"/>
+                      </a:solidFill>
+                    </a:ln>
+                  </pic:spPr>
+                </pic:pic>
+              </a:graphicData>
+            </a:graphic>
+          </wp:inline>
+        </w:drawing>
+      </w:r>
+    </w:p>
+    <w:p>
+      <w:pPr>
+        <w:tabs>
+          <w:tab w:val="left" w:pos="6209"/>
+        </w:tabs>
+        <w:spacing w:after="120"/>
+        <w:jc w:val="center"/>
+        <w:rPr>
+          <w:rFonts w:ascii="Times New Roman" w:hAnsi="Times New Roman" w:cs="Times New Roman"/>
+          <w:b/>
+        </w:rPr>
+      </w:pPr>
+      <w:r>
+        <w:rPr>
+          <w:rFonts w:ascii="Times New Roman" w:hAnsi="Times New Roman" w:cs="Times New Roman"/>
+          <w:b/>
+        </w:rPr>
+        <w:t>Figure 2-1: Difference between Untracked and Tracked Files</w:t>
+      </w:r>
+    </w:p>
+    <w:p>
+      <w:pPr>
+        <w:tabs>
+          <w:tab w:val="left" w:pos="6209"/>
+        </w:tabs>
+        <w:spacing w:after="120"/>
+        <w:jc w:val="both"/>
+        <w:rPr>
+          <w:rFonts w:ascii="Times New Roman" w:hAnsi="Times New Roman" w:cs="Times New Roman"/>
+        </w:rPr>
+      </w:pPr>
+      <w:r>
+        <w:rPr>
+          <w:rFonts w:ascii="Times New Roman" w:hAnsi="Times New Roman" w:cs="Times New Roman"/>
+        </w:rPr>
+        <w:t xml:space="preserve">As can be seen, before a file is added to the </w:t>
+      </w:r>
+      <w:proofErr w:type="spellStart"/>
+      <w:r>
+        <w:rPr>
+          <w:rFonts w:ascii="Times New Roman" w:hAnsi="Times New Roman" w:cs="Times New Roman"/>
+        </w:rPr>
+        <w:t>git</w:t>
+      </w:r>
+      <w:proofErr w:type="spellEnd"/>
+      <w:r>
+        <w:rPr>
+          <w:rFonts w:ascii="Times New Roman" w:hAnsi="Times New Roman" w:cs="Times New Roman"/>
+        </w:rPr>
+        <w:t xml:space="preserve"> environment, it will show up in red text under the untracked files section of the status bar. Upon being added, it will be shown as a new file under the </w:t>
+      </w:r>
+      <w:r>
+        <w:rPr>
+          <w:rFonts w:ascii="Times New Roman" w:hAnsi="Times New Roman" w:cs="Times New Roman"/>
+          <w:b/>
+        </w:rPr>
+        <w:t>Changes to be committed:</w:t>
+      </w:r>
+      <w:r>
+        <w:rPr>
+          <w:rFonts w:ascii="Times New Roman" w:hAnsi="Times New Roman" w:cs="Times New Roman"/>
+        </w:rPr>
+        <w:t xml:space="preserve"> section, meaning that it is ready to be added to the local repository. </w:t>
+      </w:r>
+    </w:p>
+    <w:p>
+      <w:pPr>
+        <w:tabs>
+          <w:tab w:val="left" w:pos="6209"/>
+        </w:tabs>
+        <w:spacing w:after="120"/>
+        <w:jc w:val="both"/>
+        <w:rPr>
+          <w:rFonts w:ascii="Times New Roman" w:hAnsi="Times New Roman" w:cs="Times New Roman"/>
+        </w:rPr>
+      </w:pPr>
+      <w:r>
+        <w:rPr>
+          <w:rFonts w:ascii="Times New Roman" w:hAnsi="Times New Roman" w:cs="Times New Roman"/>
+        </w:rPr>
+        <w:t>To actually create a snapshot of a file and put it on the repository, the following command should be sent:</w:t>
+      </w:r>
+    </w:p>
+    <w:p>
+      <w:pPr>
+        <w:tabs>
+          <w:tab w:val="left" w:pos="6209"/>
+        </w:tabs>
+        <w:spacing w:after="120"/>
+        <w:jc w:val="both"/>
+        <w:rPr>
+          <w:rFonts w:ascii="Times New Roman" w:hAnsi="Times New Roman" w:cs="Times New Roman"/>
+          <w:bdr w:val="single" w:sz="4" w:space="0" w:color="auto"/>
+        </w:rPr>
+      </w:pPr>
+      <w:proofErr w:type="spellStart"/>
+      <w:proofErr w:type="gramStart"/>
+      <w:r>
+        <w:rPr>
+          <w:rFonts w:ascii="Times New Roman" w:hAnsi="Times New Roman" w:cs="Times New Roman"/>
+          <w:bdr w:val="single" w:sz="4" w:space="0" w:color="auto"/>
+        </w:rPr>
+        <w:t>git</w:t>
+      </w:r>
+      <w:proofErr w:type="spellEnd"/>
+      <w:proofErr w:type="gramEnd"/>
+      <w:r>
+        <w:rPr>
+          <w:rFonts w:ascii="Times New Roman" w:hAnsi="Times New Roman" w:cs="Times New Roman"/>
+          <w:bdr w:val="single" w:sz="4" w:space="0" w:color="auto"/>
+        </w:rPr>
+        <w:t xml:space="preserve"> commit –m ‘</w:t>
+      </w:r>
+      <w:r>
+        <w:rPr>
+          <w:rFonts w:ascii="Times New Roman" w:hAnsi="Times New Roman" w:cs="Times New Roman"/>
+          <w:i/>
+          <w:bdr w:val="single" w:sz="4" w:space="0" w:color="auto"/>
+        </w:rPr>
+        <w:t>Insert Commit Message Here</w:t>
+      </w:r>
+      <w:r>
+        <w:rPr>
+          <w:rFonts w:ascii="Times New Roman" w:hAnsi="Times New Roman" w:cs="Times New Roman"/>
+          <w:bdr w:val="single" w:sz="4" w:space="0" w:color="auto"/>
+        </w:rPr>
+        <w:t>’</w:t>
+      </w:r>
+    </w:p>
+    <w:p>
+      <w:pPr>
+        <w:tabs>
+          <w:tab w:val="left" w:pos="6209"/>
+        </w:tabs>
+        <w:spacing w:after="120"/>
+        <w:jc w:val="both"/>
+        <w:rPr>
+          <w:rFonts w:ascii="Times New Roman" w:hAnsi="Times New Roman" w:cs="Times New Roman"/>
+        </w:rPr>
+      </w:pPr>
+      <w:r>
+        <w:rPr>
+          <w:rFonts w:ascii="Times New Roman" w:hAnsi="Times New Roman" w:cs="Times New Roman"/>
+        </w:rPr>
+        <w:t xml:space="preserve">The phrase between the apostrophes is the commit message. This must be included in all commits and consists of a short message describing the nature of the commit, such as: </w:t>
+      </w:r>
+      <w:r>
+        <w:rPr>
+          <w:rFonts w:ascii="Times New Roman" w:hAnsi="Times New Roman" w:cs="Times New Roman"/>
+          <w:i/>
+        </w:rPr>
+        <w:t xml:space="preserve">Added a section describing how to upload files to </w:t>
+      </w:r>
+      <w:proofErr w:type="spellStart"/>
+      <w:r>
+        <w:rPr>
+          <w:rFonts w:ascii="Times New Roman" w:hAnsi="Times New Roman" w:cs="Times New Roman"/>
+          <w:i/>
+        </w:rPr>
+        <w:t>Git</w:t>
+      </w:r>
+      <w:proofErr w:type="spellEnd"/>
+      <w:r>
+        <w:rPr>
+          <w:rFonts w:ascii="Times New Roman" w:hAnsi="Times New Roman" w:cs="Times New Roman"/>
+        </w:rPr>
+        <w:t xml:space="preserve"> or </w:t>
+      </w:r>
+      <w:proofErr w:type="gramStart"/>
+      <w:r>
+        <w:rPr>
+          <w:rFonts w:ascii="Times New Roman" w:hAnsi="Times New Roman" w:cs="Times New Roman"/>
+          <w:i/>
+        </w:rPr>
+        <w:t>Edited</w:t>
+      </w:r>
+      <w:proofErr w:type="gramEnd"/>
+      <w:r>
+        <w:rPr>
+          <w:rFonts w:ascii="Times New Roman" w:hAnsi="Times New Roman" w:cs="Times New Roman"/>
+          <w:i/>
+        </w:rPr>
+        <w:t xml:space="preserve"> the first paragraph describing login procedures</w:t>
+      </w:r>
+      <w:r>
+        <w:rPr>
+          <w:rFonts w:ascii="Times New Roman" w:hAnsi="Times New Roman" w:cs="Times New Roman"/>
+        </w:rPr>
+        <w:t>. If a commit has been successfully executed, the following prompt should be displayed:</w:t>
+      </w:r>
+    </w:p>
+    <w:p>
+      <w:pPr>
+        <w:tabs>
+          <w:tab w:val="left" w:pos="6209"/>
+        </w:tabs>
+        <w:spacing w:after="120"/>
+        <w:jc w:val="center"/>
+        <w:rPr>
+          <w:rFonts w:ascii="Times New Roman" w:hAnsi="Times New Roman" w:cs="Times New Roman"/>
+          <w:b/>
+        </w:rPr>
+      </w:pPr>
+      <w:r>
+        <w:rPr>
+          <w:rFonts w:ascii="Times New Roman" w:hAnsi="Times New Roman" w:cs="Times New Roman"/>
+          <w:b/>
+          <w:noProof/>
+        </w:rPr>
+        <w:lastRenderedPageBreak/>
+        <w:drawing>
+          <wp:inline distT="0" distB="0" distL="0" distR="0">
+            <wp:extent cx="5213268" cy="2232561"/>
+            <wp:effectExtent l="19050" t="19050" r="25482" b="15339"/>
+            <wp:docPr id="4" name="Picture 1"/>
+            <wp:cNvGraphicFramePr>
+              <a:graphicFrameLocks xmlns:a="http://schemas.openxmlformats.org/drawingml/2006/main" noChangeAspect="1"/>
+            </wp:cNvGraphicFramePr>
+            <a:graphic xmlns:a="http://schemas.openxmlformats.org/drawingml/2006/main">
+              <a:graphicData uri="http://schemas.openxmlformats.org/drawingml/2006/picture">
+                <pic:pic xmlns:pic="http://schemas.openxmlformats.org/drawingml/2006/picture">
+                  <pic:nvPicPr>
+                    <pic:cNvPr id="0" name="Picture 1"/>
+                    <pic:cNvPicPr>
+                      <a:picLocks noChangeAspect="1" noChangeArrowheads="1"/>
+                    </pic:cNvPicPr>
+                  </pic:nvPicPr>
+                  <pic:blipFill>
+                    <a:blip r:embed="rId11" cstate="print"/>
+                    <a:srcRect l="50849" r="1119" b="63345"/>
+                    <a:stretch>
+                      <a:fillRect/>
+                    </a:stretch>
+                  </pic:blipFill>
+                  <pic:spPr bwMode="auto">
+                    <a:xfrm>
+                      <a:off x="0" y="0"/>
+                      <a:ext cx="5213268" cy="2232561"/>
+                    </a:xfrm>
+                    <a:prstGeom prst="rect">
+                      <a:avLst/>
+                    </a:prstGeom>
+                    <a:noFill/>
+                    <a:ln w="9525">
+                      <a:solidFill>
+                        <a:schemeClr val="tx1"/>
+                      </a:solidFill>
+                      <a:miter lim="800000"/>
+                      <a:headEnd/>
+                      <a:tailEnd/>
+                    </a:ln>
+                  </pic:spPr>
+                </pic:pic>
+              </a:graphicData>
+            </a:graphic>
+          </wp:inline>
+        </w:drawing>
+      </w:r>
+    </w:p>
+    <w:p>
+      <w:pPr>
+        <w:tabs>
+          <w:tab w:val="left" w:pos="6209"/>
+        </w:tabs>
+        <w:spacing w:after="120"/>
+        <w:jc w:val="center"/>
+        <w:rPr>
+          <w:rFonts w:ascii="Times New Roman" w:hAnsi="Times New Roman" w:cs="Times New Roman"/>
+          <w:b/>
+        </w:rPr>
+      </w:pPr>
+      <w:proofErr w:type="gramStart"/>
+      <w:r>
+        <w:rPr>
+          <w:rFonts w:ascii="Times New Roman" w:hAnsi="Times New Roman" w:cs="Times New Roman"/>
+          <w:b/>
+        </w:rPr>
+        <w:t>Figure 2-2.</w:t>
+      </w:r>
+      <w:proofErr w:type="gramEnd"/>
+      <w:r>
+        <w:rPr>
+          <w:rFonts w:ascii="Times New Roman" w:hAnsi="Times New Roman" w:cs="Times New Roman"/>
+          <w:b/>
+        </w:rPr>
+        <w:t xml:space="preserve"> Example of </w:t>
+      </w:r>
+      <w:proofErr w:type="spellStart"/>
+      <w:r>
+        <w:rPr>
+          <w:rFonts w:ascii="Times New Roman" w:hAnsi="Times New Roman" w:cs="Times New Roman"/>
+          <w:b/>
+        </w:rPr>
+        <w:t>GitBash</w:t>
+      </w:r>
+      <w:proofErr w:type="spellEnd"/>
+      <w:r>
+        <w:rPr>
+          <w:rFonts w:ascii="Times New Roman" w:hAnsi="Times New Roman" w:cs="Times New Roman"/>
+          <w:b/>
+        </w:rPr>
+        <w:t xml:space="preserve"> Prompt after Committing a File</w:t>
+      </w:r>
+    </w:p>
+    <w:p>
+      <w:pPr>
+        <w:tabs>
+          <w:tab w:val="left" w:pos="6209"/>
+        </w:tabs>
+        <w:spacing w:after="120"/>
+        <w:jc w:val="both"/>
+        <w:rPr>
+          <w:rFonts w:ascii="Times New Roman" w:hAnsi="Times New Roman" w:cs="Times New Roman"/>
+        </w:rPr>
+      </w:pPr>
+      <w:r>
+        <w:rPr>
+          <w:rFonts w:ascii="Times New Roman" w:hAnsi="Times New Roman" w:cs="Times New Roman"/>
+        </w:rPr>
+        <w:t xml:space="preserve">If all tracked files have been committed and no files are waiting to be added to the </w:t>
+      </w:r>
+      <w:proofErr w:type="spellStart"/>
+      <w:r>
+        <w:rPr>
+          <w:rFonts w:ascii="Times New Roman" w:hAnsi="Times New Roman" w:cs="Times New Roman"/>
+        </w:rPr>
+        <w:t>git</w:t>
+      </w:r>
+      <w:proofErr w:type="spellEnd"/>
+      <w:r>
+        <w:rPr>
+          <w:rFonts w:ascii="Times New Roman" w:hAnsi="Times New Roman" w:cs="Times New Roman"/>
+        </w:rPr>
+        <w:t xml:space="preserve"> environment, </w:t>
+      </w:r>
+      <w:proofErr w:type="spellStart"/>
+      <w:r>
+        <w:rPr>
+          <w:rFonts w:ascii="Times New Roman" w:hAnsi="Times New Roman" w:cs="Times New Roman"/>
+        </w:rPr>
+        <w:t>GitBash</w:t>
+      </w:r>
+      <w:proofErr w:type="spellEnd"/>
+      <w:r>
+        <w:rPr>
+          <w:rFonts w:ascii="Times New Roman" w:hAnsi="Times New Roman" w:cs="Times New Roman"/>
+        </w:rPr>
+        <w:t xml:space="preserve"> should display the text: </w:t>
+      </w:r>
+      <w:r>
+        <w:rPr>
+          <w:rFonts w:ascii="Times New Roman" w:hAnsi="Times New Roman" w:cs="Times New Roman"/>
+          <w:b/>
+        </w:rPr>
+        <w:t>nothing to commit, working directory clean</w:t>
+      </w:r>
+      <w:r>
+        <w:rPr>
+          <w:rFonts w:ascii="Times New Roman" w:hAnsi="Times New Roman" w:cs="Times New Roman"/>
+        </w:rPr>
+        <w:t>. This means that no files are staged to be committed or waiting to be added. Other information may also be contained in this message, such as updates on how far ahead the local branch is ahead of the remote branch, as shown.</w:t>
+      </w:r>
+    </w:p>
+    <w:p>
+      <w:pPr>
+        <w:tabs>
+          <w:tab w:val="left" w:pos="6209"/>
+        </w:tabs>
+        <w:spacing w:after="120"/>
+        <w:jc w:val="both"/>
+        <w:rPr>
+          <w:rFonts w:ascii="Times New Roman" w:hAnsi="Times New Roman" w:cs="Times New Roman"/>
+        </w:rPr>
+      </w:pPr>
+      <w:r>
+        <w:rPr>
+          <w:rFonts w:ascii="Times New Roman" w:hAnsi="Times New Roman" w:cs="Times New Roman"/>
+        </w:rPr>
+        <w:t xml:space="preserve">If a file that has already been committed is change and then saved again, and the </w:t>
+      </w:r>
+      <w:proofErr w:type="spellStart"/>
+      <w:r>
+        <w:rPr>
+          <w:rFonts w:ascii="Times New Roman" w:hAnsi="Times New Roman" w:cs="Times New Roman"/>
+          <w:b/>
+        </w:rPr>
+        <w:t>git</w:t>
+      </w:r>
+      <w:proofErr w:type="spellEnd"/>
+      <w:r>
+        <w:rPr>
+          <w:rFonts w:ascii="Times New Roman" w:hAnsi="Times New Roman" w:cs="Times New Roman"/>
+          <w:b/>
+        </w:rPr>
+        <w:t xml:space="preserve"> status </w:t>
+      </w:r>
+      <w:r>
+        <w:rPr>
+          <w:rFonts w:ascii="Times New Roman" w:hAnsi="Times New Roman" w:cs="Times New Roman"/>
+        </w:rPr>
+        <w:t>command is sent, the following information should be displayed:</w:t>
+      </w:r>
+    </w:p>
+    <w:p>
+      <w:pPr>
+        <w:tabs>
+          <w:tab w:val="left" w:pos="6209"/>
+        </w:tabs>
+        <w:spacing w:after="120"/>
+        <w:jc w:val="center"/>
+        <w:rPr>
+          <w:rFonts w:ascii="Times New Roman" w:hAnsi="Times New Roman" w:cs="Times New Roman"/>
+        </w:rPr>
+      </w:pPr>
+      <w:r>
+        <w:rPr>
+          <w:rFonts w:ascii="Times New Roman" w:hAnsi="Times New Roman" w:cs="Times New Roman"/>
+          <w:noProof/>
+        </w:rPr>
+        <w:drawing>
+          <wp:inline distT="0" distB="0" distL="0" distR="0">
+            <wp:extent cx="5184817" cy="2481942"/>
+            <wp:effectExtent l="19050" t="19050" r="15833" b="13608"/>
+            <wp:docPr id="5" name="Picture 4"/>
+            <wp:cNvGraphicFramePr>
+              <a:graphicFrameLocks xmlns:a="http://schemas.openxmlformats.org/drawingml/2006/main" noChangeAspect="1"/>
+            </wp:cNvGraphicFramePr>
+            <a:graphic xmlns:a="http://schemas.openxmlformats.org/drawingml/2006/main">
+              <a:graphicData uri="http://schemas.openxmlformats.org/drawingml/2006/picture">
+                <pic:pic xmlns:pic="http://schemas.openxmlformats.org/drawingml/2006/picture">
+                  <pic:nvPicPr>
+                    <pic:cNvPr id="0" name="Picture 4"/>
+                    <pic:cNvPicPr>
+                      <a:picLocks noChangeAspect="1" noChangeArrowheads="1"/>
+                    </pic:cNvPicPr>
+                  </pic:nvPicPr>
+                  <pic:blipFill>
+                    <a:blip r:embed="rId12" cstate="print"/>
+                    <a:srcRect l="50639" r="3512" b="60854"/>
+                    <a:stretch>
+                      <a:fillRect/>
+                    </a:stretch>
+                  </pic:blipFill>
+                  <pic:spPr bwMode="auto">
+                    <a:xfrm>
+                      <a:off x="0" y="0"/>
+                      <a:ext cx="5209973" cy="2493984"/>
+                    </a:xfrm>
+                    <a:prstGeom prst="rect">
+                      <a:avLst/>
+                    </a:prstGeom>
+                    <a:noFill/>
+                    <a:ln w="9525">
+                      <a:solidFill>
+                        <a:schemeClr val="tx1"/>
+                      </a:solidFill>
+                      <a:miter lim="800000"/>
+                      <a:headEnd/>
+                      <a:tailEnd/>
+                    </a:ln>
+                  </pic:spPr>
+                </pic:pic>
+              </a:graphicData>
+            </a:graphic>
+          </wp:inline>
+        </w:drawing>
+      </w:r>
+    </w:p>
+    <w:p>
+      <w:pPr>
+        <w:tabs>
+          <w:tab w:val="left" w:pos="6209"/>
+        </w:tabs>
+        <w:spacing w:after="120"/>
+        <w:jc w:val="center"/>
+        <w:rPr>
+          <w:rFonts w:ascii="Times New Roman" w:hAnsi="Times New Roman" w:cs="Times New Roman"/>
+        </w:rPr>
+      </w:pPr>
+      <w:r>
+        <w:rPr>
+          <w:rFonts w:ascii="Times New Roman" w:hAnsi="Times New Roman" w:cs="Times New Roman"/>
+          <w:b/>
+        </w:rPr>
+        <w:t xml:space="preserve">Figure 2-3. Example of </w:t>
+      </w:r>
+      <w:proofErr w:type="spellStart"/>
+      <w:r>
+        <w:rPr>
+          <w:rFonts w:ascii="Times New Roman" w:hAnsi="Times New Roman" w:cs="Times New Roman"/>
+          <w:b/>
+        </w:rPr>
+        <w:t>GitBash</w:t>
+      </w:r>
+      <w:proofErr w:type="spellEnd"/>
+      <w:r>
+        <w:rPr>
+          <w:rFonts w:ascii="Times New Roman" w:hAnsi="Times New Roman" w:cs="Times New Roman"/>
+          <w:b/>
+        </w:rPr>
+        <w:t xml:space="preserve"> Prompt after Modifying a File</w:t>
+      </w:r>
+    </w:p>
+    <w:p>
+      <w:pPr>
+        <w:tabs>
+          <w:tab w:val="left" w:pos="6209"/>
+        </w:tabs>
+        <w:spacing w:after="120"/>
+        <w:jc w:val="both"/>
+        <w:rPr>
+          <w:rFonts w:ascii="Times New Roman" w:hAnsi="Times New Roman" w:cs="Times New Roman"/>
+        </w:rPr>
+      </w:pPr>
+      <w:r>
+        <w:rPr>
+          <w:rFonts w:ascii="Times New Roman" w:hAnsi="Times New Roman" w:cs="Times New Roman"/>
+        </w:rPr>
+        <w:t xml:space="preserve">The modified tag indicates that changes have been made to the </w:t>
+      </w:r>
+      <w:r>
+        <w:rPr>
+          <w:rFonts w:ascii="Times New Roman" w:hAnsi="Times New Roman" w:cs="Times New Roman"/>
+        </w:rPr>
+        <w:t>document. In order to show that these changes occurred, the document needs to be added to the staging area and then committed yet again. This should be done every 15 minutes or so, as to insure that no information is lost during the development of a given document.</w:t>
+      </w:r>
+    </w:p>
+    <w:p>
+      <w:pPr>
+        <w:tabs>
+          <w:tab w:val="left" w:pos="6209"/>
+        </w:tabs>
+        <w:spacing w:after="120"/>
+        <w:jc w:val="both"/>
+        <w:rPr>
+          <w:rFonts w:ascii="Times New Roman" w:hAnsi="Times New Roman" w:cs="Times New Roman"/>
+        </w:rPr>
+      </w:pPr>
+      <w:r>
+        <w:rPr>
+          <w:rFonts w:ascii="Times New Roman" w:hAnsi="Times New Roman" w:cs="Times New Roman"/>
+        </w:rPr>
+        <w:t>With this knowledge in mind, the user can begin the process of learning more advanced workflow techniques, which are described in the next section.</w:t>
+      </w:r>
+    </w:p>
+    <w:p>
+      <w:pPr>
+        <w:tabs>
+          <w:tab w:val="left" w:pos="6209"/>
+        </w:tabs>
+        <w:spacing w:after="120"/>
+        <w:jc w:val="both"/>
+        <w:rPr>
+          <w:rFonts w:ascii="Times New Roman" w:hAnsi="Times New Roman" w:cs="Times New Roman"/>
+        </w:rPr>
+      </w:pPr>
+    </w:p>
+    <w:p>
+      <w:pPr>
+        <w:pStyle w:val="Heading1"/>
+        <w:ind w:left="360"/>
+      </w:pPr>
+      <w:r>
+        <w:lastRenderedPageBreak/>
+        <w:t>Creating and Using Branches</w:t>
+      </w:r>
+    </w:p>
+    <w:p>
+      <w:pPr>
+        <w:jc w:val="both"/>
+        <w:rPr>
+          <w:rFonts w:ascii="Times New Roman" w:hAnsi="Times New Roman" w:cs="Times New Roman"/>
+        </w:rPr>
+      </w:pPr>
+      <w:r>
+        <w:rPr>
+          <w:rFonts w:ascii="Times New Roman" w:hAnsi="Times New Roman" w:cs="Times New Roman"/>
+        </w:rPr>
+        <w:t>Branches are essentially separate work areas for creating and editing documents that does not affect the state of the document stored in the master branch. This is accomplished not by copying the files into the new workspace, but by creating a new pointer that refers to different snapshots of all of the documents located within the master branch. Thus, when working on a document, it is extremely useful to do so in a branch associated with its development (such as Editing, Reviewing, etc.).</w:t>
+      </w:r>
+    </w:p>
+    <w:p>
+      <w:pPr>
+        <w:pStyle w:val="ListParagraph"/>
+        <w:numPr>
+          <w:ilvl w:val="0"/>
+          <w:numId w:val="1"/>
+        </w:numPr>
+        <w:spacing w:after="0" w:line="240" w:lineRule="auto"/>
+        <w:outlineLvl w:val="1"/>
+        <w:rPr>
+          <w:rFonts w:ascii="Times New Roman" w:hAnsi="Times New Roman" w:cs="Times New Roman"/>
+          <w:b/>
+          <w:bCs/>
+          <w:i/>
+          <w:iCs/>
+          <w:vanish/>
+          <w:sz w:val="24"/>
+          <w:szCs w:val="24"/>
+        </w:rPr>
+      </w:pPr>
+    </w:p>
+    <w:p>
+      <w:pPr>
+        <w:pStyle w:val="ListParagraph"/>
+        <w:numPr>
+          <w:ilvl w:val="0"/>
+          <w:numId w:val="1"/>
+        </w:numPr>
+        <w:spacing w:after="0" w:line="240" w:lineRule="auto"/>
+        <w:outlineLvl w:val="1"/>
+        <w:rPr>
+          <w:rFonts w:ascii="Times New Roman" w:hAnsi="Times New Roman" w:cs="Times New Roman"/>
+          <w:b/>
+          <w:bCs/>
+          <w:i/>
+          <w:iCs/>
+          <w:vanish/>
+          <w:sz w:val="24"/>
+          <w:szCs w:val="24"/>
+        </w:rPr>
+      </w:pPr>
+    </w:p>
+    <w:p>
+      <w:pPr>
+        <w:pStyle w:val="Heading2"/>
+      </w:pPr>
+      <w:r>
+        <w:t xml:space="preserve"> Creating a Branch</w:t>
+      </w:r>
+    </w:p>
+    <w:p>
+      <w:pPr>
+        <w:rPr>
+          <w:rFonts w:ascii="Times New Roman" w:hAnsi="Times New Roman" w:cs="Times New Roman"/>
+        </w:rPr>
+      </w:pPr>
+      <w:r>
+        <w:rPr>
+          <w:rFonts w:ascii="Times New Roman" w:hAnsi="Times New Roman" w:cs="Times New Roman"/>
+        </w:rPr>
+        <w:t>A branch is created through the use of the following command:</w:t>
+      </w:r>
+    </w:p>
+    <w:p>
+      <w:pPr>
+        <w:rPr>
+          <w:rFonts w:ascii="Times New Roman" w:hAnsi="Times New Roman" w:cs="Times New Roman"/>
+          <w:i/>
+          <w:bdr w:val="single" w:sz="4" w:space="0" w:color="auto"/>
+        </w:rPr>
+      </w:pPr>
+      <w:proofErr w:type="spellStart"/>
+      <w:proofErr w:type="gramStart"/>
+      <w:r>
+        <w:rPr>
+          <w:rFonts w:ascii="Times New Roman" w:hAnsi="Times New Roman" w:cs="Times New Roman"/>
+          <w:bdr w:val="single" w:sz="4" w:space="0" w:color="auto"/>
+        </w:rPr>
+        <w:t>git</w:t>
+      </w:r>
+      <w:proofErr w:type="spellEnd"/>
+      <w:proofErr w:type="gramEnd"/>
+      <w:r>
+        <w:rPr>
+          <w:rFonts w:ascii="Times New Roman" w:hAnsi="Times New Roman" w:cs="Times New Roman"/>
+          <w:bdr w:val="single" w:sz="4" w:space="0" w:color="auto"/>
+        </w:rPr>
+        <w:t xml:space="preserve"> checkout –b </w:t>
+      </w:r>
+      <w:proofErr w:type="spellStart"/>
+      <w:r>
+        <w:rPr>
+          <w:rFonts w:ascii="Times New Roman" w:hAnsi="Times New Roman" w:cs="Times New Roman"/>
+          <w:i/>
+          <w:bdr w:val="single" w:sz="4" w:space="0" w:color="auto"/>
+        </w:rPr>
+        <w:t>Insert_Branch_Name_Here</w:t>
+      </w:r>
+      <w:proofErr w:type="spellEnd"/>
+    </w:p>
+    <w:p>
+      <w:pPr>
+        <w:jc w:val="both"/>
+        <w:rPr>
+          <w:rFonts w:ascii="Times New Roman" w:hAnsi="Times New Roman" w:cs="Times New Roman"/>
+        </w:rPr>
+      </w:pPr>
+      <w:r>
+        <w:rPr>
+          <w:rFonts w:ascii="Times New Roman" w:hAnsi="Times New Roman" w:cs="Times New Roman"/>
+        </w:rPr>
+        <w:t xml:space="preserve">This particular command would create the listed branch name and switch the development environment over to it. The success of this command can be seen in the name listed after the name of the working directory. It should now say </w:t>
+      </w:r>
+      <w:proofErr w:type="spellStart"/>
+      <w:r>
+        <w:rPr>
+          <w:rFonts w:ascii="Times New Roman" w:hAnsi="Times New Roman" w:cs="Times New Roman"/>
+          <w:i/>
+        </w:rPr>
+        <w:t>Insert_Branch_Name_Here</w:t>
+      </w:r>
+      <w:proofErr w:type="spellEnd"/>
+      <w:r>
+        <w:rPr>
+          <w:rFonts w:ascii="Times New Roman" w:hAnsi="Times New Roman" w:cs="Times New Roman"/>
+        </w:rPr>
+        <w:t xml:space="preserve">, as opposed to </w:t>
+      </w:r>
+      <w:r>
+        <w:rPr>
+          <w:rFonts w:ascii="Times New Roman" w:hAnsi="Times New Roman" w:cs="Times New Roman"/>
+          <w:i/>
+        </w:rPr>
+        <w:t>master</w:t>
+      </w:r>
+      <w:r>
+        <w:rPr>
+          <w:rFonts w:ascii="Times New Roman" w:hAnsi="Times New Roman" w:cs="Times New Roman"/>
+        </w:rPr>
+        <w:t>. Another way of verifying this is by sending the following command:</w:t>
+      </w:r>
+    </w:p>
+    <w:p>
+      <w:pPr>
+        <w:rPr>
+          <w:rFonts w:ascii="Times New Roman" w:hAnsi="Times New Roman" w:cs="Times New Roman"/>
+          <w:bdr w:val="single" w:sz="4" w:space="0" w:color="auto"/>
+        </w:rPr>
+      </w:pPr>
+      <w:proofErr w:type="spellStart"/>
+      <w:proofErr w:type="gramStart"/>
+      <w:r>
+        <w:rPr>
+          <w:rFonts w:ascii="Times New Roman" w:hAnsi="Times New Roman" w:cs="Times New Roman"/>
+          <w:bdr w:val="single" w:sz="4" w:space="0" w:color="auto"/>
+        </w:rPr>
+        <w:t>git</w:t>
+      </w:r>
+      <w:proofErr w:type="spellEnd"/>
+      <w:proofErr w:type="gramEnd"/>
+      <w:r>
+        <w:rPr>
+          <w:rFonts w:ascii="Times New Roman" w:hAnsi="Times New Roman" w:cs="Times New Roman"/>
+          <w:bdr w:val="single" w:sz="4" w:space="0" w:color="auto"/>
+        </w:rPr>
+        <w:t xml:space="preserve"> branch</w:t>
+      </w:r>
+    </w:p>
+    <w:p>
+      <w:pPr>
+        <w:rPr>
+          <w:rFonts w:ascii="Times New Roman" w:hAnsi="Times New Roman" w:cs="Times New Roman"/>
+        </w:rPr>
+      </w:pPr>
+      <w:r>
+        <w:rPr>
+          <w:rFonts w:ascii="Times New Roman" w:hAnsi="Times New Roman" w:cs="Times New Roman"/>
+        </w:rPr>
+        <w:t>This command both lists the current existing branches on the users local device, as well as indicates which branch the user is currently working within with an asterisk.</w:t>
+      </w:r>
+    </w:p>
+    <w:p>
+      <w:pPr>
+        <w:rPr>
+          <w:rFonts w:ascii="Times New Roman" w:hAnsi="Times New Roman" w:cs="Times New Roman"/>
+        </w:rPr>
+      </w:pPr>
+      <w:r>
+        <w:rPr>
+          <w:rFonts w:ascii="Times New Roman" w:hAnsi="Times New Roman" w:cs="Times New Roman"/>
+        </w:rPr>
+        <w:t>If the user wishes to switch between branches, he or she must issue the following command:</w:t>
+      </w:r>
+    </w:p>
+    <w:p>
+      <w:pPr>
+        <w:rPr>
+          <w:rFonts w:ascii="Times New Roman" w:hAnsi="Times New Roman" w:cs="Times New Roman"/>
+          <w:bdr w:val="single" w:sz="4" w:space="0" w:color="auto"/>
+        </w:rPr>
+      </w:pPr>
+      <w:proofErr w:type="spellStart"/>
+      <w:proofErr w:type="gramStart"/>
+      <w:r>
+        <w:rPr>
+          <w:rFonts w:ascii="Times New Roman" w:hAnsi="Times New Roman" w:cs="Times New Roman"/>
+          <w:bdr w:val="single" w:sz="4" w:space="0" w:color="auto"/>
+        </w:rPr>
+        <w:t>git</w:t>
+      </w:r>
+      <w:proofErr w:type="spellEnd"/>
+      <w:proofErr w:type="gramEnd"/>
+      <w:r>
+        <w:rPr>
+          <w:rFonts w:ascii="Times New Roman" w:hAnsi="Times New Roman" w:cs="Times New Roman"/>
+          <w:bdr w:val="single" w:sz="4" w:space="0" w:color="auto"/>
+        </w:rPr>
+        <w:t xml:space="preserve"> checkout </w:t>
+      </w:r>
+      <w:proofErr w:type="spellStart"/>
+      <w:r>
+        <w:rPr>
+          <w:rFonts w:ascii="Times New Roman" w:hAnsi="Times New Roman" w:cs="Times New Roman"/>
+          <w:i/>
+          <w:bdr w:val="single" w:sz="4" w:space="0" w:color="auto"/>
+        </w:rPr>
+        <w:t>Branch_Name</w:t>
+      </w:r>
+      <w:proofErr w:type="spellEnd"/>
+    </w:p>
+    <w:p>
+      <w:pPr>
+        <w:pStyle w:val="Heading2"/>
+      </w:pPr>
+      <w:r>
+        <w:t xml:space="preserve"> </w:t>
+      </w:r>
+      <w:r>
+        <w:t xml:space="preserve"> Merging Branch Changes into the Master Branch</w:t>
+      </w:r>
+    </w:p>
+    <w:p>
+      <w:pPr>
+        <w:rPr>
+          <w:rFonts w:ascii="Times New Roman" w:hAnsi="Times New Roman" w:cs="Times New Roman"/>
+        </w:rPr>
+      </w:pPr>
+      <w:r>
+        <w:rPr>
+          <w:rFonts w:ascii="Times New Roman" w:hAnsi="Times New Roman" w:cs="Times New Roman"/>
+        </w:rPr>
+        <w:t>If the user has completed his or her work within a branch, the user can merge the changes that he or she made to a document into the original document that they were derived from. This is accomplished by first switching to the master branch with the checkout command. Then the merge command is sent, as shown:</w:t>
+      </w:r>
+    </w:p>
+    <w:p>
+      <w:pPr>
+        <w:rPr>
+          <w:rFonts w:ascii="Times New Roman" w:hAnsi="Times New Roman" w:cs="Times New Roman"/>
+          <w:i/>
+          <w:bdr w:val="single" w:sz="4" w:space="0" w:color="auto"/>
+        </w:rPr>
+      </w:pPr>
+      <w:proofErr w:type="spellStart"/>
+      <w:proofErr w:type="gramStart"/>
+      <w:r>
+        <w:rPr>
+          <w:rFonts w:ascii="Times New Roman" w:hAnsi="Times New Roman" w:cs="Times New Roman"/>
+          <w:bdr w:val="single" w:sz="4" w:space="0" w:color="auto"/>
+        </w:rPr>
+        <w:t>git</w:t>
+      </w:r>
+      <w:proofErr w:type="spellEnd"/>
+      <w:proofErr w:type="gramEnd"/>
+      <w:r>
+        <w:rPr>
+          <w:rFonts w:ascii="Times New Roman" w:hAnsi="Times New Roman" w:cs="Times New Roman"/>
+          <w:bdr w:val="single" w:sz="4" w:space="0" w:color="auto"/>
+        </w:rPr>
+        <w:t xml:space="preserve"> merge </w:t>
+      </w:r>
+      <w:proofErr w:type="spellStart"/>
+      <w:r>
+        <w:rPr>
+          <w:rFonts w:ascii="Times New Roman" w:hAnsi="Times New Roman" w:cs="Times New Roman"/>
+          <w:i/>
+          <w:bdr w:val="single" w:sz="4" w:space="0" w:color="auto"/>
+        </w:rPr>
+        <w:t>Name_of_Branch_Merging_with_Master</w:t>
+      </w:r>
+      <w:proofErr w:type="spellEnd"/>
+    </w:p>
+    <w:p>
+      <w:pPr>
+        <w:rPr>
+          <w:rFonts w:ascii="Times New Roman" w:hAnsi="Times New Roman" w:cs="Times New Roman"/>
+        </w:rPr>
+      </w:pPr>
+      <w:r>
+        <w:rPr>
+          <w:rFonts w:ascii="Times New Roman" w:hAnsi="Times New Roman" w:cs="Times New Roman"/>
+        </w:rPr>
+        <w:t>This creates a copy of the document that incorporates the changes made within the branch that it is being merged with. An example of this process is shown below:</w:t>
+      </w:r>
+    </w:p>
+    <w:p>
+      <w:pPr>
+        <w:rPr>
+          <w:rFonts w:ascii="Times New Roman" w:hAnsi="Times New Roman" w:cs="Times New Roman"/>
+        </w:rPr>
+      </w:pPr>
+    </w:p>
+    <w:p>
+      <w:pPr>
+        <w:rPr>
+          <w:rFonts w:ascii="Times New Roman" w:hAnsi="Times New Roman" w:cs="Times New Roman"/>
+        </w:rPr>
+      </w:pPr>
+      <w:r>
+        <w:rPr>
+          <w:rFonts w:ascii="Times New Roman" w:hAnsi="Times New Roman" w:cs="Times New Roman"/>
+        </w:rPr>
+        <w:t xml:space="preserve">If there are any merge conflicts, </w:t>
+      </w:r>
+      <w:proofErr w:type="spellStart"/>
+      <w:r>
+        <w:rPr>
+          <w:rFonts w:ascii="Times New Roman" w:hAnsi="Times New Roman" w:cs="Times New Roman"/>
+        </w:rPr>
+        <w:t>git</w:t>
+      </w:r>
+      <w:proofErr w:type="spellEnd"/>
+      <w:r>
+        <w:rPr>
+          <w:rFonts w:ascii="Times New Roman" w:hAnsi="Times New Roman" w:cs="Times New Roman"/>
+        </w:rPr>
+        <w:t xml:space="preserve"> will list them as well. These conflicts can be resolved by opening up the file, implementing the desired changes, and then committing the results. For more advanced merging </w:t>
+      </w:r>
+      <w:proofErr w:type="spellStart"/>
+      <w:r>
+        <w:rPr>
+          <w:rFonts w:ascii="Times New Roman" w:hAnsi="Times New Roman" w:cs="Times New Roman"/>
+        </w:rPr>
+        <w:t>informa</w:t>
+      </w:r>
+      <w:r>
+        <w:rPr>
+          <w:rFonts w:ascii="Times New Roman" w:hAnsi="Times New Roman" w:cs="Times New Roman"/>
+        </w:rPr>
+        <w:t>g</w:t>
+      </w:r>
+      <w:r>
+        <w:rPr>
+          <w:rFonts w:ascii="Times New Roman" w:hAnsi="Times New Roman" w:cs="Times New Roman"/>
+        </w:rPr>
+        <w:t>tion</w:t>
+      </w:r>
+      <w:proofErr w:type="spellEnd"/>
+      <w:r>
+        <w:rPr>
+          <w:rFonts w:ascii="Times New Roman" w:hAnsi="Times New Roman" w:cs="Times New Roman"/>
+        </w:rPr>
+        <w:t xml:space="preserve">, please refer to </w:t>
+      </w:r>
+      <w:hyperlink r:id="rId13" w:history="1">
+        <w:r>
+          <w:rPr>
+            <w:rStyle w:val="Hyperlink"/>
+            <w:rFonts w:ascii="Times New Roman" w:hAnsi="Times New Roman" w:cs="Times New Roman"/>
+          </w:rPr>
+          <w:t>http://git-scm.com/book/en/Git-Branching-Basic-Branching-and-Merging</w:t>
+        </w:r>
+      </w:hyperlink>
+      <w:r>
+        <w:rPr>
+          <w:rFonts w:ascii="Times New Roman" w:hAnsi="Times New Roman" w:cs="Times New Roman"/>
+        </w:rPr>
+        <w:t xml:space="preserve">. </w:t>
+      </w:r>
+    </w:p>
+    <w:p>
+      <w:pPr>
+        <w:pStyle w:val="Heading2"/>
+      </w:pPr>
+      <w:r>
+        <w:t xml:space="preserve"> Pushing Branches to a Remote Repository</w:t>
+      </w:r>
+    </w:p>
+    <w:p>
+      <w:pPr>
+        <w:rPr>
+          <w:rFonts w:ascii="Times New Roman" w:hAnsi="Times New Roman" w:cs="Times New Roman"/>
+        </w:rPr>
+      </w:pPr>
+      <w:r>
+        <w:rPr>
+          <w:rFonts w:ascii="Times New Roman" w:hAnsi="Times New Roman" w:cs="Times New Roman"/>
+        </w:rPr>
+        <w:t>To push information held on a branch to a remote repository, the following commands must be issued:</w:t>
+      </w:r>
+    </w:p>
+    <w:p>
+      <w:pPr>
+        <w:rPr>
+          <w:rFonts w:ascii="Times New Roman" w:hAnsi="Times New Roman" w:cs="Times New Roman"/>
+          <w:bdr w:val="single" w:sz="4" w:space="0" w:color="auto"/>
+        </w:rPr>
+      </w:pPr>
+      <w:proofErr w:type="spellStart"/>
+      <w:proofErr w:type="gramStart"/>
+      <w:r>
+        <w:rPr>
+          <w:rFonts w:ascii="Times New Roman" w:hAnsi="Times New Roman" w:cs="Times New Roman"/>
+          <w:bdr w:val="single" w:sz="4" w:space="0" w:color="auto"/>
+        </w:rPr>
+        <w:t>git</w:t>
+      </w:r>
+      <w:proofErr w:type="spellEnd"/>
+      <w:proofErr w:type="gramEnd"/>
+      <w:r>
+        <w:rPr>
+          <w:rFonts w:ascii="Times New Roman" w:hAnsi="Times New Roman" w:cs="Times New Roman"/>
+          <w:bdr w:val="single" w:sz="4" w:space="0" w:color="auto"/>
+        </w:rPr>
+        <w:t xml:space="preserve"> push design </w:t>
+      </w:r>
+      <w:proofErr w:type="spellStart"/>
+      <w:r>
+        <w:rPr>
+          <w:rFonts w:ascii="Times New Roman" w:hAnsi="Times New Roman" w:cs="Times New Roman"/>
+          <w:i/>
+          <w:bdr w:val="single" w:sz="4" w:space="0" w:color="auto"/>
+        </w:rPr>
+        <w:t>Branch_Name</w:t>
+      </w:r>
+      <w:proofErr w:type="spellEnd"/>
+    </w:p>
+    <w:p>
+      <w:pPr>
+        <w:rPr>
+          <w:rFonts w:ascii="Times New Roman" w:hAnsi="Times New Roman" w:cs="Times New Roman"/>
+        </w:rPr>
+      </w:pPr>
+      <w:r>
+        <w:rPr>
+          <w:rFonts w:ascii="Times New Roman" w:hAnsi="Times New Roman" w:cs="Times New Roman"/>
+        </w:rPr>
+        <w:t>Now the user’s local branch can be found in the remote repository.</w:t>
+      </w:r>
+    </w:p>
+    <w:p>
+      <w:pPr>
+        <w:pStyle w:val="Heading1"/>
+        <w:ind w:left="360"/>
+      </w:pPr>
+      <w:r>
+        <w:lastRenderedPageBreak/>
+        <w:t>Pulling Data from a Remote Repository</w:t>
+      </w:r>
+    </w:p>
+    <w:p>
+      <w:pPr>
+        <w:rPr>
+          <w:rFonts w:ascii="Times New Roman" w:hAnsi="Times New Roman" w:cs="Times New Roman"/>
+        </w:rPr>
+      </w:pPr>
+      <w:r>
+        <w:rPr>
+          <w:rFonts w:ascii="Times New Roman" w:hAnsi="Times New Roman" w:cs="Times New Roman"/>
+        </w:rPr>
+        <w:t>To pull data from a remote repository, one must first ensure that his or her local directory is at the same location commit-wise as the remote repository. This is done with the fetch command, as shown:</w:t>
+      </w:r>
+    </w:p>
+    <w:p>
+      <w:pPr>
+        <w:rPr>
+          <w:rFonts w:ascii="Times New Roman" w:hAnsi="Times New Roman" w:cs="Times New Roman"/>
+          <w:bdr w:val="single" w:sz="4" w:space="0" w:color="auto"/>
+        </w:rPr>
+      </w:pPr>
+      <w:proofErr w:type="spellStart"/>
+      <w:proofErr w:type="gramStart"/>
+      <w:r>
+        <w:rPr>
+          <w:rFonts w:ascii="Times New Roman" w:hAnsi="Times New Roman" w:cs="Times New Roman"/>
+          <w:bdr w:val="single" w:sz="4" w:space="0" w:color="auto"/>
+        </w:rPr>
+        <w:t>git</w:t>
+      </w:r>
+      <w:proofErr w:type="spellEnd"/>
+      <w:proofErr w:type="gramEnd"/>
+      <w:r>
+        <w:rPr>
+          <w:rFonts w:ascii="Times New Roman" w:hAnsi="Times New Roman" w:cs="Times New Roman"/>
+          <w:bdr w:val="single" w:sz="4" w:space="0" w:color="auto"/>
+        </w:rPr>
+        <w:t xml:space="preserve"> fetch design</w:t>
+      </w:r>
+    </w:p>
+    <w:p>
+      <w:pPr>
+        <w:jc w:val="both"/>
+        <w:rPr>
+          <w:rFonts w:ascii="Times New Roman" w:hAnsi="Times New Roman" w:cs="Times New Roman"/>
+        </w:rPr>
+      </w:pPr>
+      <w:r>
+        <w:rPr>
+          <w:rFonts w:ascii="Times New Roman" w:hAnsi="Times New Roman" w:cs="Times New Roman"/>
+        </w:rPr>
+        <w:t xml:space="preserve">If no new information has been added to the remote repository, no information will be returned. Otherwise, </w:t>
+      </w:r>
+      <w:proofErr w:type="spellStart"/>
+      <w:r>
+        <w:rPr>
+          <w:rFonts w:ascii="Times New Roman" w:hAnsi="Times New Roman" w:cs="Times New Roman"/>
+        </w:rPr>
+        <w:t>GitBash</w:t>
+      </w:r>
+      <w:proofErr w:type="spellEnd"/>
+      <w:r>
+        <w:rPr>
+          <w:rFonts w:ascii="Times New Roman" w:hAnsi="Times New Roman" w:cs="Times New Roman"/>
+        </w:rPr>
+        <w:t xml:space="preserve"> will display any branches or commits that have been added since the user’s last pull request.</w:t>
+      </w:r>
+    </w:p>
+    <w:p>
+      <w:pPr>
+        <w:jc w:val="both"/>
+        <w:rPr>
+          <w:rFonts w:ascii="Times New Roman" w:hAnsi="Times New Roman" w:cs="Times New Roman"/>
+        </w:rPr>
+      </w:pPr>
+      <w:r>
+        <w:rPr>
+          <w:rFonts w:ascii="Times New Roman" w:hAnsi="Times New Roman" w:cs="Times New Roman"/>
+        </w:rPr>
+        <w:t>After this has been done, information can be grabbed from a specific branch on the remote repository by sending the following command:</w:t>
+      </w:r>
+    </w:p>
+    <w:p>
+      <w:pPr>
+        <w:jc w:val="both"/>
+        <w:rPr>
+          <w:rFonts w:ascii="Times New Roman" w:hAnsi="Times New Roman" w:cs="Times New Roman"/>
+          <w:bdr w:val="single" w:sz="4" w:space="0" w:color="auto"/>
+        </w:rPr>
+      </w:pPr>
+      <w:proofErr w:type="spellStart"/>
+      <w:proofErr w:type="gramStart"/>
+      <w:r>
+        <w:rPr>
+          <w:rFonts w:ascii="Times New Roman" w:hAnsi="Times New Roman" w:cs="Times New Roman"/>
+          <w:bdr w:val="single" w:sz="4" w:space="0" w:color="auto"/>
+        </w:rPr>
+        <w:t>git</w:t>
+      </w:r>
+      <w:proofErr w:type="spellEnd"/>
+      <w:proofErr w:type="gramEnd"/>
+      <w:r>
+        <w:rPr>
+          <w:rFonts w:ascii="Times New Roman" w:hAnsi="Times New Roman" w:cs="Times New Roman"/>
+          <w:bdr w:val="single" w:sz="4" w:space="0" w:color="auto"/>
+        </w:rPr>
+        <w:t xml:space="preserve"> pull design </w:t>
+      </w:r>
+      <w:proofErr w:type="spellStart"/>
+      <w:r>
+        <w:rPr>
+          <w:rFonts w:ascii="Times New Roman" w:hAnsi="Times New Roman" w:cs="Times New Roman"/>
+          <w:i/>
+          <w:bdr w:val="single" w:sz="4" w:space="0" w:color="auto"/>
+        </w:rPr>
+        <w:t>Branch_Name</w:t>
+      </w:r>
+      <w:proofErr w:type="spellEnd"/>
+    </w:p>
+    <w:p>
+      <w:pPr>
+        <w:jc w:val="both"/>
+        <w:rPr>
+          <w:rFonts w:ascii="Times New Roman" w:hAnsi="Times New Roman" w:cs="Times New Roman"/>
+        </w:rPr>
+      </w:pPr>
+      <w:r>
+        <w:rPr>
+          <w:rFonts w:ascii="Times New Roman" w:hAnsi="Times New Roman" w:cs="Times New Roman"/>
+        </w:rPr>
+        <w:t>Now any files located on the specified branch will be added to your local repository and be ready for use.</w:t>
+      </w:r>
+    </w:p>
+    <w:p>
+      <w:pPr>
+        <w:jc w:val="both"/>
+        <w:rPr>
+          <w:rFonts w:ascii="Times New Roman" w:hAnsi="Times New Roman" w:cs="Times New Roman"/>
+        </w:rPr>
+      </w:pPr>
+      <w:r>
+        <w:rPr>
+          <w:rFonts w:ascii="Times New Roman" w:hAnsi="Times New Roman" w:cs="Times New Roman"/>
+        </w:rPr>
+        <w:t xml:space="preserve">For more information on pulling data from remotes, please refer to </w:t>
+      </w:r>
+      <w:hyperlink r:id="rId14" w:history="1">
+        <w:r>
+          <w:rPr>
+            <w:rStyle w:val="Hyperlink"/>
+            <w:rFonts w:ascii="Times New Roman" w:hAnsi="Times New Roman" w:cs="Times New Roman"/>
+          </w:rPr>
+          <w:t>http://git-scm.com/book/en/Git-Basics-Working-with-Remotes</w:t>
+        </w:r>
+      </w:hyperlink>
+      <w:r>
+        <w:rPr>
+          <w:rFonts w:ascii="Times New Roman" w:hAnsi="Times New Roman" w:cs="Times New Roman"/>
+        </w:rPr>
+        <w:t>.</w:t>
+      </w:r>
+    </w:p>
+    <w:p>
+      <w:pPr>
+        <w:pStyle w:val="Heading1"/>
+        <w:ind w:left="360"/>
+      </w:pPr>
+      <w:r>
+        <w:t xml:space="preserve">Full </w:t>
+      </w:r>
+      <w:proofErr w:type="spellStart"/>
+      <w:r>
+        <w:t>Git</w:t>
+      </w:r>
+      <w:proofErr w:type="spellEnd"/>
+      <w:r>
+        <w:t xml:space="preserve"> Command List</w:t>
+      </w:r>
+    </w:p>
+    <w:p>
+      <w:pPr>
+        <w:jc w:val="both"/>
+        <w:rPr>
+          <w:rFonts w:ascii="Times New Roman" w:hAnsi="Times New Roman" w:cs="Times New Roman"/>
+        </w:rPr>
+      </w:pPr>
+      <w:r>
+        <w:rPr>
+          <w:rFonts w:ascii="Times New Roman" w:hAnsi="Times New Roman" w:cs="Times New Roman"/>
+        </w:rPr>
+        <w:t xml:space="preserve">For a full list and explanation of </w:t>
+      </w:r>
+      <w:proofErr w:type="spellStart"/>
+      <w:r>
+        <w:rPr>
+          <w:rFonts w:ascii="Times New Roman" w:hAnsi="Times New Roman" w:cs="Times New Roman"/>
+        </w:rPr>
+        <w:t>git</w:t>
+      </w:r>
+      <w:proofErr w:type="spellEnd"/>
+      <w:r>
+        <w:rPr>
+          <w:rFonts w:ascii="Times New Roman" w:hAnsi="Times New Roman" w:cs="Times New Roman"/>
+        </w:rPr>
+        <w:t xml:space="preserve"> commands, please refer to </w:t>
+      </w:r>
+      <w:hyperlink r:id="rId15" w:history="1">
+        <w:r>
+          <w:rPr>
+            <w:rStyle w:val="Hyperlink"/>
+            <w:rFonts w:ascii="Times New Roman" w:hAnsi="Times New Roman" w:cs="Times New Roman"/>
+          </w:rPr>
+          <w:t>http://git-scm.com/docs</w:t>
+        </w:r>
+      </w:hyperlink>
+      <w:r>
+        <w:t xml:space="preserve"> </w:t>
+      </w:r>
+      <w:r>
+        <w:rPr>
+          <w:rFonts w:ascii="Times New Roman" w:hAnsi="Times New Roman" w:cs="Times New Roman"/>
+        </w:rPr>
+        <w:t xml:space="preserve">or ask Tom Moline at </w:t>
+      </w:r>
+      <w:hyperlink r:id="rId16" w:history="1">
+        <w:r>
+          <w:rPr>
+            <w:rStyle w:val="Hyperlink"/>
+            <w:rFonts w:ascii="Times New Roman" w:hAnsi="Times New Roman" w:cs="Times New Roman"/>
+          </w:rPr>
+          <w:t>tmoline@slu.edu</w:t>
+        </w:r>
+      </w:hyperlink>
+      <w:r>
+        <w:rPr>
+          <w:rFonts w:ascii="Times New Roman" w:hAnsi="Times New Roman" w:cs="Times New Roman"/>
+        </w:rPr>
+        <w:t xml:space="preserve">. </w:t>
+      </w:r>
+    </w:p>
+    <w:p>
+      <w:pPr>
+        <w:jc w:val="both"/>
+        <w:rPr>
+          <w:rFonts w:ascii="Times New Roman" w:hAnsi="Times New Roman" w:cs="Times New Roman"/>
+        </w:rPr>
+      </w:pPr>
+      <w:r>
+        <w:rPr>
+          <w:rFonts w:ascii="Times New Roman" w:hAnsi="Times New Roman" w:cs="Times New Roman"/>
+        </w:rPr>
+        <w:t>Enjoy!</w:t>
+      </w:r>
+    </w:p>
+    <w:p>
+      <w:pPr>
         <w:rPr>
           <w:rFonts w:ascii="Times New Roman" w:hAnsi="Times New Roman" w:cs="Times New Roman"/>
         </w:rPr>
@@ -3406,9 +5365,8 @@
     <w:panose1 w:val="020B0604030504040204"/>
     <w:charset w:val="00"/>
     <w:family w:val="swiss"/>
-    <w:notTrueType/>
     <w:pitch w:val="variable"/>
-    <w:sig w:usb0="00000003" w:usb1="00000000" w:usb2="00000000" w:usb3="00000000" w:csb0="00000001" w:csb1="00000000"/>
+    <w:sig w:usb0="E1002EFF" w:usb1="C000605B" w:usb2="00000029" w:usb3="00000000" w:csb0="000101FF" w:csb1="00000000"/>
   </w:font>
 </w:fonts>
 </file>
@@ -3427,6 +5385,7 @@
     <w:rsid w:val="00941204"/>
     <w:rsid w:val="00A16043"/>
     <w:rsid w:val="00C13F7A"/>
+    <w:rsid w:val="00C21A2E"/>
     <w:rsid w:val="00D1263A"/>
     <w:rsid w:val="00E74447"/>
   </w:rsids>

</xml_diff>

<commit_message>
Final First Revision of Git Command List
</commit_message>
<xml_diff>
--- a/Git_Command_List.docx
+++ b/Git_Command_List.docx
@@ -4075,10 +4075,91 @@
     </w:p>
     <w:p>
       <w:pPr>
-        <w:rPr>
-          <w:rFonts w:ascii="Times New Roman" w:hAnsi="Times New Roman" w:cs="Times New Roman"/>
-        </w:rPr>
-      </w:pPr>
+        <w:spacing w:after="120"/>
+        <w:jc w:val="center"/>
+        <w:rPr>
+          <w:rFonts w:ascii="Times New Roman" w:hAnsi="Times New Roman" w:cs="Times New Roman"/>
+        </w:rPr>
+      </w:pPr>
+      <w:r>
+        <w:rPr>
+          <w:rFonts w:ascii="Times New Roman" w:hAnsi="Times New Roman" w:cs="Times New Roman"/>
+          <w:noProof/>
+        </w:rPr>
+        <w:drawing>
+          <wp:inline distT="0" distB="0" distL="0" distR="0">
+            <wp:extent cx="5587651" cy="510639"/>
+            <wp:effectExtent l="19050" t="19050" r="13049" b="22761"/>
+            <wp:docPr id="7" name="Picture 7"/>
+            <wp:cNvGraphicFramePr>
+              <a:graphicFrameLocks xmlns:a="http://schemas.openxmlformats.org/drawingml/2006/main" noChangeAspect="1"/>
+            </wp:cNvGraphicFramePr>
+            <a:graphic xmlns:a="http://schemas.openxmlformats.org/drawingml/2006/main">
+              <a:graphicData uri="http://schemas.openxmlformats.org/drawingml/2006/picture">
+                <pic:pic xmlns:pic="http://schemas.openxmlformats.org/drawingml/2006/picture">
+                  <pic:nvPicPr>
+                    <pic:cNvPr id="0" name="Picture 7"/>
+                    <pic:cNvPicPr>
+                      <a:picLocks noChangeAspect="1" noChangeArrowheads="1"/>
+                    </pic:cNvPicPr>
+                  </pic:nvPicPr>
+                  <pic:blipFill>
+                    <a:blip r:embed="rId13" cstate="print"/>
+                    <a:srcRect l="50839" t="63346" r="3313" b="29181"/>
+                    <a:stretch>
+                      <a:fillRect/>
+                    </a:stretch>
+                  </pic:blipFill>
+                  <pic:spPr bwMode="auto">
+                    <a:xfrm>
+                      <a:off x="0" y="0"/>
+                      <a:ext cx="5600542" cy="511817"/>
+                    </a:xfrm>
+                    <a:prstGeom prst="rect">
+                      <a:avLst/>
+                    </a:prstGeom>
+                    <a:noFill/>
+                    <a:ln w="9525">
+                      <a:solidFill>
+                        <a:schemeClr val="tx1"/>
+                      </a:solidFill>
+                      <a:miter lim="800000"/>
+                      <a:headEnd/>
+                      <a:tailEnd/>
+                    </a:ln>
+                  </pic:spPr>
+                </pic:pic>
+              </a:graphicData>
+            </a:graphic>
+          </wp:inline>
+        </w:drawing>
+      </w:r>
+    </w:p>
+    <w:p>
+      <w:pPr>
+        <w:spacing w:after="120"/>
+        <w:jc w:val="center"/>
+        <w:rPr>
+          <w:rFonts w:ascii="Times New Roman" w:hAnsi="Times New Roman" w:cs="Times New Roman"/>
+          <w:b/>
+        </w:rPr>
+      </w:pPr>
+      <w:proofErr w:type="gramStart"/>
+      <w:r>
+        <w:rPr>
+          <w:rFonts w:ascii="Times New Roman" w:hAnsi="Times New Roman" w:cs="Times New Roman"/>
+          <w:b/>
+        </w:rPr>
+        <w:t>Figure 3-1.</w:t>
+      </w:r>
+      <w:proofErr w:type="gramEnd"/>
+      <w:r>
+        <w:rPr>
+          <w:rFonts w:ascii="Times New Roman" w:hAnsi="Times New Roman" w:cs="Times New Roman"/>
+          <w:b/>
+        </w:rPr>
+        <w:t xml:space="preserve"> Example of Display when Merging Branches</w:t>
+      </w:r>
     </w:p>
     <w:p>
       <w:pPr>
@@ -4132,7 +4213,7 @@
         </w:rPr>
         <w:t xml:space="preserve">, please refer to </w:t>
       </w:r>
-      <w:hyperlink r:id="rId13" w:history="1">
+      <w:hyperlink r:id="rId14" w:history="1">
         <w:r>
           <w:rPr>
             <w:rStyle w:val="Hyperlink"/>
@@ -4150,9 +4231,24 @@
     </w:p>
     <w:p>
       <w:pPr>
+        <w:rPr>
+          <w:rFonts w:ascii="Times New Roman" w:hAnsi="Times New Roman" w:cs="Times New Roman"/>
+        </w:rPr>
+      </w:pPr>
+    </w:p>
+    <w:p>
+      <w:pPr>
+        <w:rPr>
+          <w:rFonts w:ascii="Times New Roman" w:hAnsi="Times New Roman" w:cs="Times New Roman"/>
+        </w:rPr>
+      </w:pPr>
+    </w:p>
+    <w:p>
+      <w:pPr>
         <w:pStyle w:val="Heading2"/>
       </w:pPr>
       <w:r>
+        <w:lastRenderedPageBreak/>
         <w:t xml:space="preserve"> Pushing Branches to a Remote Repository</w:t>
       </w:r>
     </w:p>
@@ -4224,7 +4320,6 @@
         <w:ind w:left="360"/>
       </w:pPr>
       <w:r>
-        <w:lastRenderedPageBreak/>
         <w:t>Pulling Data from a Remote Repository</w:t>
       </w:r>
     </w:p>
@@ -4373,7 +4468,7 @@
         </w:rPr>
         <w:t xml:space="preserve">For more information on pulling data from remotes, please refer to </w:t>
       </w:r>
-      <w:hyperlink r:id="rId14" w:history="1">
+      <w:hyperlink r:id="rId15" w:history="1">
         <w:r>
           <w:rPr>
             <w:rStyle w:val="Hyperlink"/>
@@ -4433,7 +4528,7 @@
         </w:rPr>
         <w:t xml:space="preserve"> commands, please refer to </w:t>
       </w:r>
-      <w:hyperlink r:id="rId15" w:history="1">
+      <w:hyperlink r:id="rId16" w:history="1">
         <w:r>
           <w:rPr>
             <w:rStyle w:val="Hyperlink"/>
@@ -4451,7 +4546,7 @@
         </w:rPr>
         <w:t xml:space="preserve">or ask Tom Moline at </w:t>
       </w:r>
-      <w:hyperlink r:id="rId16" w:history="1">
+      <w:hyperlink r:id="rId17" w:history="1">
         <w:r>
           <w:rPr>
             <w:rStyle w:val="Hyperlink"/>

</xml_diff>

<commit_message>
Edited a few sections and changed release date
</commit_message>
<xml_diff>
--- a/Git_Command_List.docx
+++ b/Git_Command_List.docx
@@ -1,13 +1,13 @@
 
 <file path=word/document.xml><?xml version="1.0" encoding="utf-8"?>
-<w:document xmlns:ve="http://schemas.openxmlformats.org/markup-compatibility/2006" xmlns:o="urn:schemas-microsoft-com:office:office" xmlns:r="http://schemas.openxmlformats.org/officeDocument/2006/relationships" xmlns:m="http://schemas.openxmlformats.org/officeDocument/2006/math" xmlns:v="urn:schemas-microsoft-com:vml" xmlns:wp="http://schemas.openxmlformats.org/drawingml/2006/wordprocessingDrawing" xmlns:w10="urn:schemas-microsoft-com:office:word" xmlns:w="http://schemas.openxmlformats.org/wordprocessingml/2006/main" xmlns:wne="http://schemas.microsoft.com/office/word/2006/wordml">
+<w:document xmlns:wpc="http://schemas.microsoft.com/office/word/2010/wordprocessingCanvas" xmlns:mc="http://schemas.openxmlformats.org/markup-compatibility/2006" xmlns:o="urn:schemas-microsoft-com:office:office" xmlns:r="http://schemas.openxmlformats.org/officeDocument/2006/relationships" xmlns:m="http://schemas.openxmlformats.org/officeDocument/2006/math" xmlns:v="urn:schemas-microsoft-com:vml" xmlns:wp14="http://schemas.microsoft.com/office/word/2010/wordprocessingDrawing" xmlns:wp="http://schemas.openxmlformats.org/drawingml/2006/wordprocessingDrawing" xmlns:w10="urn:schemas-microsoft-com:office:word" xmlns:w="http://schemas.openxmlformats.org/wordprocessingml/2006/main" xmlns:w14="http://schemas.microsoft.com/office/word/2010/wordml" xmlns:wpg="http://schemas.microsoft.com/office/word/2010/wordprocessingGroup" xmlns:wpi="http://schemas.microsoft.com/office/word/2010/wordprocessingInk" xmlns:wne="http://schemas.microsoft.com/office/word/2006/wordml" xmlns:wps="http://schemas.microsoft.com/office/word/2010/wordprocessingShape" mc:Ignorable="w14 wp14">
   <w:body>
     <w:tbl>
       <w:tblPr>
         <w:tblW w:w="9558" w:type="dxa"/>
         <w:tblInd w:w="-106" w:type="dxa"/>
         <w:tblLayout w:type="fixed"/>
-        <w:tblLook w:val="00A0"/>
+        <w:tblLook w:val="00A0" w:firstRow="1" w:lastRow="0" w:firstColumn="1" w:lastColumn="0" w:noHBand="0" w:noVBand="0"/>
       </w:tblPr>
       <w:tblGrid>
         <w:gridCol w:w="7668"/>
@@ -19,27 +19,28 @@
             <w:tcW w:w="7668" w:type="dxa"/>
             <w:vAlign w:val="center"/>
           </w:tcPr>
-          <w:sdt>
-            <w:sdtPr>
+          <w:p>
+            <w:pPr>
+              <w:pStyle w:val="Title"/>
               <w:rPr>
                 <w:sz w:val="36"/>
                 <w:szCs w:val="36"/>
               </w:rPr>
-              <w:id w:val="1968615206"/>
-              <w:placeholder>
-                <w:docPart w:val="107710079FB045888FDD908AA14F6E9D"/>
-              </w:placeholder>
-              <w:text/>
-            </w:sdtPr>
-            <w:sdtContent>
-              <w:p>
-                <w:pPr>
-                  <w:pStyle w:val="Title"/>
-                  <w:rPr>
-                    <w:sz w:val="36"/>
-                    <w:szCs w:val="36"/>
-                  </w:rPr>
-                </w:pPr>
+            </w:pPr>
+            <w:sdt>
+              <w:sdtPr>
+                <w:rPr>
+                  <w:sz w:val="36"/>
+                  <w:szCs w:val="36"/>
+                </w:rPr>
+                <w:id w:val="1968615206"/>
+                <w:placeholder>
+                  <w:docPart w:val="107710079FB045888FDD908AA14F6E9D"/>
+                </w:placeholder>
+                <w:text/>
+              </w:sdtPr>
+              <w:sdtEndPr/>
+              <w:sdtContent>
                 <w:proofErr w:type="spellStart"/>
                 <w:r>
                   <w:rPr>
@@ -56,9 +57,9 @@
                   </w:rPr>
                   <w:t xml:space="preserve"> Command Data List</w:t>
                 </w:r>
-              </w:p>
-            </w:sdtContent>
-          </w:sdt>
+              </w:sdtContent>
+            </w:sdt>
+          </w:p>
           <w:p>
             <w:pPr>
               <w:pStyle w:val="Heading1"/>
@@ -93,6 +94,7 @@
                 </w:placeholder>
                 <w:text/>
               </w:sdtPr>
+              <w:sdtEndPr/>
               <w:sdtContent>
                 <w:r>
                   <w:t>Configuration Management and Quality Assurance</w:t>
@@ -114,16 +116,17 @@
                 <w:placeholder>
                   <w:docPart w:val="BC494D4D631D440B9F6F6BDB39C179DC"/>
                 </w:placeholder>
-                <w:date w:fullDate="2013-08-28T00:00:00Z">
+                <w:date w:fullDate="2013-09-06T00:00:00Z">
                   <w:dateFormat w:val="M/d/yyyy"/>
                   <w:lid w:val="en-US"/>
                   <w:storeMappedDataAs w:val="dateTime"/>
                   <w:calendar w:val="gregorian"/>
                 </w:date>
               </w:sdtPr>
+              <w:sdtEndPr/>
               <w:sdtContent>
                 <w:r>
-                  <w:t>8/28/2013</w:t>
+                  <w:t>9/6/2013</w:t>
                 </w:r>
               </w:sdtContent>
             </w:sdt>
@@ -171,10 +174,10 @@
                           </pic:cNvPicPr>
                         </pic:nvPicPr>
                         <pic:blipFill>
-                          <a:blip r:embed="rId5" cstate="print">
+                          <a:blip r:embed="rId6" cstate="print">
                             <a:extLst>
                               <a:ext uri="{28A0092B-C50C-407E-A947-70E740481C1C}">
-                                <a14:useLocalDpi xmlns:a14="http://schemas.microsoft.com/office/drawing/2010/main" xmlns:wps="http://schemas.microsoft.com/office/word/2010/wordprocessingShape" xmlns:wpi="http://schemas.microsoft.com/office/word/2010/wordprocessingInk" xmlns:wpg="http://schemas.microsoft.com/office/word/2010/wordprocessingGroup" xmlns:w14="http://schemas.microsoft.com/office/word/2010/wordml" xmlns:w="http://schemas.openxmlformats.org/wordprocessingml/2006/main" xmlns:w10="urn:schemas-microsoft-com:office:word" xmlns:wp14="http://schemas.microsoft.com/office/word/2010/wordprocessingDrawing" xmlns:v="urn:schemas-microsoft-com:vml" xmlns:o="urn:schemas-microsoft-com:office:office" xmlns:mc="http://schemas.openxmlformats.org/markup-compatibility/2006" xmlns:wpc="http://schemas.microsoft.com/office/word/2010/wordprocessingCanvas" xmlns="" val="0"/>
+                                <a14:useLocalDpi xmlns:a14="http://schemas.microsoft.com/office/drawing/2010/main" val="0"/>
                               </a:ext>
                             </a:extLst>
                           </a:blip>
@@ -226,7 +229,7 @@
           <w:insideV w:val="single" w:sz="4" w:space="0" w:color="auto"/>
         </w:tblBorders>
         <w:tblLayout w:type="fixed"/>
-        <w:tblLook w:val="00A0"/>
+        <w:tblLook w:val="00A0" w:firstRow="1" w:lastRow="0" w:firstColumn="1" w:lastColumn="0" w:noHBand="0" w:noVBand="0"/>
       </w:tblPr>
       <w:tblGrid>
         <w:gridCol w:w="535"/>
@@ -425,13 +428,14 @@
             <w:placeholder>
               <w:docPart w:val="BC494D4D631D440B9F6F6BDB39C179DC"/>
             </w:placeholder>
-            <w:date w:fullDate="2013-08-28T00:00:00Z">
+            <w:date w:fullDate="2013-09-06T00:00:00Z">
               <w:dateFormat w:val="M/d/yyyy"/>
               <w:lid w:val="en-US"/>
               <w:storeMappedDataAs w:val="dateTime"/>
               <w:calendar w:val="gregorian"/>
             </w:date>
           </w:sdtPr>
+          <w:sdtEndPr/>
           <w:sdtContent>
             <w:tc>
               <w:tcPr>
@@ -451,7 +455,7 @@
                     <w:sz w:val="18"/>
                     <w:szCs w:val="18"/>
                   </w:rPr>
-                  <w:t>8/28/2013</w:t>
+                  <w:t>9/6/2013</w:t>
                 </w:r>
               </w:p>
             </w:tc>
@@ -491,6 +495,7 @@
             </w:placeholder>
             <w:text/>
           </w:sdtPr>
+          <w:sdtEndPr/>
           <w:sdtContent>
             <w:tc>
               <w:tcPr>
@@ -531,6 +536,7 @@
             </w:placeholder>
             <w:text/>
           </w:sdtPr>
+          <w:sdtEndPr/>
           <w:sdtContent>
             <w:tc>
               <w:tcPr>
@@ -908,7 +914,15 @@
         <w:rPr>
           <w:rFonts w:ascii="Times New Roman" w:hAnsi="Times New Roman" w:cs="Times New Roman"/>
         </w:rPr>
-        <w:t xml:space="preserve"> version control software, as well as the most common commands utilized in the making, saving, editing, and sharing of information over said version control software system. </w:t>
+        <w:t xml:space="preserve"> version control software, as well as the most common commands utilized in the </w:t>
+      </w:r>
+      <w:bookmarkStart w:id="0" w:name="_GoBack"/>
+      <w:bookmarkEnd w:id="0"/>
+      <w:r>
+        <w:rPr>
+          <w:rFonts w:ascii="Times New Roman" w:hAnsi="Times New Roman" w:cs="Times New Roman"/>
+        </w:rPr>
+        <w:t xml:space="preserve">making, saving, editing, and sharing of information over said version control software system. </w:t>
       </w:r>
     </w:p>
     <w:p>
@@ -1294,7 +1308,7 @@
                     </pic:cNvPicPr>
                   </pic:nvPicPr>
                   <pic:blipFill>
-                    <a:blip r:embed="rId6" cstate="print"/>
+                    <a:blip r:embed="rId7" cstate="print"/>
                     <a:srcRect l="50439" r="1072" b="7022"/>
                     <a:stretch>
                       <a:fillRect/>
@@ -1406,7 +1420,7 @@
         <w:lastRenderedPageBreak/>
         <w:t xml:space="preserve">This command prompt can be downloaded at </w:t>
       </w:r>
-      <w:hyperlink r:id="rId7" w:history="1">
+      <w:hyperlink r:id="rId8" w:history="1">
         <w:r>
           <w:rPr>
             <w:rStyle w:val="Hyperlink"/>
@@ -1548,7 +1562,7 @@
         </w:rPr>
         <w:t xml:space="preserve"> account, so that the administrator of the Rascal Senior Design Repository (Tom Moline, </w:t>
       </w:r>
-      <w:hyperlink r:id="rId8" w:history="1">
+      <w:hyperlink r:id="rId9" w:history="1">
         <w:r>
           <w:rPr>
             <w:rStyle w:val="Hyperlink"/>
@@ -1577,7 +1591,7 @@
         </w:rPr>
         <w:t xml:space="preserve"> account is simple and can be done at </w:t>
       </w:r>
-      <w:hyperlink r:id="rId9" w:history="1">
+      <w:hyperlink r:id="rId10" w:history="1">
         <w:r>
           <w:rPr>
             <w:rStyle w:val="Hyperlink"/>
@@ -1790,7 +1804,6 @@
           <w:bdr w:val="single" w:sz="4" w:space="0" w:color="auto"/>
         </w:rPr>
       </w:pPr>
-      <w:proofErr w:type="spellStart"/>
       <w:proofErr w:type="gramStart"/>
       <w:r>
         <w:rPr>
@@ -1799,7 +1812,6 @@
         </w:rPr>
         <w:t>cd</w:t>
       </w:r>
-      <w:proofErr w:type="spellEnd"/>
       <w:proofErr w:type="gramEnd"/>
       <w:r>
         <w:rPr>
@@ -1931,8 +1943,17 @@
           <w:rFonts w:ascii="Times New Roman" w:hAnsi="Times New Roman" w:cs="Times New Roman"/>
           <w:bdr w:val="single" w:sz="6" w:space="0" w:color="auto"/>
         </w:rPr>
-        <w:t xml:space="preserve"> init</w:t>
-      </w:r>
+        <w:t xml:space="preserve"> </w:t>
+      </w:r>
+      <w:proofErr w:type="spellStart"/>
+      <w:r>
+        <w:rPr>
+          <w:rFonts w:ascii="Times New Roman" w:hAnsi="Times New Roman" w:cs="Times New Roman"/>
+          <w:bdr w:val="single" w:sz="6" w:space="0" w:color="auto"/>
+        </w:rPr>
+        <w:t>init</w:t>
+      </w:r>
+      <w:proofErr w:type="spellEnd"/>
     </w:p>
     <w:p>
       <w:pPr>
@@ -2567,7 +2588,13 @@
         <w:pStyle w:val="Heading2"/>
       </w:pPr>
       <w:r>
-        <w:t xml:space="preserve"> Pushing Commits from a Remote Repository to a Local Directory</w:t>
+        <w:t xml:space="preserve"> P</w:t>
+      </w:r>
+      <w:r>
+        <w:t>ulling</w:t>
+      </w:r>
+      <w:r>
+        <w:t xml:space="preserve"> Commits from a Remote Repository to a Local Directory</w:t>
       </w:r>
     </w:p>
     <w:p>
@@ -2637,8 +2664,6 @@
         </w:rPr>
         <w:t>Master refers to the name of a particular branch in the origin repository.  A branch is a part of the repository that has a pointer associated with a specific set of commits. Multiple branches can exist in one repository, referring to different commits of the same file. This allows for multiple people to work on one file simultaneously without interfering with each other or risking the loss of any information that has been created or documented.</w:t>
       </w:r>
-      <w:bookmarkStart w:id="0" w:name="_GoBack"/>
-      <w:bookmarkEnd w:id="0"/>
     </w:p>
     <w:p>
       <w:pPr>
@@ -3161,7 +3186,7 @@
                     <pic:cNvPicPr/>
                   </pic:nvPicPr>
                   <pic:blipFill>
-                    <a:blip r:embed="rId10" cstate="print"/>
+                    <a:blip r:embed="rId11" cstate="print"/>
                     <a:srcRect l="6479" t="27467" r="2519" b="44267"/>
                     <a:stretch>
                       <a:fillRect/>
@@ -3416,7 +3441,7 @@
                     </pic:cNvPicPr>
                   </pic:nvPicPr>
                   <pic:blipFill>
-                    <a:blip r:embed="rId11" cstate="print"/>
+                    <a:blip r:embed="rId12" cstate="print"/>
                     <a:srcRect l="50849" r="1119" b="63345"/>
                     <a:stretch>
                       <a:fillRect/>
@@ -3625,7 +3650,7 @@
                     </pic:cNvPicPr>
                   </pic:nvPicPr>
                   <pic:blipFill>
-                    <a:blip r:embed="rId12" cstate="print"/>
+                    <a:blip r:embed="rId13" cstate="print"/>
                     <a:srcRect l="50639" r="3512" b="60854"/>
                     <a:stretch>
                       <a:fillRect/>
@@ -4104,7 +4129,7 @@
                     </pic:cNvPicPr>
                   </pic:nvPicPr>
                   <pic:blipFill>
-                    <a:blip r:embed="rId13" cstate="print"/>
+                    <a:blip r:embed="rId14" cstate="print"/>
                     <a:srcRect l="50839" t="63346" r="3313" b="29181"/>
                     <a:stretch>
                       <a:fillRect/>
@@ -4187,33 +4212,19 @@
         </w:rPr>
         <w:t xml:space="preserve"> will list them as well. These conflicts can be resolved by opening up the file, implementing the desired changes, and then committing the results. For more advanced merging </w:t>
       </w:r>
-      <w:proofErr w:type="spellStart"/>
-      <w:r>
-        <w:rPr>
-          <w:rFonts w:ascii="Times New Roman" w:hAnsi="Times New Roman" w:cs="Times New Roman"/>
-        </w:rPr>
-        <w:t>informa</w:t>
-      </w:r>
-      <w:r>
-        <w:rPr>
-          <w:rFonts w:ascii="Times New Roman" w:hAnsi="Times New Roman" w:cs="Times New Roman"/>
-        </w:rPr>
-        <w:t>g</w:t>
-      </w:r>
-      <w:r>
-        <w:rPr>
-          <w:rFonts w:ascii="Times New Roman" w:hAnsi="Times New Roman" w:cs="Times New Roman"/>
-        </w:rPr>
-        <w:t>tion</w:t>
-      </w:r>
-      <w:proofErr w:type="spellEnd"/>
+      <w:r>
+        <w:rPr>
+          <w:rFonts w:ascii="Times New Roman" w:hAnsi="Times New Roman" w:cs="Times New Roman"/>
+        </w:rPr>
+        <w:t>information</w:t>
+      </w:r>
       <w:r>
         <w:rPr>
           <w:rFonts w:ascii="Times New Roman" w:hAnsi="Times New Roman" w:cs="Times New Roman"/>
         </w:rPr>
         <w:t xml:space="preserve">, please refer to </w:t>
       </w:r>
-      <w:hyperlink r:id="rId14" w:history="1">
+      <w:hyperlink r:id="rId15" w:history="1">
         <w:r>
           <w:rPr>
             <w:rStyle w:val="Hyperlink"/>
@@ -4468,7 +4479,7 @@
         </w:rPr>
         <w:t xml:space="preserve">For more information on pulling data from remotes, please refer to </w:t>
       </w:r>
-      <w:hyperlink r:id="rId15" w:history="1">
+      <w:hyperlink r:id="rId16" w:history="1">
         <w:r>
           <w:rPr>
             <w:rStyle w:val="Hyperlink"/>
@@ -4528,7 +4539,7 @@
         </w:rPr>
         <w:t xml:space="preserve"> commands, please refer to </w:t>
       </w:r>
-      <w:hyperlink r:id="rId16" w:history="1">
+      <w:hyperlink r:id="rId17" w:history="1">
         <w:r>
           <w:rPr>
             <w:rStyle w:val="Hyperlink"/>
@@ -4546,7 +4557,7 @@
         </w:rPr>
         <w:t xml:space="preserve">or ask Tom Moline at </w:t>
       </w:r>
-      <w:hyperlink r:id="rId17" w:history="1">
+      <w:hyperlink r:id="rId18" w:history="1">
         <w:r>
           <w:rPr>
             <w:rStyle w:val="Hyperlink"/>
@@ -4594,7 +4605,7 @@
 </file>
 
 <file path=word/numbering.xml><?xml version="1.0" encoding="utf-8"?>
-<w:numbering xmlns:ve="http://schemas.openxmlformats.org/markup-compatibility/2006" xmlns:o="urn:schemas-microsoft-com:office:office" xmlns:r="http://schemas.openxmlformats.org/officeDocument/2006/relationships" xmlns:m="http://schemas.openxmlformats.org/officeDocument/2006/math" xmlns:v="urn:schemas-microsoft-com:vml" xmlns:wp="http://schemas.openxmlformats.org/drawingml/2006/wordprocessingDrawing" xmlns:w10="urn:schemas-microsoft-com:office:word" xmlns:w="http://schemas.openxmlformats.org/wordprocessingml/2006/main" xmlns:wne="http://schemas.microsoft.com/office/word/2006/wordml">
+<w:numbering xmlns:wpc="http://schemas.microsoft.com/office/word/2010/wordprocessingCanvas" xmlns:mc="http://schemas.openxmlformats.org/markup-compatibility/2006" xmlns:o="urn:schemas-microsoft-com:office:office" xmlns:r="http://schemas.openxmlformats.org/officeDocument/2006/relationships" xmlns:m="http://schemas.openxmlformats.org/officeDocument/2006/math" xmlns:v="urn:schemas-microsoft-com:vml" xmlns:wp14="http://schemas.microsoft.com/office/word/2010/wordprocessingDrawing" xmlns:wp="http://schemas.openxmlformats.org/drawingml/2006/wordprocessingDrawing" xmlns:w10="urn:schemas-microsoft-com:office:word" xmlns:w="http://schemas.openxmlformats.org/wordprocessingml/2006/main" xmlns:w14="http://schemas.microsoft.com/office/word/2010/wordml" xmlns:wpg="http://schemas.microsoft.com/office/word/2010/wordprocessingGroup" xmlns:wpi="http://schemas.microsoft.com/office/word/2010/wordprocessingInk" xmlns:wne="http://schemas.microsoft.com/office/word/2006/wordml" xmlns:wps="http://schemas.microsoft.com/office/word/2010/wordprocessingShape" mc:Ignorable="w14 wp14">
   <w:abstractNum w:abstractNumId="0">
     <w:nsid w:val="082B7D78"/>
     <w:multiLevelType w:val="multilevel"/>
@@ -4819,7 +4830,7 @@
 </file>
 
 <file path=word/styles.xml><?xml version="1.0" encoding="utf-8"?>
-<w:styles xmlns:r="http://schemas.openxmlformats.org/officeDocument/2006/relationships" xmlns:w="http://schemas.openxmlformats.org/wordprocessingml/2006/main">
+<w:styles xmlns:mc="http://schemas.openxmlformats.org/markup-compatibility/2006" xmlns:r="http://schemas.openxmlformats.org/officeDocument/2006/relationships" xmlns:w="http://schemas.openxmlformats.org/wordprocessingml/2006/main" xmlns:w14="http://schemas.microsoft.com/office/word/2010/wordml" mc:Ignorable="w14">
   <w:docDefaults>
     <w:rPrDefault>
       <w:rPr>
@@ -5043,7 +5054,6 @@
     <w:uiPriority w:val="99"/>
     <w:semiHidden/>
     <w:unhideWhenUsed/>
-    <w:qFormat/>
     <w:tblPr>
       <w:tblInd w:w="0" w:type="dxa"/>
       <w:tblCellMar>
@@ -5369,7 +5379,7 @@
 </file>
 
 <file path=word/glossary/document.xml><?xml version="1.0" encoding="utf-8"?>
-<w:glossaryDocument xmlns:ve="http://schemas.openxmlformats.org/markup-compatibility/2006" xmlns:o="urn:schemas-microsoft-com:office:office" xmlns:r="http://schemas.openxmlformats.org/officeDocument/2006/relationships" xmlns:m="http://schemas.openxmlformats.org/officeDocument/2006/math" xmlns:v="urn:schemas-microsoft-com:vml" xmlns:wp="http://schemas.openxmlformats.org/drawingml/2006/wordprocessingDrawing" xmlns:w10="urn:schemas-microsoft-com:office:word" xmlns:w="http://schemas.openxmlformats.org/wordprocessingml/2006/main" xmlns:wne="http://schemas.microsoft.com/office/word/2006/wordml">
+<w:glossaryDocument xmlns:wpc="http://schemas.microsoft.com/office/word/2010/wordprocessingCanvas" xmlns:mc="http://schemas.openxmlformats.org/markup-compatibility/2006" xmlns:o="urn:schemas-microsoft-com:office:office" xmlns:r="http://schemas.openxmlformats.org/officeDocument/2006/relationships" xmlns:m="http://schemas.openxmlformats.org/officeDocument/2006/math" xmlns:v="urn:schemas-microsoft-com:vml" xmlns:wp14="http://schemas.microsoft.com/office/word/2010/wordprocessingDrawing" xmlns:wp="http://schemas.openxmlformats.org/drawingml/2006/wordprocessingDrawing" xmlns:w10="urn:schemas-microsoft-com:office:word" xmlns:w="http://schemas.openxmlformats.org/wordprocessingml/2006/main" xmlns:w14="http://schemas.microsoft.com/office/word/2010/wordml" xmlns:wpg="http://schemas.microsoft.com/office/word/2010/wordprocessingGroup" xmlns:wpi="http://schemas.microsoft.com/office/word/2010/wordprocessingInk" xmlns:wne="http://schemas.microsoft.com/office/word/2006/wordml" xmlns:wps="http://schemas.microsoft.com/office/word/2010/wordprocessingShape" mc:Ignorable="w14 wp14">
   <w:docParts>
     <w:docPart>
       <w:docPartPr>
@@ -5434,7 +5444,7 @@
 </file>
 
 <file path=word/glossary/fontTable.xml><?xml version="1.0" encoding="utf-8"?>
-<w:fonts xmlns:r="http://schemas.openxmlformats.org/officeDocument/2006/relationships" xmlns:w="http://schemas.openxmlformats.org/wordprocessingml/2006/main">
+<w:fonts xmlns:mc="http://schemas.openxmlformats.org/markup-compatibility/2006" xmlns:r="http://schemas.openxmlformats.org/officeDocument/2006/relationships" xmlns:w="http://schemas.openxmlformats.org/wordprocessingml/2006/main" xmlns:w14="http://schemas.microsoft.com/office/word/2010/wordml" mc:Ignorable="w14">
   <w:font w:name="Times New Roman">
     <w:panose1 w:val="02020603050405020304"/>
     <w:charset w:val="00"/>
@@ -5460,23 +5470,26 @@
     <w:panose1 w:val="020B0604030504040204"/>
     <w:charset w:val="00"/>
     <w:family w:val="swiss"/>
+    <w:notTrueType/>
     <w:pitch w:val="variable"/>
-    <w:sig w:usb0="E1002EFF" w:usb1="C000605B" w:usb2="00000029" w:usb3="00000000" w:csb0="000101FF" w:csb1="00000000"/>
+    <w:sig w:usb0="00000003" w:usb1="00000000" w:usb2="00000000" w:usb3="00000000" w:csb0="00000001" w:csb1="00000000"/>
   </w:font>
 </w:fonts>
 </file>
 
 <file path=word/glossary/settings.xml><?xml version="1.0" encoding="utf-8"?>
-<w:settings xmlns:o="urn:schemas-microsoft-com:office:office" xmlns:r="http://schemas.openxmlformats.org/officeDocument/2006/relationships" xmlns:m="http://schemas.openxmlformats.org/officeDocument/2006/math" xmlns:v="urn:schemas-microsoft-com:vml" xmlns:w10="urn:schemas-microsoft-com:office:word" xmlns:w="http://schemas.openxmlformats.org/wordprocessingml/2006/main" xmlns:sl="http://schemas.openxmlformats.org/schemaLibrary/2006/main">
+<w:settings xmlns:mc="http://schemas.openxmlformats.org/markup-compatibility/2006" xmlns:o="urn:schemas-microsoft-com:office:office" xmlns:r="http://schemas.openxmlformats.org/officeDocument/2006/relationships" xmlns:m="http://schemas.openxmlformats.org/officeDocument/2006/math" xmlns:v="urn:schemas-microsoft-com:vml" xmlns:w10="urn:schemas-microsoft-com:office:word" xmlns:w="http://schemas.openxmlformats.org/wordprocessingml/2006/main" xmlns:w14="http://schemas.microsoft.com/office/word/2010/wordml" xmlns:sl="http://schemas.openxmlformats.org/schemaLibrary/2006/main" mc:Ignorable="w14">
   <w:view w:val="normal"/>
   <w:defaultTabStop w:val="720"/>
   <w:characterSpacingControl w:val="doNotCompress"/>
   <w:compat>
     <w:useFELayout/>
+    <w:compatSetting w:name="compatibilityMode" w:uri="http://schemas.microsoft.com/office/word" w:val="12"/>
   </w:compat>
   <w:rsids>
     <w:rsidRoot w:val="00D1263A"/>
     <w:rsid w:val="00394A63"/>
+    <w:rsid w:val="00635118"/>
     <w:rsid w:val="00941204"/>
     <w:rsid w:val="00A16043"/>
     <w:rsid w:val="00C13F7A"/>
@@ -5488,7 +5501,7 @@
     <m:mathFont m:val="Cambria Math"/>
     <m:brkBin m:val="before"/>
     <m:brkBinSub m:val="--"/>
-    <m:smallFrac m:val="off"/>
+    <m:smallFrac m:val="0"/>
     <m:dispDef/>
     <m:lMargin m:val="0"/>
     <m:rMargin m:val="0"/>
@@ -5505,7 +5518,7 @@
 </file>
 
 <file path=word/glossary/styles.xml><?xml version="1.0" encoding="utf-8"?>
-<w:styles xmlns:r="http://schemas.openxmlformats.org/officeDocument/2006/relationships" xmlns:w="http://schemas.openxmlformats.org/wordprocessingml/2006/main">
+<w:styles xmlns:mc="http://schemas.openxmlformats.org/markup-compatibility/2006" xmlns:r="http://schemas.openxmlformats.org/officeDocument/2006/relationships" xmlns:w="http://schemas.openxmlformats.org/wordprocessingml/2006/main" xmlns:w14="http://schemas.microsoft.com/office/word/2010/wordml" mc:Ignorable="w14">
   <w:docDefaults>
     <w:rPrDefault>
       <w:rPr>
@@ -5676,7 +5689,6 @@
     <w:uiPriority w:val="99"/>
     <w:semiHidden/>
     <w:unhideWhenUsed/>
-    <w:qFormat/>
     <w:tblPr>
       <w:tblInd w:w="0" w:type="dxa"/>
       <w:tblCellMar>
@@ -5714,8 +5726,198 @@
 </w:styles>
 </file>
 
+<file path=word/glossary/stylesWithEffects.xml><?xml version="1.0" encoding="utf-8"?>
+<w:styles xmlns:wpc="http://schemas.microsoft.com/office/word/2010/wordprocessingCanvas" xmlns:mc="http://schemas.openxmlformats.org/markup-compatibility/2006" xmlns:o="urn:schemas-microsoft-com:office:office" xmlns:r="http://schemas.openxmlformats.org/officeDocument/2006/relationships" xmlns:m="http://schemas.openxmlformats.org/officeDocument/2006/math" xmlns:v="urn:schemas-microsoft-com:vml" xmlns:wp14="http://schemas.microsoft.com/office/word/2010/wordprocessingDrawing" xmlns:wp="http://schemas.openxmlformats.org/drawingml/2006/wordprocessingDrawing" xmlns:w10="urn:schemas-microsoft-com:office:word" xmlns:w="http://schemas.openxmlformats.org/wordprocessingml/2006/main" xmlns:w14="http://schemas.microsoft.com/office/word/2010/wordml" xmlns:wpg="http://schemas.microsoft.com/office/word/2010/wordprocessingGroup" xmlns:wpi="http://schemas.microsoft.com/office/word/2010/wordprocessingInk" xmlns:wne="http://schemas.microsoft.com/office/word/2006/wordml" xmlns:wps="http://schemas.microsoft.com/office/word/2010/wordprocessingShape" mc:Ignorable="w14 wp14">
+  <w:docDefaults>
+    <w:rPrDefault>
+      <w:rPr>
+        <w:rFonts w:asciiTheme="minorHAnsi" w:eastAsiaTheme="minorEastAsia" w:hAnsiTheme="minorHAnsi" w:cstheme="minorBidi"/>
+        <w:sz w:val="22"/>
+        <w:szCs w:val="22"/>
+        <w:lang w:val="en-US" w:eastAsia="en-US" w:bidi="ar-SA"/>
+      </w:rPr>
+    </w:rPrDefault>
+    <w:pPrDefault>
+      <w:pPr>
+        <w:spacing w:after="200" w:line="276" w:lineRule="auto"/>
+      </w:pPr>
+    </w:pPrDefault>
+  </w:docDefaults>
+  <w:latentStyles w:defLockedState="0" w:defUIPriority="99" w:defSemiHidden="1" w:defUnhideWhenUsed="1" w:defQFormat="0" w:count="267">
+    <w:lsdException w:name="Normal" w:semiHidden="0" w:uiPriority="0" w:unhideWhenUsed="0" w:qFormat="1"/>
+    <w:lsdException w:name="heading 1" w:semiHidden="0" w:uiPriority="9" w:unhideWhenUsed="0" w:qFormat="1"/>
+    <w:lsdException w:name="heading 2" w:uiPriority="9" w:qFormat="1"/>
+    <w:lsdException w:name="heading 3" w:uiPriority="9" w:qFormat="1"/>
+    <w:lsdException w:name="heading 4" w:uiPriority="9" w:qFormat="1"/>
+    <w:lsdException w:name="heading 5" w:uiPriority="9" w:qFormat="1"/>
+    <w:lsdException w:name="heading 6" w:uiPriority="9" w:qFormat="1"/>
+    <w:lsdException w:name="heading 7" w:uiPriority="9" w:qFormat="1"/>
+    <w:lsdException w:name="heading 8" w:uiPriority="9" w:qFormat="1"/>
+    <w:lsdException w:name="heading 9" w:uiPriority="9" w:qFormat="1"/>
+    <w:lsdException w:name="toc 1" w:uiPriority="39"/>
+    <w:lsdException w:name="toc 2" w:uiPriority="39"/>
+    <w:lsdException w:name="toc 3" w:uiPriority="39"/>
+    <w:lsdException w:name="toc 4" w:uiPriority="39"/>
+    <w:lsdException w:name="toc 5" w:uiPriority="39"/>
+    <w:lsdException w:name="toc 6" w:uiPriority="39"/>
+    <w:lsdException w:name="toc 7" w:uiPriority="39"/>
+    <w:lsdException w:name="toc 8" w:uiPriority="39"/>
+    <w:lsdException w:name="toc 9" w:uiPriority="39"/>
+    <w:lsdException w:name="caption" w:uiPriority="35" w:qFormat="1"/>
+    <w:lsdException w:name="Title" w:semiHidden="0" w:uiPriority="10" w:unhideWhenUsed="0" w:qFormat="1"/>
+    <w:lsdException w:name="Default Paragraph Font" w:uiPriority="1"/>
+    <w:lsdException w:name="Subtitle" w:semiHidden="0" w:uiPriority="11" w:unhideWhenUsed="0" w:qFormat="1"/>
+    <w:lsdException w:name="Strong" w:semiHidden="0" w:uiPriority="22" w:unhideWhenUsed="0" w:qFormat="1"/>
+    <w:lsdException w:name="Emphasis" w:semiHidden="0" w:uiPriority="20" w:unhideWhenUsed="0" w:qFormat="1"/>
+    <w:lsdException w:name="Table Grid" w:semiHidden="0" w:uiPriority="59" w:unhideWhenUsed="0"/>
+    <w:lsdException w:name="Placeholder Text" w:unhideWhenUsed="0"/>
+    <w:lsdException w:name="No Spacing" w:semiHidden="0" w:uiPriority="1" w:unhideWhenUsed="0" w:qFormat="1"/>
+    <w:lsdException w:name="Light Shading" w:semiHidden="0" w:uiPriority="60" w:unhideWhenUsed="0"/>
+    <w:lsdException w:name="Light List" w:semiHidden="0" w:uiPriority="61" w:unhideWhenUsed="0"/>
+    <w:lsdException w:name="Light Grid" w:semiHidden="0" w:uiPriority="62" w:unhideWhenUsed="0"/>
+    <w:lsdException w:name="Medium Shading 1" w:semiHidden="0" w:uiPriority="63" w:unhideWhenUsed="0"/>
+    <w:lsdException w:name="Medium Shading 2" w:semiHidden="0" w:uiPriority="64" w:unhideWhenUsed="0"/>
+    <w:lsdException w:name="Medium List 1" w:semiHidden="0" w:uiPriority="65" w:unhideWhenUsed="0"/>
+    <w:lsdException w:name="Medium List 2" w:semiHidden="0" w:uiPriority="66" w:unhideWhenUsed="0"/>
+    <w:lsdException w:name="Medium Grid 1" w:semiHidden="0" w:uiPriority="67" w:unhideWhenUsed="0"/>
+    <w:lsdException w:name="Medium Grid 2" w:semiHidden="0" w:uiPriority="68" w:unhideWhenUsed="0"/>
+    <w:lsdException w:name="Medium Grid 3" w:semiHidden="0" w:uiPriority="69" w:unhideWhenUsed="0"/>
+    <w:lsdException w:name="Dark List" w:semiHidden="0" w:uiPriority="70" w:unhideWhenUsed="0"/>
+    <w:lsdException w:name="Colorful Shading" w:semiHidden="0" w:uiPriority="71" w:unhideWhenUsed="0"/>
+    <w:lsdException w:name="Colorful List" w:semiHidden="0" w:uiPriority="72" w:unhideWhenUsed="0"/>
+    <w:lsdException w:name="Colorful Grid" w:semiHidden="0" w:uiPriority="73" w:unhideWhenUsed="0"/>
+    <w:lsdException w:name="Light Shading Accent 1" w:semiHidden="0" w:uiPriority="60" w:unhideWhenUsed="0"/>
+    <w:lsdException w:name="Light List Accent 1" w:semiHidden="0" w:uiPriority="61" w:unhideWhenUsed="0"/>
+    <w:lsdException w:name="Light Grid Accent 1" w:semiHidden="0" w:uiPriority="62" w:unhideWhenUsed="0"/>
+    <w:lsdException w:name="Medium Shading 1 Accent 1" w:semiHidden="0" w:uiPriority="63" w:unhideWhenUsed="0"/>
+    <w:lsdException w:name="Medium Shading 2 Accent 1" w:semiHidden="0" w:uiPriority="64" w:unhideWhenUsed="0"/>
+    <w:lsdException w:name="Medium List 1 Accent 1" w:semiHidden="0" w:uiPriority="65" w:unhideWhenUsed="0"/>
+    <w:lsdException w:name="Revision" w:unhideWhenUsed="0"/>
+    <w:lsdException w:name="List Paragraph" w:semiHidden="0" w:uiPriority="34" w:unhideWhenUsed="0" w:qFormat="1"/>
+    <w:lsdException w:name="Quote" w:semiHidden="0" w:uiPriority="29" w:unhideWhenUsed="0" w:qFormat="1"/>
+    <w:lsdException w:name="Intense Quote" w:semiHidden="0" w:uiPriority="30" w:unhideWhenUsed="0" w:qFormat="1"/>
+    <w:lsdException w:name="Medium List 2 Accent 1" w:semiHidden="0" w:uiPriority="66" w:unhideWhenUsed="0"/>
+    <w:lsdException w:name="Medium Grid 1 Accent 1" w:semiHidden="0" w:uiPriority="67" w:unhideWhenUsed="0"/>
+    <w:lsdException w:name="Medium Grid 2 Accent 1" w:semiHidden="0" w:uiPriority="68" w:unhideWhenUsed="0"/>
+    <w:lsdException w:name="Medium Grid 3 Accent 1" w:semiHidden="0" w:uiPriority="69" w:unhideWhenUsed="0"/>
+    <w:lsdException w:name="Dark List Accent 1" w:semiHidden="0" w:uiPriority="70" w:unhideWhenUsed="0"/>
+    <w:lsdException w:name="Colorful Shading Accent 1" w:semiHidden="0" w:uiPriority="71" w:unhideWhenUsed="0"/>
+    <w:lsdException w:name="Colorful List Accent 1" w:semiHidden="0" w:uiPriority="72" w:unhideWhenUsed="0"/>
+    <w:lsdException w:name="Colorful Grid Accent 1" w:semiHidden="0" w:uiPriority="73" w:unhideWhenUsed="0"/>
+    <w:lsdException w:name="Light Shading Accent 2" w:semiHidden="0" w:uiPriority="60" w:unhideWhenUsed="0"/>
+    <w:lsdException w:name="Light List Accent 2" w:semiHidden="0" w:uiPriority="61" w:unhideWhenUsed="0"/>
+    <w:lsdException w:name="Light Grid Accent 2" w:semiHidden="0" w:uiPriority="62" w:unhideWhenUsed="0"/>
+    <w:lsdException w:name="Medium Shading 1 Accent 2" w:semiHidden="0" w:uiPriority="63" w:unhideWhenUsed="0"/>
+    <w:lsdException w:name="Medium Shading 2 Accent 2" w:semiHidden="0" w:uiPriority="64" w:unhideWhenUsed="0"/>
+    <w:lsdException w:name="Medium List 1 Accent 2" w:semiHidden="0" w:uiPriority="65" w:unhideWhenUsed="0"/>
+    <w:lsdException w:name="Medium List 2 Accent 2" w:semiHidden="0" w:uiPriority="66" w:unhideWhenUsed="0"/>
+    <w:lsdException w:name="Medium Grid 1 Accent 2" w:semiHidden="0" w:uiPriority="67" w:unhideWhenUsed="0"/>
+    <w:lsdException w:name="Medium Grid 2 Accent 2" w:semiHidden="0" w:uiPriority="68" w:unhideWhenUsed="0"/>
+    <w:lsdException w:name="Medium Grid 3 Accent 2" w:semiHidden="0" w:uiPriority="69" w:unhideWhenUsed="0"/>
+    <w:lsdException w:name="Dark List Accent 2" w:semiHidden="0" w:uiPriority="70" w:unhideWhenUsed="0"/>
+    <w:lsdException w:name="Colorful Shading Accent 2" w:semiHidden="0" w:uiPriority="71" w:unhideWhenUsed="0"/>
+    <w:lsdException w:name="Colorful List Accent 2" w:semiHidden="0" w:uiPriority="72" w:unhideWhenUsed="0"/>
+    <w:lsdException w:name="Colorful Grid Accent 2" w:semiHidden="0" w:uiPriority="73" w:unhideWhenUsed="0"/>
+    <w:lsdException w:name="Light Shading Accent 3" w:semiHidden="0" w:uiPriority="60" w:unhideWhenUsed="0"/>
+    <w:lsdException w:name="Light List Accent 3" w:semiHidden="0" w:uiPriority="61" w:unhideWhenUsed="0"/>
+    <w:lsdException w:name="Light Grid Accent 3" w:semiHidden="0" w:uiPriority="62" w:unhideWhenUsed="0"/>
+    <w:lsdException w:name="Medium Shading 1 Accent 3" w:semiHidden="0" w:uiPriority="63" w:unhideWhenUsed="0"/>
+    <w:lsdException w:name="Medium Shading 2 Accent 3" w:semiHidden="0" w:uiPriority="64" w:unhideWhenUsed="0"/>
+    <w:lsdException w:name="Medium List 1 Accent 3" w:semiHidden="0" w:uiPriority="65" w:unhideWhenUsed="0"/>
+    <w:lsdException w:name="Medium List 2 Accent 3" w:semiHidden="0" w:uiPriority="66" w:unhideWhenUsed="0"/>
+    <w:lsdException w:name="Medium Grid 1 Accent 3" w:semiHidden="0" w:uiPriority="67" w:unhideWhenUsed="0"/>
+    <w:lsdException w:name="Medium Grid 2 Accent 3" w:semiHidden="0" w:uiPriority="68" w:unhideWhenUsed="0"/>
+    <w:lsdException w:name="Medium Grid 3 Accent 3" w:semiHidden="0" w:uiPriority="69" w:unhideWhenUsed="0"/>
+    <w:lsdException w:name="Dark List Accent 3" w:semiHidden="0" w:uiPriority="70" w:unhideWhenUsed="0"/>
+    <w:lsdException w:name="Colorful Shading Accent 3" w:semiHidden="0" w:uiPriority="71" w:unhideWhenUsed="0"/>
+    <w:lsdException w:name="Colorful List Accent 3" w:semiHidden="0" w:uiPriority="72" w:unhideWhenUsed="0"/>
+    <w:lsdException w:name="Colorful Grid Accent 3" w:semiHidden="0" w:uiPriority="73" w:unhideWhenUsed="0"/>
+    <w:lsdException w:name="Light Shading Accent 4" w:semiHidden="0" w:uiPriority="60" w:unhideWhenUsed="0"/>
+    <w:lsdException w:name="Light List Accent 4" w:semiHidden="0" w:uiPriority="61" w:unhideWhenUsed="0"/>
+    <w:lsdException w:name="Light Grid Accent 4" w:semiHidden="0" w:uiPriority="62" w:unhideWhenUsed="0"/>
+    <w:lsdException w:name="Medium Shading 1 Accent 4" w:semiHidden="0" w:uiPriority="63" w:unhideWhenUsed="0"/>
+    <w:lsdException w:name="Medium Shading 2 Accent 4" w:semiHidden="0" w:uiPriority="64" w:unhideWhenUsed="0"/>
+    <w:lsdException w:name="Medium List 1 Accent 4" w:semiHidden="0" w:uiPriority="65" w:unhideWhenUsed="0"/>
+    <w:lsdException w:name="Medium List 2 Accent 4" w:semiHidden="0" w:uiPriority="66" w:unhideWhenUsed="0"/>
+    <w:lsdException w:name="Medium Grid 1 Accent 4" w:semiHidden="0" w:uiPriority="67" w:unhideWhenUsed="0"/>
+    <w:lsdException w:name="Medium Grid 2 Accent 4" w:semiHidden="0" w:uiPriority="68" w:unhideWhenUsed="0"/>
+    <w:lsdException w:name="Medium Grid 3 Accent 4" w:semiHidden="0" w:uiPriority="69" w:unhideWhenUsed="0"/>
+    <w:lsdException w:name="Dark List Accent 4" w:semiHidden="0" w:uiPriority="70" w:unhideWhenUsed="0"/>
+    <w:lsdException w:name="Colorful Shading Accent 4" w:semiHidden="0" w:uiPriority="71" w:unhideWhenUsed="0"/>
+    <w:lsdException w:name="Colorful List Accent 4" w:semiHidden="0" w:uiPriority="72" w:unhideWhenUsed="0"/>
+    <w:lsdException w:name="Colorful Grid Accent 4" w:semiHidden="0" w:uiPriority="73" w:unhideWhenUsed="0"/>
+    <w:lsdException w:name="Light Shading Accent 5" w:semiHidden="0" w:uiPriority="60" w:unhideWhenUsed="0"/>
+    <w:lsdException w:name="Light List Accent 5" w:semiHidden="0" w:uiPriority="61" w:unhideWhenUsed="0"/>
+    <w:lsdException w:name="Light Grid Accent 5" w:semiHidden="0" w:uiPriority="62" w:unhideWhenUsed="0"/>
+    <w:lsdException w:name="Medium Shading 1 Accent 5" w:semiHidden="0" w:uiPriority="63" w:unhideWhenUsed="0"/>
+    <w:lsdException w:name="Medium Shading 2 Accent 5" w:semiHidden="0" w:uiPriority="64" w:unhideWhenUsed="0"/>
+    <w:lsdException w:name="Medium List 1 Accent 5" w:semiHidden="0" w:uiPriority="65" w:unhideWhenUsed="0"/>
+    <w:lsdException w:name="Medium List 2 Accent 5" w:semiHidden="0" w:uiPriority="66" w:unhideWhenUsed="0"/>
+    <w:lsdException w:name="Medium Grid 1 Accent 5" w:semiHidden="0" w:uiPriority="67" w:unhideWhenUsed="0"/>
+    <w:lsdException w:name="Medium Grid 2 Accent 5" w:semiHidden="0" w:uiPriority="68" w:unhideWhenUsed="0"/>
+    <w:lsdException w:name="Medium Grid 3 Accent 5" w:semiHidden="0" w:uiPriority="69" w:unhideWhenUsed="0"/>
+    <w:lsdException w:name="Dark List Accent 5" w:semiHidden="0" w:uiPriority="70" w:unhideWhenUsed="0"/>
+    <w:lsdException w:name="Colorful Shading Accent 5" w:semiHidden="0" w:uiPriority="71" w:unhideWhenUsed="0"/>
+    <w:lsdException w:name="Colorful List Accent 5" w:semiHidden="0" w:uiPriority="72" w:unhideWhenUsed="0"/>
+    <w:lsdException w:name="Colorful Grid Accent 5" w:semiHidden="0" w:uiPriority="73" w:unhideWhenUsed="0"/>
+    <w:lsdException w:name="Light Shading Accent 6" w:semiHidden="0" w:uiPriority="60" w:unhideWhenUsed="0"/>
+    <w:lsdException w:name="Light List Accent 6" w:semiHidden="0" w:uiPriority="61" w:unhideWhenUsed="0"/>
+    <w:lsdException w:name="Light Grid Accent 6" w:semiHidden="0" w:uiPriority="62" w:unhideWhenUsed="0"/>
+    <w:lsdException w:name="Medium Shading 1 Accent 6" w:semiHidden="0" w:uiPriority="63" w:unhideWhenUsed="0"/>
+    <w:lsdException w:name="Medium Shading 2 Accent 6" w:semiHidden="0" w:uiPriority="64" w:unhideWhenUsed="0"/>
+    <w:lsdException w:name="Medium List 1 Accent 6" w:semiHidden="0" w:uiPriority="65" w:unhideWhenUsed="0"/>
+    <w:lsdException w:name="Medium List 2 Accent 6" w:semiHidden="0" w:uiPriority="66" w:unhideWhenUsed="0"/>
+    <w:lsdException w:name="Medium Grid 1 Accent 6" w:semiHidden="0" w:uiPriority="67" w:unhideWhenUsed="0"/>
+    <w:lsdException w:name="Medium Grid 2 Accent 6" w:semiHidden="0" w:uiPriority="68" w:unhideWhenUsed="0"/>
+    <w:lsdException w:name="Medium Grid 3 Accent 6" w:semiHidden="0" w:uiPriority="69" w:unhideWhenUsed="0"/>
+    <w:lsdException w:name="Dark List Accent 6" w:semiHidden="0" w:uiPriority="70" w:unhideWhenUsed="0"/>
+    <w:lsdException w:name="Colorful Shading Accent 6" w:semiHidden="0" w:uiPriority="71" w:unhideWhenUsed="0"/>
+    <w:lsdException w:name="Colorful List Accent 6" w:semiHidden="0" w:uiPriority="72" w:unhideWhenUsed="0"/>
+    <w:lsdException w:name="Colorful Grid Accent 6" w:semiHidden="0" w:uiPriority="73" w:unhideWhenUsed="0"/>
+    <w:lsdException w:name="Subtle Emphasis" w:semiHidden="0" w:uiPriority="19" w:unhideWhenUsed="0" w:qFormat="1"/>
+    <w:lsdException w:name="Intense Emphasis" w:semiHidden="0" w:uiPriority="21" w:unhideWhenUsed="0" w:qFormat="1"/>
+    <w:lsdException w:name="Subtle Reference" w:semiHidden="0" w:uiPriority="31" w:unhideWhenUsed="0" w:qFormat="1"/>
+    <w:lsdException w:name="Intense Reference" w:semiHidden="0" w:uiPriority="32" w:unhideWhenUsed="0" w:qFormat="1"/>
+    <w:lsdException w:name="Book Title" w:semiHidden="0" w:uiPriority="33" w:unhideWhenUsed="0" w:qFormat="1"/>
+    <w:lsdException w:name="Bibliography" w:uiPriority="37"/>
+    <w:lsdException w:name="TOC Heading" w:uiPriority="39" w:qFormat="1"/>
+  </w:latentStyles>
+  <w:style w:type="paragraph" w:default="1" w:styleId="Normal">
+    <w:name w:val="Normal"/>
+    <w:qFormat/>
+  </w:style>
+  <w:style w:type="character" w:default="1" w:styleId="DefaultParagraphFont">
+    <w:name w:val="Default Paragraph Font"/>
+    <w:uiPriority w:val="1"/>
+    <w:semiHidden/>
+    <w:unhideWhenUsed/>
+  </w:style>
+  <w:style w:type="table" w:default="1" w:styleId="TableNormal">
+    <w:name w:val="Normal Table"/>
+    <w:uiPriority w:val="99"/>
+    <w:semiHidden/>
+    <w:unhideWhenUsed/>
+    <w:tblPr>
+      <w:tblInd w:w="0" w:type="dxa"/>
+      <w:tblCellMar>
+        <w:top w:w="0" w:type="dxa"/>
+        <w:left w:w="108" w:type="dxa"/>
+        <w:bottom w:w="0" w:type="dxa"/>
+        <w:right w:w="108" w:type="dxa"/>
+      </w:tblCellMar>
+    </w:tblPr>
+  </w:style>
+  <w:style w:type="numbering" w:default="1" w:styleId="NoList">
+    <w:name w:val="No List"/>
+    <w:uiPriority w:val="99"/>
+    <w:semiHidden/>
+    <w:unhideWhenUsed/>
+  </w:style>
+</w:styles>
+</file>
+
 <file path=word/glossary/webSettings.xml><?xml version="1.0" encoding="utf-8"?>
-<w:webSettings xmlns:r="http://schemas.openxmlformats.org/officeDocument/2006/relationships" xmlns:w="http://schemas.openxmlformats.org/wordprocessingml/2006/main">
+<w:webSettings xmlns:mc="http://schemas.openxmlformats.org/markup-compatibility/2006" xmlns:r="http://schemas.openxmlformats.org/officeDocument/2006/relationships" xmlns:w="http://schemas.openxmlformats.org/wordprocessingml/2006/main" xmlns:w14="http://schemas.microsoft.com/office/word/2010/wordml" mc:Ignorable="w14">
   <w:optimizeForBrowser/>
 </w:webSettings>
 </file>

</xml_diff>

<commit_message>
Changed the Release Date on Page 1
</commit_message>
<xml_diff>
--- a/Git_Command_List.docx
+++ b/Git_Command_List.docx
@@ -428,7 +428,7 @@
             <w:placeholder>
               <w:docPart w:val="BC494D4D631D440B9F6F6BDB39C179DC"/>
             </w:placeholder>
-            <w:date w:fullDate="2013-09-06T00:00:00Z">
+            <w:date w:fullDate="2013-09-12T00:00:00Z">
               <w:dateFormat w:val="M/d/yyyy"/>
               <w:lid w:val="en-US"/>
               <w:storeMappedDataAs w:val="dateTime"/>
@@ -455,7 +455,7 @@
                     <w:sz w:val="18"/>
                     <w:szCs w:val="18"/>
                   </w:rPr>
-                  <w:t>9/6/2013</w:t>
+                  <w:t>9/12/2013</w:t>
                 </w:r>
               </w:p>
             </w:tc>
@@ -914,16 +914,10 @@
         <w:rPr>
           <w:rFonts w:ascii="Times New Roman" w:hAnsi="Times New Roman" w:cs="Times New Roman"/>
         </w:rPr>
-        <w:t xml:space="preserve"> version control software, as well as the most common commands utilized in the </w:t>
+        <w:t xml:space="preserve"> version control software, as well as the most common commands utilized in the making, saving, editing, and sharing of information over said version control software system. </w:t>
       </w:r>
       <w:bookmarkStart w:id="0" w:name="_GoBack"/>
       <w:bookmarkEnd w:id="0"/>
-      <w:r>
-        <w:rPr>
-          <w:rFonts w:ascii="Times New Roman" w:hAnsi="Times New Roman" w:cs="Times New Roman"/>
-        </w:rPr>
-        <w:t xml:space="preserve">making, saving, editing, and sharing of information over said version control software system. </w:t>
-      </w:r>
     </w:p>
     <w:p>
       <w:pPr>
@@ -5470,9 +5464,8 @@
     <w:panose1 w:val="020B0604030504040204"/>
     <w:charset w:val="00"/>
     <w:family w:val="swiss"/>
-    <w:notTrueType/>
     <w:pitch w:val="variable"/>
-    <w:sig w:usb0="00000003" w:usb1="00000000" w:usb2="00000000" w:usb3="00000000" w:csb0="00000001" w:csb1="00000000"/>
+    <w:sig w:usb0="E1002EFF" w:usb1="C000605B" w:usb2="00000029" w:usb3="00000000" w:csb0="000101FF" w:csb1="00000000"/>
   </w:font>
 </w:fonts>
 </file>
@@ -5488,6 +5481,7 @@
   </w:compat>
   <w:rsids>
     <w:rsidRoot w:val="00D1263A"/>
+    <w:rsid w:val="00026382"/>
     <w:rsid w:val="00394A63"/>
     <w:rsid w:val="00635118"/>
     <w:rsid w:val="00941204"/>

</xml_diff>